<commit_message>
perbaikan latar belakang 1
</commit_message>
<xml_diff>
--- a/Proposal Tugas Akhir.docx
+++ b/Proposal Tugas Akhir.docx
@@ -14,6 +14,7 @@
           <w:szCs w:val="28"/>
         </w:rPr>
       </w:pPr>
+      <w:proofErr w:type="spellStart"/>
       <w:r>
         <w:rPr>
           <w:b/>
@@ -22,16 +23,9 @@
           <w:sz w:val="28"/>
           <w:szCs w:val="28"/>
         </w:rPr>
-        <w:t>Implementasi Algoritma K-Means Clustering untuk Pengelompokan Pola Permintaan Barang pada Sistem Manajemen Inventori di PT Semen Padang</w:t>
-      </w:r>
-    </w:p>
-    <w:p/>
-    <w:p/>
-    <w:p>
-      <w:pPr>
-        <w:ind w:firstLine="0"/>
-        <w:jc w:val="center"/>
-      </w:pPr>
+        <w:t>Implementasi</w:t>
+      </w:r>
+      <w:proofErr w:type="spellEnd"/>
       <w:r>
         <w:rPr>
           <w:b/>
@@ -40,7 +34,255 @@
           <w:sz w:val="28"/>
           <w:szCs w:val="28"/>
         </w:rPr>
-        <w:t>PROPOSAL SKRIPSI</w:t>
+        <w:t xml:space="preserve"> </w:t>
+      </w:r>
+      <w:proofErr w:type="spellStart"/>
+      <w:r>
+        <w:rPr>
+          <w:b/>
+          <w:bCs/>
+          <w:color w:val="000000"/>
+          <w:sz w:val="28"/>
+          <w:szCs w:val="28"/>
+        </w:rPr>
+        <w:t>Algoritma</w:t>
+      </w:r>
+      <w:proofErr w:type="spellEnd"/>
+      <w:r>
+        <w:rPr>
+          <w:b/>
+          <w:bCs/>
+          <w:color w:val="000000"/>
+          <w:sz w:val="28"/>
+          <w:szCs w:val="28"/>
+        </w:rPr>
+        <w:t xml:space="preserve"> K-Means Clustering </w:t>
+      </w:r>
+      <w:proofErr w:type="spellStart"/>
+      <w:r>
+        <w:rPr>
+          <w:b/>
+          <w:bCs/>
+          <w:color w:val="000000"/>
+          <w:sz w:val="28"/>
+          <w:szCs w:val="28"/>
+        </w:rPr>
+        <w:t>untuk</w:t>
+      </w:r>
+      <w:proofErr w:type="spellEnd"/>
+      <w:r>
+        <w:rPr>
+          <w:b/>
+          <w:bCs/>
+          <w:color w:val="000000"/>
+          <w:sz w:val="28"/>
+          <w:szCs w:val="28"/>
+        </w:rPr>
+        <w:t xml:space="preserve"> </w:t>
+      </w:r>
+      <w:proofErr w:type="spellStart"/>
+      <w:r>
+        <w:rPr>
+          <w:b/>
+          <w:bCs/>
+          <w:color w:val="000000"/>
+          <w:sz w:val="28"/>
+          <w:szCs w:val="28"/>
+        </w:rPr>
+        <w:t>Pengelompokan</w:t>
+      </w:r>
+      <w:proofErr w:type="spellEnd"/>
+      <w:r>
+        <w:rPr>
+          <w:b/>
+          <w:bCs/>
+          <w:color w:val="000000"/>
+          <w:sz w:val="28"/>
+          <w:szCs w:val="28"/>
+        </w:rPr>
+        <w:t xml:space="preserve"> </w:t>
+      </w:r>
+      <w:proofErr w:type="spellStart"/>
+      <w:r>
+        <w:rPr>
+          <w:b/>
+          <w:bCs/>
+          <w:color w:val="000000"/>
+          <w:sz w:val="28"/>
+          <w:szCs w:val="28"/>
+        </w:rPr>
+        <w:t>Pola</w:t>
+      </w:r>
+      <w:proofErr w:type="spellEnd"/>
+      <w:r>
+        <w:rPr>
+          <w:b/>
+          <w:bCs/>
+          <w:color w:val="000000"/>
+          <w:sz w:val="28"/>
+          <w:szCs w:val="28"/>
+        </w:rPr>
+        <w:t xml:space="preserve"> </w:t>
+      </w:r>
+      <w:proofErr w:type="spellStart"/>
+      <w:r>
+        <w:rPr>
+          <w:b/>
+          <w:bCs/>
+          <w:color w:val="000000"/>
+          <w:sz w:val="28"/>
+          <w:szCs w:val="28"/>
+        </w:rPr>
+        <w:t>Permintaan</w:t>
+      </w:r>
+      <w:proofErr w:type="spellEnd"/>
+      <w:r>
+        <w:rPr>
+          <w:b/>
+          <w:bCs/>
+          <w:color w:val="000000"/>
+          <w:sz w:val="28"/>
+          <w:szCs w:val="28"/>
+        </w:rPr>
+        <w:t xml:space="preserve"> </w:t>
+      </w:r>
+      <w:proofErr w:type="spellStart"/>
+      <w:r>
+        <w:rPr>
+          <w:b/>
+          <w:bCs/>
+          <w:color w:val="000000"/>
+          <w:sz w:val="28"/>
+          <w:szCs w:val="28"/>
+        </w:rPr>
+        <w:t>Barang</w:t>
+      </w:r>
+      <w:proofErr w:type="spellEnd"/>
+      <w:r>
+        <w:rPr>
+          <w:b/>
+          <w:bCs/>
+          <w:color w:val="000000"/>
+          <w:sz w:val="28"/>
+          <w:szCs w:val="28"/>
+        </w:rPr>
+        <w:t xml:space="preserve"> </w:t>
+      </w:r>
+      <w:proofErr w:type="spellStart"/>
+      <w:r>
+        <w:rPr>
+          <w:b/>
+          <w:bCs/>
+          <w:color w:val="000000"/>
+          <w:sz w:val="28"/>
+          <w:szCs w:val="28"/>
+        </w:rPr>
+        <w:t>pada</w:t>
+      </w:r>
+      <w:proofErr w:type="spellEnd"/>
+      <w:r>
+        <w:rPr>
+          <w:b/>
+          <w:bCs/>
+          <w:color w:val="000000"/>
+          <w:sz w:val="28"/>
+          <w:szCs w:val="28"/>
+        </w:rPr>
+        <w:t xml:space="preserve"> </w:t>
+      </w:r>
+      <w:proofErr w:type="spellStart"/>
+      <w:r>
+        <w:rPr>
+          <w:b/>
+          <w:bCs/>
+          <w:color w:val="000000"/>
+          <w:sz w:val="28"/>
+          <w:szCs w:val="28"/>
+        </w:rPr>
+        <w:t>Sistem</w:t>
+      </w:r>
+      <w:proofErr w:type="spellEnd"/>
+      <w:r>
+        <w:rPr>
+          <w:b/>
+          <w:bCs/>
+          <w:color w:val="000000"/>
+          <w:sz w:val="28"/>
+          <w:szCs w:val="28"/>
+        </w:rPr>
+        <w:t xml:space="preserve"> </w:t>
+      </w:r>
+      <w:proofErr w:type="spellStart"/>
+      <w:r>
+        <w:rPr>
+          <w:b/>
+          <w:bCs/>
+          <w:color w:val="000000"/>
+          <w:sz w:val="28"/>
+          <w:szCs w:val="28"/>
+        </w:rPr>
+        <w:t>Manajemen</w:t>
+      </w:r>
+      <w:proofErr w:type="spellEnd"/>
+      <w:r>
+        <w:rPr>
+          <w:b/>
+          <w:bCs/>
+          <w:color w:val="000000"/>
+          <w:sz w:val="28"/>
+          <w:szCs w:val="28"/>
+        </w:rPr>
+        <w:t xml:space="preserve"> </w:t>
+      </w:r>
+      <w:proofErr w:type="spellStart"/>
+      <w:r>
+        <w:rPr>
+          <w:b/>
+          <w:bCs/>
+          <w:color w:val="000000"/>
+          <w:sz w:val="28"/>
+          <w:szCs w:val="28"/>
+        </w:rPr>
+        <w:t>Inventori</w:t>
+      </w:r>
+      <w:proofErr w:type="spellEnd"/>
+      <w:r>
+        <w:rPr>
+          <w:b/>
+          <w:bCs/>
+          <w:color w:val="000000"/>
+          <w:sz w:val="28"/>
+          <w:szCs w:val="28"/>
+        </w:rPr>
+        <w:t xml:space="preserve"> di PT Semen Padang</w:t>
+      </w:r>
+    </w:p>
+    <w:p/>
+    <w:p/>
+    <w:p>
+      <w:pPr>
+        <w:ind w:firstLine="0"/>
+        <w:jc w:val="center"/>
+      </w:pPr>
+      <w:r>
+        <w:rPr>
+          <w:b/>
+          <w:bCs/>
+          <w:color w:val="000000"/>
+          <w:sz w:val="28"/>
+          <w:szCs w:val="28"/>
+        </w:rPr>
+        <w:t xml:space="preserve">PROPOSAL </w:t>
+      </w:r>
+      <w:r>
+        <w:rPr>
+          <w:b/>
+          <w:bCs/>
+          <w:color w:val="000000"/>
+          <w:sz w:val="28"/>
+          <w:szCs w:val="28"/>
+        </w:rPr>
+        <w:t>TUGAS AKHIR</w:t>
       </w:r>
     </w:p>
     <w:p>
@@ -48,13 +290,311 @@
         <w:ind w:firstLine="0"/>
         <w:jc w:val="center"/>
       </w:pPr>
+      <w:proofErr w:type="spellStart"/>
       <w:r>
         <w:rPr>
           <w:i/>
           <w:iCs/>
           <w:color w:val="000000"/>
         </w:rPr>
-        <w:t>Diajukan Sebagai Salah Satu Syarat Memperoleh Gelar Sarjana (S1) Pada Program Studi Informatika Departemen Teknik Elektronika Fakultas Teknik Universitas Negeri Padang</w:t>
+        <w:t>Diajukan</w:t>
+      </w:r>
+      <w:proofErr w:type="spellEnd"/>
+      <w:r>
+        <w:rPr>
+          <w:i/>
+          <w:iCs/>
+          <w:color w:val="000000"/>
+        </w:rPr>
+        <w:t xml:space="preserve"> </w:t>
+      </w:r>
+      <w:proofErr w:type="spellStart"/>
+      <w:r>
+        <w:rPr>
+          <w:i/>
+          <w:iCs/>
+          <w:color w:val="000000"/>
+        </w:rPr>
+        <w:t>Sebagai</w:t>
+      </w:r>
+      <w:proofErr w:type="spellEnd"/>
+      <w:r>
+        <w:rPr>
+          <w:i/>
+          <w:iCs/>
+          <w:color w:val="000000"/>
+        </w:rPr>
+        <w:t xml:space="preserve"> Salah </w:t>
+      </w:r>
+      <w:proofErr w:type="spellStart"/>
+      <w:r>
+        <w:rPr>
+          <w:i/>
+          <w:iCs/>
+          <w:color w:val="000000"/>
+        </w:rPr>
+        <w:t>Satu</w:t>
+      </w:r>
+      <w:proofErr w:type="spellEnd"/>
+      <w:r>
+        <w:rPr>
+          <w:i/>
+          <w:iCs/>
+          <w:color w:val="000000"/>
+        </w:rPr>
+        <w:t xml:space="preserve"> </w:t>
+      </w:r>
+      <w:proofErr w:type="spellStart"/>
+      <w:r>
+        <w:rPr>
+          <w:i/>
+          <w:iCs/>
+          <w:color w:val="000000"/>
+        </w:rPr>
+        <w:t>Syarat</w:t>
+      </w:r>
+      <w:proofErr w:type="spellEnd"/>
+      <w:r>
+        <w:rPr>
+          <w:i/>
+          <w:iCs/>
+          <w:color w:val="000000"/>
+        </w:rPr>
+        <w:t xml:space="preserve"> </w:t>
+      </w:r>
+      <w:proofErr w:type="spellStart"/>
+      <w:r>
+        <w:rPr>
+          <w:i/>
+          <w:iCs/>
+          <w:color w:val="000000"/>
+        </w:rPr>
+        <w:t>Memperoleh</w:t>
+      </w:r>
+      <w:proofErr w:type="spellEnd"/>
+      <w:r>
+        <w:rPr>
+          <w:i/>
+          <w:iCs/>
+          <w:color w:val="000000"/>
+        </w:rPr>
+        <w:t xml:space="preserve"> </w:t>
+      </w:r>
+      <w:proofErr w:type="spellStart"/>
+      <w:r>
+        <w:rPr>
+          <w:i/>
+          <w:iCs/>
+          <w:color w:val="000000"/>
+        </w:rPr>
+        <w:t>Gelar</w:t>
+      </w:r>
+      <w:proofErr w:type="spellEnd"/>
+      <w:r>
+        <w:rPr>
+          <w:i/>
+          <w:iCs/>
+          <w:color w:val="000000"/>
+        </w:rPr>
+        <w:t xml:space="preserve"> </w:t>
+      </w:r>
+      <w:proofErr w:type="spellStart"/>
+      <w:r>
+        <w:rPr>
+          <w:i/>
+          <w:iCs/>
+          <w:color w:val="000000"/>
+        </w:rPr>
+        <w:t>Sarjana</w:t>
+      </w:r>
+      <w:proofErr w:type="spellEnd"/>
+      <w:r>
+        <w:rPr>
+          <w:i/>
+          <w:iCs/>
+          <w:color w:val="000000"/>
+        </w:rPr>
+        <w:t xml:space="preserve"> (S1) </w:t>
+      </w:r>
+      <w:proofErr w:type="spellStart"/>
+      <w:r>
+        <w:rPr>
+          <w:i/>
+          <w:iCs/>
+          <w:color w:val="000000"/>
+        </w:rPr>
+        <w:t>Pada</w:t>
+      </w:r>
+      <w:proofErr w:type="spellEnd"/>
+      <w:r>
+        <w:rPr>
+          <w:i/>
+          <w:iCs/>
+          <w:color w:val="000000"/>
+        </w:rPr>
+        <w:t xml:space="preserve"> Program </w:t>
+      </w:r>
+      <w:proofErr w:type="spellStart"/>
+      <w:r>
+        <w:rPr>
+          <w:i/>
+          <w:iCs/>
+          <w:color w:val="000000"/>
+        </w:rPr>
+        <w:t>Studi</w:t>
+      </w:r>
+      <w:proofErr w:type="spellEnd"/>
+      <w:r>
+        <w:rPr>
+          <w:i/>
+          <w:iCs/>
+          <w:color w:val="000000"/>
+        </w:rPr>
+        <w:t xml:space="preserve"> </w:t>
+      </w:r>
+      <w:proofErr w:type="spellStart"/>
+      <w:r>
+        <w:rPr>
+          <w:i/>
+          <w:iCs/>
+          <w:color w:val="000000"/>
+        </w:rPr>
+        <w:t>Informatika</w:t>
+      </w:r>
+      <w:proofErr w:type="spellEnd"/>
+      <w:r>
+        <w:rPr>
+          <w:i/>
+          <w:iCs/>
+          <w:color w:val="000000"/>
+        </w:rPr>
+        <w:t xml:space="preserve"> </w:t>
+      </w:r>
+      <w:proofErr w:type="spellStart"/>
+      <w:r>
+        <w:rPr>
+          <w:i/>
+          <w:iCs/>
+          <w:color w:val="000000"/>
+        </w:rPr>
+        <w:t>Departemen</w:t>
+      </w:r>
+      <w:proofErr w:type="spellEnd"/>
+      <w:r>
+        <w:rPr>
+          <w:i/>
+          <w:iCs/>
+          <w:color w:val="000000"/>
+        </w:rPr>
+        <w:t xml:space="preserve"> </w:t>
+      </w:r>
+      <w:proofErr w:type="spellStart"/>
+      <w:r>
+        <w:rPr>
+          <w:i/>
+          <w:iCs/>
+          <w:color w:val="000000"/>
+        </w:rPr>
+        <w:t>Teknik</w:t>
+      </w:r>
+      <w:proofErr w:type="spellEnd"/>
+      <w:r>
+        <w:rPr>
+          <w:i/>
+          <w:iCs/>
+          <w:color w:val="000000"/>
+        </w:rPr>
+        <w:t xml:space="preserve"> </w:t>
+      </w:r>
+      <w:proofErr w:type="spellStart"/>
+      <w:r>
+        <w:rPr>
+          <w:i/>
+          <w:iCs/>
+          <w:color w:val="000000"/>
+        </w:rPr>
+        <w:t>Elektronika</w:t>
+      </w:r>
+      <w:proofErr w:type="spellEnd"/>
+      <w:r>
+        <w:rPr>
+          <w:i/>
+          <w:iCs/>
+          <w:color w:val="000000"/>
+        </w:rPr>
+        <w:t xml:space="preserve"> </w:t>
+      </w:r>
+      <w:proofErr w:type="spellStart"/>
+      <w:r>
+        <w:rPr>
+          <w:i/>
+          <w:iCs/>
+          <w:color w:val="000000"/>
+        </w:rPr>
+        <w:t>Fakultas</w:t>
+      </w:r>
+      <w:proofErr w:type="spellEnd"/>
+      <w:r>
+        <w:rPr>
+          <w:i/>
+          <w:iCs/>
+          <w:color w:val="000000"/>
+        </w:rPr>
+        <w:t xml:space="preserve"> </w:t>
+      </w:r>
+      <w:proofErr w:type="spellStart"/>
+      <w:r>
+        <w:rPr>
+          <w:i/>
+          <w:iCs/>
+          <w:color w:val="000000"/>
+        </w:rPr>
+        <w:t>Teknik</w:t>
+      </w:r>
+      <w:proofErr w:type="spellEnd"/>
+      <w:r>
+        <w:rPr>
+          <w:i/>
+          <w:iCs/>
+          <w:color w:val="000000"/>
+        </w:rPr>
+        <w:t xml:space="preserve"> </w:t>
+      </w:r>
+      <w:proofErr w:type="spellStart"/>
+      <w:r>
+        <w:rPr>
+          <w:i/>
+          <w:iCs/>
+          <w:color w:val="000000"/>
+        </w:rPr>
+        <w:t>Universitas</w:t>
+      </w:r>
+      <w:proofErr w:type="spellEnd"/>
+      <w:r>
+        <w:rPr>
+          <w:i/>
+          <w:iCs/>
+          <w:color w:val="000000"/>
+        </w:rPr>
+        <w:t xml:space="preserve"> </w:t>
+      </w:r>
+      <w:proofErr w:type="spellStart"/>
+      <w:r>
+        <w:rPr>
+          <w:i/>
+          <w:iCs/>
+          <w:color w:val="000000"/>
+        </w:rPr>
+        <w:t>Negeri</w:t>
+      </w:r>
+      <w:proofErr w:type="spellEnd"/>
+      <w:r>
+        <w:rPr>
+          <w:i/>
+          <w:iCs/>
+          <w:color w:val="000000"/>
+        </w:rPr>
+        <w:t xml:space="preserve"> Padang</w:t>
       </w:r>
       <w:r>
         <w:br/>
@@ -332,13 +872,28 @@
       <w:pPr>
         <w:pStyle w:val="Heading2"/>
       </w:pPr>
-      <w:r>
-        <w:t>Latar Belakang</w:t>
-      </w:r>
+      <w:proofErr w:type="spellStart"/>
+      <w:r>
+        <w:t>Latar</w:t>
+      </w:r>
+      <w:proofErr w:type="spellEnd"/>
+      <w:r>
+        <w:t xml:space="preserve"> </w:t>
+      </w:r>
+      <w:proofErr w:type="spellStart"/>
+      <w:r>
+        <w:t>Belakang</w:t>
+      </w:r>
+      <w:proofErr w:type="spellEnd"/>
     </w:p>
     <w:p>
-      <w:r>
-        <w:t xml:space="preserve">Manajemen </w:t>
+      <w:proofErr w:type="spellStart"/>
+      <w:r>
+        <w:t>Manajemen</w:t>
+      </w:r>
+      <w:proofErr w:type="spellEnd"/>
+      <w:r>
+        <w:t xml:space="preserve"> </w:t>
       </w:r>
       <w:r>
         <w:t>inventory</w:t>
@@ -346,122 +901,2547 @@
       <w:r>
         <w:t xml:space="preserve"> </w:t>
       </w:r>
+      <w:proofErr w:type="spellStart"/>
       <w:r>
         <w:t>me</w:t>
       </w:r>
       <w:r>
-        <w:t>rupakan proses mengelola pengadaan atau persediaan barang yang dimiliki oleh suatu kantor atau</w:t>
-      </w:r>
-      <w:r>
-        <w:t xml:space="preserve"> </w:t>
-      </w:r>
-      <w:r>
-        <w:t>perusahaan dalam melakukan kegiatan operasionalnya,tanpa</w:t>
-      </w:r>
-      <w:r>
-        <w:t xml:space="preserve"> adanya</w:t>
-      </w:r>
-      <w:r>
-        <w:t xml:space="preserve"> inventory suatu kegiatan usaha</w:t>
-      </w:r>
-      <w:r>
-        <w:t xml:space="preserve"> tidak</w:t>
-      </w:r>
-      <w:r>
-        <w:t xml:space="preserve"> akan terlaksana, untuk </w:t>
-      </w:r>
-      <w:r>
-        <w:t>itu keberadaan inventory</w:t>
-      </w:r>
-      <w:r>
-        <w:t xml:space="preserve"> </w:t>
-      </w:r>
-      <w:r>
-        <w:t xml:space="preserve">sangat penting. </w:t>
-      </w:r>
-      <w:r>
-        <w:t>Oleh karena itu dengan berkembangnya teknologi maka manajemen inventory yang baik merupakan hal yang penting bagi setiap perusahaan dalam melaksanakan kegiatannya</w:t>
-      </w:r>
+        <w:t>rupakan</w:t>
+      </w:r>
+      <w:proofErr w:type="spellEnd"/>
+      <w:r>
+        <w:t xml:space="preserve"> proses </w:t>
+      </w:r>
+      <w:proofErr w:type="spellStart"/>
+      <w:r>
+        <w:t>mengelola</w:t>
+      </w:r>
+      <w:proofErr w:type="spellEnd"/>
+      <w:r>
+        <w:t xml:space="preserve"> </w:t>
+      </w:r>
+      <w:proofErr w:type="spellStart"/>
+      <w:r>
+        <w:t>pengadaan</w:t>
+      </w:r>
+      <w:proofErr w:type="spellEnd"/>
+      <w:r>
+        <w:t xml:space="preserve"> </w:t>
+      </w:r>
+      <w:proofErr w:type="spellStart"/>
+      <w:r>
+        <w:t>atau</w:t>
+      </w:r>
+      <w:proofErr w:type="spellEnd"/>
+      <w:r>
+        <w:t xml:space="preserve"> </w:t>
+      </w:r>
+      <w:proofErr w:type="spellStart"/>
+      <w:r>
+        <w:t>persediaan</w:t>
+      </w:r>
+      <w:proofErr w:type="spellEnd"/>
+      <w:r>
+        <w:t xml:space="preserve"> </w:t>
+      </w:r>
+      <w:proofErr w:type="spellStart"/>
+      <w:r>
+        <w:t>barang</w:t>
+      </w:r>
+      <w:proofErr w:type="spellEnd"/>
+      <w:r>
+        <w:t xml:space="preserve"> yang </w:t>
+      </w:r>
+      <w:proofErr w:type="spellStart"/>
+      <w:r>
+        <w:t>dimiliki</w:t>
+      </w:r>
+      <w:proofErr w:type="spellEnd"/>
+      <w:r>
+        <w:t xml:space="preserve"> </w:t>
+      </w:r>
+      <w:proofErr w:type="spellStart"/>
+      <w:r>
+        <w:t>oleh</w:t>
+      </w:r>
+      <w:proofErr w:type="spellEnd"/>
+      <w:r>
+        <w:t xml:space="preserve"> </w:t>
+      </w:r>
+      <w:proofErr w:type="spellStart"/>
+      <w:r>
+        <w:t>suatu</w:t>
+      </w:r>
+      <w:proofErr w:type="spellEnd"/>
+      <w:r>
+        <w:t xml:space="preserve"> </w:t>
+      </w:r>
+      <w:proofErr w:type="spellStart"/>
+      <w:proofErr w:type="gramStart"/>
+      <w:r>
+        <w:t>kantor</w:t>
+      </w:r>
+      <w:proofErr w:type="spellEnd"/>
+      <w:proofErr w:type="gramEnd"/>
+      <w:r>
+        <w:t xml:space="preserve"> </w:t>
+      </w:r>
+      <w:proofErr w:type="spellStart"/>
+      <w:r>
+        <w:t>atau</w:t>
+      </w:r>
+      <w:proofErr w:type="spellEnd"/>
+      <w:r>
+        <w:t xml:space="preserve"> </w:t>
+      </w:r>
+      <w:proofErr w:type="spellStart"/>
+      <w:r>
+        <w:t>perusahaan</w:t>
+      </w:r>
+      <w:proofErr w:type="spellEnd"/>
+      <w:r>
+        <w:t xml:space="preserve"> </w:t>
+      </w:r>
+      <w:proofErr w:type="spellStart"/>
+      <w:r>
+        <w:t>dalam</w:t>
+      </w:r>
+      <w:proofErr w:type="spellEnd"/>
+      <w:r>
+        <w:t xml:space="preserve"> </w:t>
+      </w:r>
+      <w:proofErr w:type="spellStart"/>
+      <w:r>
+        <w:t>mel</w:t>
+      </w:r>
+      <w:r>
+        <w:t>akukan</w:t>
+      </w:r>
+      <w:proofErr w:type="spellEnd"/>
+      <w:r>
+        <w:t xml:space="preserve"> </w:t>
+      </w:r>
+      <w:proofErr w:type="spellStart"/>
+      <w:r>
+        <w:t>kegiatan</w:t>
+      </w:r>
+      <w:proofErr w:type="spellEnd"/>
+      <w:r>
+        <w:t xml:space="preserve"> </w:t>
+      </w:r>
+      <w:proofErr w:type="spellStart"/>
+      <w:r>
+        <w:t>operasionalnya</w:t>
+      </w:r>
+      <w:proofErr w:type="spellEnd"/>
+      <w:r>
+        <w:t xml:space="preserve">. </w:t>
+      </w:r>
+      <w:proofErr w:type="spellStart"/>
+      <w:r>
+        <w:t>T</w:t>
+      </w:r>
+      <w:r>
+        <w:t>anpa</w:t>
+      </w:r>
+      <w:proofErr w:type="spellEnd"/>
+      <w:r>
+        <w:t xml:space="preserve"> </w:t>
+      </w:r>
+      <w:proofErr w:type="spellStart"/>
+      <w:r>
+        <w:t>adanya</w:t>
+      </w:r>
+      <w:proofErr w:type="spellEnd"/>
+      <w:r>
+        <w:t xml:space="preserve"> inventory </w:t>
+      </w:r>
+      <w:proofErr w:type="spellStart"/>
+      <w:r>
+        <w:t>suatu</w:t>
+      </w:r>
+      <w:proofErr w:type="spellEnd"/>
+      <w:r>
+        <w:t xml:space="preserve"> </w:t>
+      </w:r>
+      <w:proofErr w:type="spellStart"/>
+      <w:r>
+        <w:t>kegiatan</w:t>
+      </w:r>
+      <w:proofErr w:type="spellEnd"/>
+      <w:r>
+        <w:t xml:space="preserve"> </w:t>
+      </w:r>
+      <w:proofErr w:type="spellStart"/>
+      <w:r>
+        <w:t>usaha</w:t>
+      </w:r>
+      <w:proofErr w:type="spellEnd"/>
+      <w:r>
+        <w:t xml:space="preserve"> </w:t>
+      </w:r>
+      <w:proofErr w:type="spellStart"/>
+      <w:r>
+        <w:t>tidak</w:t>
+      </w:r>
+      <w:proofErr w:type="spellEnd"/>
+      <w:r>
+        <w:t xml:space="preserve"> </w:t>
+      </w:r>
+      <w:proofErr w:type="spellStart"/>
+      <w:proofErr w:type="gramStart"/>
+      <w:r>
+        <w:t>akan</w:t>
+      </w:r>
+      <w:proofErr w:type="spellEnd"/>
+      <w:proofErr w:type="gramEnd"/>
+      <w:r>
+        <w:t xml:space="preserve"> </w:t>
+      </w:r>
+      <w:proofErr w:type="spellStart"/>
+      <w:r>
+        <w:t>terlaksana</w:t>
+      </w:r>
+      <w:proofErr w:type="spellEnd"/>
+      <w:r>
+        <w:t xml:space="preserve">, </w:t>
+      </w:r>
+      <w:proofErr w:type="spellStart"/>
+      <w:r>
+        <w:t>untuk</w:t>
+      </w:r>
+      <w:proofErr w:type="spellEnd"/>
+      <w:r>
+        <w:t xml:space="preserve"> </w:t>
+      </w:r>
+      <w:proofErr w:type="spellStart"/>
+      <w:r>
+        <w:t>itu</w:t>
+      </w:r>
+      <w:proofErr w:type="spellEnd"/>
+      <w:r>
+        <w:t xml:space="preserve"> </w:t>
+      </w:r>
+      <w:proofErr w:type="spellStart"/>
+      <w:r>
+        <w:t>keberadaan</w:t>
+      </w:r>
+      <w:proofErr w:type="spellEnd"/>
+      <w:r>
+        <w:t xml:space="preserve"> inventory</w:t>
+      </w:r>
+      <w:r>
+        <w:t xml:space="preserve"> </w:t>
+      </w:r>
+      <w:proofErr w:type="spellStart"/>
+      <w:r>
+        <w:t>sangat</w:t>
+      </w:r>
+      <w:proofErr w:type="spellEnd"/>
+      <w:r>
+        <w:t xml:space="preserve"> </w:t>
+      </w:r>
+      <w:proofErr w:type="spellStart"/>
+      <w:r>
+        <w:t>penting</w:t>
+      </w:r>
+      <w:proofErr w:type="spellEnd"/>
+      <w:r>
+        <w:t xml:space="preserve">. </w:t>
+      </w:r>
+      <w:proofErr w:type="spellStart"/>
+      <w:r>
+        <w:t>Oleh</w:t>
+      </w:r>
+      <w:proofErr w:type="spellEnd"/>
+      <w:r>
+        <w:t xml:space="preserve"> </w:t>
+      </w:r>
+      <w:proofErr w:type="spellStart"/>
+      <w:r>
+        <w:t>karena</w:t>
+      </w:r>
+      <w:proofErr w:type="spellEnd"/>
+      <w:r>
+        <w:t xml:space="preserve"> </w:t>
+      </w:r>
+      <w:proofErr w:type="spellStart"/>
+      <w:r>
+        <w:t>itu</w:t>
+      </w:r>
+      <w:proofErr w:type="spellEnd"/>
+      <w:r>
+        <w:t xml:space="preserve"> </w:t>
+      </w:r>
+      <w:proofErr w:type="spellStart"/>
+      <w:r>
+        <w:t>dengan</w:t>
+      </w:r>
+      <w:proofErr w:type="spellEnd"/>
+      <w:r>
+        <w:t xml:space="preserve"> </w:t>
+      </w:r>
+      <w:proofErr w:type="spellStart"/>
+      <w:r>
+        <w:t>berkembangnya</w:t>
+      </w:r>
+      <w:proofErr w:type="spellEnd"/>
+      <w:r>
+        <w:t xml:space="preserve"> </w:t>
+      </w:r>
+      <w:proofErr w:type="spellStart"/>
+      <w:r>
+        <w:t>teknologi</w:t>
+      </w:r>
+      <w:proofErr w:type="spellEnd"/>
+      <w:r>
+        <w:t xml:space="preserve"> </w:t>
+      </w:r>
+      <w:proofErr w:type="spellStart"/>
+      <w:r>
+        <w:t>maka</w:t>
+      </w:r>
+      <w:proofErr w:type="spellEnd"/>
+      <w:r>
+        <w:t xml:space="preserve"> </w:t>
+      </w:r>
+      <w:proofErr w:type="spellStart"/>
+      <w:r>
+        <w:t>manajemen</w:t>
+      </w:r>
+      <w:proofErr w:type="spellEnd"/>
+      <w:r>
+        <w:t xml:space="preserve"> inventory yang </w:t>
+      </w:r>
+      <w:proofErr w:type="spellStart"/>
+      <w:r>
+        <w:t>baik</w:t>
+      </w:r>
+      <w:proofErr w:type="spellEnd"/>
+      <w:r>
+        <w:t xml:space="preserve"> </w:t>
+      </w:r>
+      <w:proofErr w:type="spellStart"/>
+      <w:r>
+        <w:t>merupakan</w:t>
+      </w:r>
+      <w:proofErr w:type="spellEnd"/>
+      <w:r>
+        <w:t xml:space="preserve"> </w:t>
+      </w:r>
+      <w:proofErr w:type="spellStart"/>
+      <w:r>
+        <w:t>hal</w:t>
+      </w:r>
+      <w:proofErr w:type="spellEnd"/>
+      <w:r>
+        <w:t xml:space="preserve"> yang </w:t>
+      </w:r>
+      <w:proofErr w:type="spellStart"/>
+      <w:r>
+        <w:t>penting</w:t>
+      </w:r>
+      <w:proofErr w:type="spellEnd"/>
+      <w:r>
+        <w:t xml:space="preserve"> </w:t>
+      </w:r>
+      <w:proofErr w:type="spellStart"/>
+      <w:r>
+        <w:t>bagi</w:t>
+      </w:r>
+      <w:proofErr w:type="spellEnd"/>
+      <w:r>
+        <w:t xml:space="preserve"> </w:t>
+      </w:r>
+      <w:proofErr w:type="spellStart"/>
+      <w:r>
+        <w:t>setiap</w:t>
+      </w:r>
+      <w:proofErr w:type="spellEnd"/>
+      <w:r>
+        <w:t xml:space="preserve"> </w:t>
+      </w:r>
+      <w:proofErr w:type="spellStart"/>
+      <w:r>
+        <w:t>perusahaan</w:t>
+      </w:r>
+      <w:proofErr w:type="spellEnd"/>
+      <w:r>
+        <w:t xml:space="preserve"> </w:t>
+      </w:r>
+      <w:proofErr w:type="spellStart"/>
+      <w:r>
+        <w:t>dalam</w:t>
+      </w:r>
+      <w:proofErr w:type="spellEnd"/>
+      <w:r>
+        <w:t xml:space="preserve"> </w:t>
+      </w:r>
+      <w:proofErr w:type="spellStart"/>
+      <w:r>
+        <w:t>melaksanakan</w:t>
+      </w:r>
+      <w:proofErr w:type="spellEnd"/>
+      <w:r>
+        <w:t xml:space="preserve"> </w:t>
+      </w:r>
+      <w:proofErr w:type="spellStart"/>
+      <w:r>
+        <w:t>kegiatannya</w:t>
+      </w:r>
+      <w:proofErr w:type="spellEnd"/>
     </w:p>
     <w:p>
-      <w:r>
-        <w:t>P</w:t>
-      </w:r>
-      <w:r>
-        <w:t>engertian inventory</w:t>
-      </w:r>
-      <w:r>
-        <w:t xml:space="preserve"> dalam definisi </w:t>
-      </w:r>
-      <w:r>
-        <w:t xml:space="preserve">lainnya  adalah </w:t>
-      </w:r>
-      <w:r>
-        <w:t>suatu  teknik  untuk  manajemen</w:t>
-      </w:r>
+      <w:proofErr w:type="spellStart"/>
+      <w:r>
+        <w:t>Inventori</w:t>
+      </w:r>
+      <w:proofErr w:type="spellEnd"/>
+      <w:r>
+        <w:t xml:space="preserve">, </w:t>
+      </w:r>
+      <w:proofErr w:type="spellStart"/>
+      <w:r>
+        <w:t>menurut</w:t>
+      </w:r>
+      <w:proofErr w:type="spellEnd"/>
+      <w:r>
+        <w:t xml:space="preserve"> </w:t>
+      </w:r>
+      <w:proofErr w:type="spellStart"/>
+      <w:r>
+        <w:t>Heryanto</w:t>
+      </w:r>
+      <w:proofErr w:type="spellEnd"/>
+      <w:r>
+        <w:t xml:space="preserve"> A., </w:t>
+      </w:r>
+      <w:proofErr w:type="spellStart"/>
+      <w:r>
+        <w:t>Fuad</w:t>
+      </w:r>
+      <w:proofErr w:type="spellEnd"/>
+      <w:r>
+        <w:t xml:space="preserve"> H., </w:t>
+      </w:r>
+      <w:proofErr w:type="spellStart"/>
+      <w:r>
+        <w:t>dan</w:t>
+      </w:r>
+      <w:proofErr w:type="spellEnd"/>
+      <w:r>
+        <w:t xml:space="preserve"> </w:t>
+      </w:r>
+      <w:proofErr w:type="spellStart"/>
+      <w:r>
+        <w:t>Dananggi</w:t>
+      </w:r>
+      <w:proofErr w:type="spellEnd"/>
+      <w:r>
+        <w:t xml:space="preserve"> D. (2014), </w:t>
+      </w:r>
+      <w:proofErr w:type="spellStart"/>
+      <w:r>
+        <w:t>adalah</w:t>
+      </w:r>
+      <w:proofErr w:type="spellEnd"/>
+      <w:r>
+        <w:t xml:space="preserve"> </w:t>
+      </w:r>
+      <w:proofErr w:type="spellStart"/>
+      <w:r>
+        <w:t>suatu</w:t>
+      </w:r>
+      <w:proofErr w:type="spellEnd"/>
+      <w:r>
+        <w:t xml:space="preserve"> </w:t>
+      </w:r>
+      <w:proofErr w:type="spellStart"/>
+      <w:r>
+        <w:t>teknik</w:t>
+      </w:r>
+      <w:proofErr w:type="spellEnd"/>
+      <w:r>
+        <w:t xml:space="preserve"> </w:t>
+      </w:r>
+      <w:proofErr w:type="spellStart"/>
+      <w:r>
+        <w:t>untuk</w:t>
+      </w:r>
+      <w:proofErr w:type="spellEnd"/>
+      <w:r>
+        <w:t xml:space="preserve"> </w:t>
+      </w:r>
+      <w:proofErr w:type="spellStart"/>
+      <w:r>
+        <w:t>manajemen</w:t>
+      </w:r>
+      <w:proofErr w:type="spellEnd"/>
       <w:r>
         <w:t xml:space="preserve"> material yang </w:t>
       </w:r>
-      <w:r>
-        <w:t>berkaitan dengan persediaan(Heryanto A., Fuad H.  dan Dananggi D.,</w:t>
-      </w:r>
-      <w:r>
-        <w:t>2014).</w:t>
-      </w:r>
+      <w:proofErr w:type="spellStart"/>
+      <w:r>
+        <w:t>berkaitan</w:t>
+      </w:r>
+      <w:proofErr w:type="spellEnd"/>
+      <w:r>
+        <w:t xml:space="preserve"> </w:t>
+      </w:r>
+      <w:proofErr w:type="spellStart"/>
+      <w:r>
+        <w:t>dengan</w:t>
+      </w:r>
+      <w:proofErr w:type="spellEnd"/>
+      <w:r>
+        <w:t xml:space="preserve"> </w:t>
+      </w:r>
+      <w:proofErr w:type="spellStart"/>
+      <w:r>
+        <w:t>persediaan</w:t>
+      </w:r>
+      <w:proofErr w:type="spellEnd"/>
+      <w:r>
+        <w:t xml:space="preserve">. </w:t>
+      </w:r>
+      <w:proofErr w:type="spellStart"/>
+      <w:proofErr w:type="gramStart"/>
+      <w:r>
+        <w:t>Dalam</w:t>
+      </w:r>
+      <w:proofErr w:type="spellEnd"/>
+      <w:r>
+        <w:t xml:space="preserve"> </w:t>
+      </w:r>
+      <w:proofErr w:type="spellStart"/>
+      <w:r>
+        <w:t>konteks</w:t>
+      </w:r>
+      <w:proofErr w:type="spellEnd"/>
+      <w:r>
+        <w:t xml:space="preserve"> </w:t>
+      </w:r>
+      <w:proofErr w:type="spellStart"/>
+      <w:r>
+        <w:t>perusahaan</w:t>
+      </w:r>
+      <w:proofErr w:type="spellEnd"/>
+      <w:r>
+        <w:t xml:space="preserve"> </w:t>
+      </w:r>
+      <w:proofErr w:type="spellStart"/>
+      <w:r>
+        <w:t>besar</w:t>
+      </w:r>
+      <w:proofErr w:type="spellEnd"/>
+      <w:r>
+        <w:t xml:space="preserve"> </w:t>
+      </w:r>
+      <w:proofErr w:type="spellStart"/>
+      <w:r>
+        <w:t>seperti</w:t>
+      </w:r>
+      <w:proofErr w:type="spellEnd"/>
+      <w:r>
+        <w:t xml:space="preserve"> PT Semen Padang, </w:t>
+      </w:r>
+      <w:proofErr w:type="spellStart"/>
+      <w:r>
+        <w:t>pengelolaan</w:t>
+      </w:r>
+      <w:proofErr w:type="spellEnd"/>
+      <w:r>
+        <w:t xml:space="preserve"> </w:t>
+      </w:r>
+      <w:proofErr w:type="spellStart"/>
+      <w:r>
+        <w:t>inventori</w:t>
+      </w:r>
+      <w:proofErr w:type="spellEnd"/>
+      <w:r>
+        <w:t xml:space="preserve"> </w:t>
+      </w:r>
+      <w:proofErr w:type="spellStart"/>
+      <w:r>
+        <w:t>memegang</w:t>
+      </w:r>
+      <w:proofErr w:type="spellEnd"/>
+      <w:r>
+        <w:t xml:space="preserve"> </w:t>
+      </w:r>
+      <w:proofErr w:type="spellStart"/>
+      <w:r>
+        <w:t>peranan</w:t>
+      </w:r>
+      <w:proofErr w:type="spellEnd"/>
+      <w:r>
+        <w:t xml:space="preserve"> </w:t>
+      </w:r>
+      <w:proofErr w:type="spellStart"/>
+      <w:r>
+        <w:t>penting</w:t>
+      </w:r>
+      <w:proofErr w:type="spellEnd"/>
+      <w:r>
+        <w:t xml:space="preserve"> </w:t>
+      </w:r>
+      <w:proofErr w:type="spellStart"/>
+      <w:r>
+        <w:t>dalam</w:t>
+      </w:r>
+      <w:proofErr w:type="spellEnd"/>
+      <w:r>
+        <w:t xml:space="preserve"> </w:t>
+      </w:r>
+      <w:proofErr w:type="spellStart"/>
+      <w:r>
+        <w:t>memastikan</w:t>
+      </w:r>
+      <w:proofErr w:type="spellEnd"/>
+      <w:r>
+        <w:t xml:space="preserve"> </w:t>
+      </w:r>
+      <w:proofErr w:type="spellStart"/>
+      <w:r>
+        <w:t>kelancaran</w:t>
+      </w:r>
+      <w:proofErr w:type="spellEnd"/>
+      <w:r>
+        <w:t xml:space="preserve"> </w:t>
+      </w:r>
+      <w:proofErr w:type="spellStart"/>
+      <w:r>
+        <w:t>produksi</w:t>
+      </w:r>
+      <w:proofErr w:type="spellEnd"/>
+      <w:r>
+        <w:t xml:space="preserve"> </w:t>
+      </w:r>
+      <w:proofErr w:type="spellStart"/>
+      <w:r>
+        <w:t>dan</w:t>
+      </w:r>
+      <w:proofErr w:type="spellEnd"/>
+      <w:r>
+        <w:t xml:space="preserve"> </w:t>
+      </w:r>
+      <w:proofErr w:type="spellStart"/>
+      <w:r>
+        <w:t>distribusi</w:t>
+      </w:r>
+      <w:proofErr w:type="spellEnd"/>
+      <w:r>
+        <w:t xml:space="preserve"> </w:t>
+      </w:r>
+      <w:proofErr w:type="spellStart"/>
+      <w:r>
+        <w:t>barang</w:t>
+      </w:r>
+      <w:proofErr w:type="spellEnd"/>
+      <w:r>
+        <w:t>.</w:t>
+      </w:r>
+      <w:proofErr w:type="gramEnd"/>
     </w:p>
     <w:p>
+      <w:proofErr w:type="spellStart"/>
       <w:r>
         <w:t>P</w:t>
       </w:r>
       <w:r>
-        <w:t>royek ini merupakan pengembangan aplikasi berbasis web yang saya kembangkan selama magang di PT Semen Padang. Ide aplikasi ini muncul atas saran salah satu staf untuk mempermudah pengelolaan barang di gudang dan permintaan barang. Sebelumnya, PT Semen Padang belum memiliki sistem terintegrasi untuk pengelolaan barang secara efisien. Proses pengelolaan masih dilakukan secara manual menggunakan Microsoft Excel, yan</w:t>
-      </w:r>
-      <w:r>
-        <w:t>g menghadirkan sejumlah kendala</w:t>
-      </w:r>
+        <w:t>royek</w:t>
+      </w:r>
+      <w:proofErr w:type="spellEnd"/>
+      <w:r>
+        <w:t xml:space="preserve"> </w:t>
+      </w:r>
+      <w:proofErr w:type="spellStart"/>
+      <w:r>
+        <w:t>ini</w:t>
+      </w:r>
+      <w:proofErr w:type="spellEnd"/>
+      <w:r>
+        <w:t xml:space="preserve"> </w:t>
+      </w:r>
+      <w:proofErr w:type="spellStart"/>
+      <w:r>
+        <w:t>merupakan</w:t>
+      </w:r>
+      <w:proofErr w:type="spellEnd"/>
+      <w:r>
+        <w:t xml:space="preserve"> </w:t>
+      </w:r>
+      <w:proofErr w:type="spellStart"/>
+      <w:r>
+        <w:t>pengembangan</w:t>
+      </w:r>
+      <w:proofErr w:type="spellEnd"/>
+      <w:r>
+        <w:t xml:space="preserve"> </w:t>
+      </w:r>
+      <w:proofErr w:type="spellStart"/>
+      <w:r>
+        <w:t>aplikasi</w:t>
+      </w:r>
+      <w:proofErr w:type="spellEnd"/>
+      <w:r>
+        <w:t xml:space="preserve"> </w:t>
+      </w:r>
+      <w:proofErr w:type="spellStart"/>
+      <w:r>
+        <w:t>berbasis</w:t>
+      </w:r>
+      <w:proofErr w:type="spellEnd"/>
+      <w:r>
+        <w:t xml:space="preserve"> web yang </w:t>
+      </w:r>
+      <w:proofErr w:type="spellStart"/>
+      <w:r>
+        <w:t>saya</w:t>
+      </w:r>
+      <w:proofErr w:type="spellEnd"/>
+      <w:r>
+        <w:t xml:space="preserve"> </w:t>
+      </w:r>
+      <w:proofErr w:type="spellStart"/>
+      <w:r>
+        <w:t>kembangkan</w:t>
+      </w:r>
+      <w:proofErr w:type="spellEnd"/>
+      <w:r>
+        <w:t xml:space="preserve"> </w:t>
+      </w:r>
+      <w:proofErr w:type="spellStart"/>
+      <w:r>
+        <w:t>selama</w:t>
+      </w:r>
+      <w:proofErr w:type="spellEnd"/>
+      <w:r>
+        <w:t xml:space="preserve"> </w:t>
+      </w:r>
+      <w:proofErr w:type="spellStart"/>
+      <w:r>
+        <w:t>magang</w:t>
+      </w:r>
+      <w:proofErr w:type="spellEnd"/>
+      <w:r>
+        <w:t xml:space="preserve"> di PT Semen Padang. </w:t>
+      </w:r>
+      <w:proofErr w:type="gramStart"/>
+      <w:r>
+        <w:t xml:space="preserve">Ide </w:t>
+      </w:r>
+      <w:proofErr w:type="spellStart"/>
+      <w:r>
+        <w:t>aplikasi</w:t>
+      </w:r>
+      <w:proofErr w:type="spellEnd"/>
+      <w:r>
+        <w:t xml:space="preserve"> </w:t>
+      </w:r>
+      <w:proofErr w:type="spellStart"/>
+      <w:r>
+        <w:t>ini</w:t>
+      </w:r>
+      <w:proofErr w:type="spellEnd"/>
+      <w:r>
+        <w:t xml:space="preserve"> </w:t>
+      </w:r>
+      <w:proofErr w:type="spellStart"/>
+      <w:r>
+        <w:t>muncul</w:t>
+      </w:r>
+      <w:proofErr w:type="spellEnd"/>
+      <w:r>
+        <w:t xml:space="preserve"> </w:t>
+      </w:r>
+      <w:proofErr w:type="spellStart"/>
+      <w:r>
+        <w:t>atas</w:t>
+      </w:r>
+      <w:proofErr w:type="spellEnd"/>
+      <w:r>
+        <w:t xml:space="preserve"> saran </w:t>
+      </w:r>
+      <w:proofErr w:type="spellStart"/>
+      <w:r>
+        <w:t>salah</w:t>
+      </w:r>
+      <w:proofErr w:type="spellEnd"/>
+      <w:r>
+        <w:t xml:space="preserve"> </w:t>
+      </w:r>
+      <w:proofErr w:type="spellStart"/>
+      <w:r>
+        <w:t>satu</w:t>
+      </w:r>
+      <w:proofErr w:type="spellEnd"/>
+      <w:r>
+        <w:t xml:space="preserve"> </w:t>
+      </w:r>
+      <w:proofErr w:type="spellStart"/>
+      <w:r>
+        <w:t>staf</w:t>
+      </w:r>
+      <w:proofErr w:type="spellEnd"/>
+      <w:r>
+        <w:t xml:space="preserve"> </w:t>
+      </w:r>
+      <w:proofErr w:type="spellStart"/>
+      <w:r>
+        <w:t>untuk</w:t>
+      </w:r>
+      <w:proofErr w:type="spellEnd"/>
+      <w:r>
+        <w:t xml:space="preserve"> </w:t>
+      </w:r>
+      <w:proofErr w:type="spellStart"/>
+      <w:r>
+        <w:t>mempermudah</w:t>
+      </w:r>
+      <w:proofErr w:type="spellEnd"/>
+      <w:r>
+        <w:t xml:space="preserve"> </w:t>
+      </w:r>
+      <w:proofErr w:type="spellStart"/>
+      <w:r>
+        <w:t>pengelolaan</w:t>
+      </w:r>
+      <w:proofErr w:type="spellEnd"/>
+      <w:r>
+        <w:t xml:space="preserve"> </w:t>
+      </w:r>
+      <w:proofErr w:type="spellStart"/>
+      <w:r>
+        <w:t>barang</w:t>
+      </w:r>
+      <w:proofErr w:type="spellEnd"/>
+      <w:r>
+        <w:t xml:space="preserve"> di </w:t>
+      </w:r>
+      <w:proofErr w:type="spellStart"/>
+      <w:r>
+        <w:t>gudang</w:t>
+      </w:r>
+      <w:proofErr w:type="spellEnd"/>
+      <w:r>
+        <w:t xml:space="preserve"> </w:t>
+      </w:r>
+      <w:proofErr w:type="spellStart"/>
+      <w:r>
+        <w:t>dan</w:t>
+      </w:r>
+      <w:proofErr w:type="spellEnd"/>
+      <w:r>
+        <w:t xml:space="preserve"> </w:t>
+      </w:r>
+      <w:proofErr w:type="spellStart"/>
+      <w:r>
+        <w:t>permintaan</w:t>
+      </w:r>
+      <w:proofErr w:type="spellEnd"/>
+      <w:r>
+        <w:t xml:space="preserve"> </w:t>
+      </w:r>
+      <w:proofErr w:type="spellStart"/>
+      <w:r>
+        <w:t>barang</w:t>
+      </w:r>
+      <w:proofErr w:type="spellEnd"/>
+      <w:r>
+        <w:t>.</w:t>
+      </w:r>
+      <w:proofErr w:type="gramEnd"/>
+      <w:r>
+        <w:t xml:space="preserve"> </w:t>
+      </w:r>
+      <w:proofErr w:type="spellStart"/>
+      <w:proofErr w:type="gramStart"/>
+      <w:r>
+        <w:t>Sebelumnya</w:t>
+      </w:r>
+      <w:proofErr w:type="spellEnd"/>
+      <w:r>
+        <w:t xml:space="preserve">, PT Semen Padang </w:t>
+      </w:r>
+      <w:proofErr w:type="spellStart"/>
+      <w:r>
+        <w:t>belum</w:t>
+      </w:r>
+      <w:proofErr w:type="spellEnd"/>
+      <w:r>
+        <w:t xml:space="preserve"> </w:t>
+      </w:r>
+      <w:proofErr w:type="spellStart"/>
+      <w:r>
+        <w:t>memiliki</w:t>
+      </w:r>
+      <w:proofErr w:type="spellEnd"/>
+      <w:r>
+        <w:t xml:space="preserve"> </w:t>
+      </w:r>
+      <w:proofErr w:type="spellStart"/>
+      <w:r>
+        <w:t>sistem</w:t>
+      </w:r>
+      <w:proofErr w:type="spellEnd"/>
+      <w:r>
+        <w:t xml:space="preserve"> </w:t>
+      </w:r>
+      <w:proofErr w:type="spellStart"/>
+      <w:r>
+        <w:t>terintegrasi</w:t>
+      </w:r>
+      <w:proofErr w:type="spellEnd"/>
+      <w:r>
+        <w:t xml:space="preserve"> </w:t>
+      </w:r>
+      <w:proofErr w:type="spellStart"/>
+      <w:r>
+        <w:t>untuk</w:t>
+      </w:r>
+      <w:proofErr w:type="spellEnd"/>
+      <w:r>
+        <w:t xml:space="preserve"> </w:t>
+      </w:r>
+      <w:proofErr w:type="spellStart"/>
+      <w:r>
+        <w:t>pengelolaan</w:t>
+      </w:r>
+      <w:proofErr w:type="spellEnd"/>
+      <w:r>
+        <w:t xml:space="preserve"> </w:t>
+      </w:r>
+      <w:proofErr w:type="spellStart"/>
+      <w:r>
+        <w:t>barang</w:t>
+      </w:r>
+      <w:proofErr w:type="spellEnd"/>
+      <w:r>
+        <w:t xml:space="preserve"> </w:t>
+      </w:r>
+      <w:proofErr w:type="spellStart"/>
+      <w:r>
+        <w:t>secara</w:t>
+      </w:r>
+      <w:proofErr w:type="spellEnd"/>
+      <w:r>
+        <w:t xml:space="preserve"> </w:t>
+      </w:r>
+      <w:proofErr w:type="spellStart"/>
+      <w:r>
+        <w:t>efisien</w:t>
+      </w:r>
+      <w:proofErr w:type="spellEnd"/>
+      <w:r>
+        <w:t>.</w:t>
+      </w:r>
+      <w:proofErr w:type="gramEnd"/>
+      <w:r>
+        <w:t xml:space="preserve"> Proses </w:t>
+      </w:r>
+      <w:proofErr w:type="spellStart"/>
+      <w:r>
+        <w:t>pengelolaan</w:t>
+      </w:r>
+      <w:proofErr w:type="spellEnd"/>
+      <w:r>
+        <w:t xml:space="preserve"> </w:t>
+      </w:r>
+      <w:proofErr w:type="spellStart"/>
+      <w:r>
+        <w:t>masih</w:t>
+      </w:r>
+      <w:proofErr w:type="spellEnd"/>
+      <w:r>
+        <w:t xml:space="preserve"> </w:t>
+      </w:r>
+      <w:proofErr w:type="spellStart"/>
+      <w:r>
+        <w:t>dilakukan</w:t>
+      </w:r>
+      <w:proofErr w:type="spellEnd"/>
+      <w:r>
+        <w:t xml:space="preserve"> </w:t>
+      </w:r>
+      <w:proofErr w:type="spellStart"/>
+      <w:r>
+        <w:t>secara</w:t>
+      </w:r>
+      <w:proofErr w:type="spellEnd"/>
+      <w:r>
+        <w:t xml:space="preserve"> manual </w:t>
+      </w:r>
+      <w:proofErr w:type="spellStart"/>
+      <w:r>
+        <w:t>menggunakan</w:t>
+      </w:r>
+      <w:proofErr w:type="spellEnd"/>
+      <w:r>
+        <w:t xml:space="preserve"> Microsoft Excel, yang </w:t>
+      </w:r>
+      <w:proofErr w:type="spellStart"/>
+      <w:r>
+        <w:t>menghadirkan</w:t>
+      </w:r>
+      <w:proofErr w:type="spellEnd"/>
+      <w:r>
+        <w:t xml:space="preserve"> </w:t>
+      </w:r>
+      <w:proofErr w:type="spellStart"/>
+      <w:r>
+        <w:t>sejumlah</w:t>
+      </w:r>
+      <w:proofErr w:type="spellEnd"/>
+      <w:r>
+        <w:t xml:space="preserve"> </w:t>
+      </w:r>
+      <w:proofErr w:type="spellStart"/>
+      <w:r>
+        <w:t>kendala</w:t>
+      </w:r>
+      <w:proofErr w:type="spellEnd"/>
       <w:r>
         <w:t>.</w:t>
       </w:r>
     </w:p>
     <w:p>
+      <w:proofErr w:type="spellStart"/>
+      <w:proofErr w:type="gramStart"/>
       <w:r>
         <w:t>P</w:t>
       </w:r>
       <w:r>
-        <w:t>ertama, penggunaan Excel untuk mengelola stok barang memiliki keterbatasan teknologi. Perubahan data pada satu perangkat tidak otomatis tersink</w:t>
-      </w:r>
-      <w:r>
-        <w:t xml:space="preserve">ronisasi dengan perangkat lain, </w:t>
-      </w:r>
-      <w:r>
-        <w:t>sehingga sering menimbulkan ketidaksesuaian data. Hal ini menyebabkan kesulitan dalam pencatatan dan pengecekan stok barang. Kedua, perubahan dalam satu file hanya berlaku untuk file tersebut, sedangkan file lainnya tetap menggunakan data lama, membuat proses pengelolaan menjadi tidak efisien dan berpotensi menimbulkan kesalahan.</w:t>
+        <w:t>ertama</w:t>
+      </w:r>
+      <w:proofErr w:type="spellEnd"/>
+      <w:r>
+        <w:t xml:space="preserve">, </w:t>
+      </w:r>
+      <w:proofErr w:type="spellStart"/>
+      <w:r>
+        <w:t>penggunaan</w:t>
+      </w:r>
+      <w:proofErr w:type="spellEnd"/>
+      <w:r>
+        <w:t xml:space="preserve"> Excel </w:t>
+      </w:r>
+      <w:proofErr w:type="spellStart"/>
+      <w:r>
+        <w:t>untuk</w:t>
+      </w:r>
+      <w:proofErr w:type="spellEnd"/>
+      <w:r>
+        <w:t xml:space="preserve"> </w:t>
+      </w:r>
+      <w:proofErr w:type="spellStart"/>
+      <w:r>
+        <w:t>mengelola</w:t>
+      </w:r>
+      <w:proofErr w:type="spellEnd"/>
+      <w:r>
+        <w:t xml:space="preserve"> </w:t>
+      </w:r>
+      <w:proofErr w:type="spellStart"/>
+      <w:r>
+        <w:t>stok</w:t>
+      </w:r>
+      <w:proofErr w:type="spellEnd"/>
+      <w:r>
+        <w:t xml:space="preserve"> </w:t>
+      </w:r>
+      <w:proofErr w:type="spellStart"/>
+      <w:r>
+        <w:t>barang</w:t>
+      </w:r>
+      <w:proofErr w:type="spellEnd"/>
+      <w:r>
+        <w:t xml:space="preserve"> </w:t>
+      </w:r>
+      <w:proofErr w:type="spellStart"/>
+      <w:r>
+        <w:t>memiliki</w:t>
+      </w:r>
+      <w:proofErr w:type="spellEnd"/>
+      <w:r>
+        <w:t xml:space="preserve"> </w:t>
+      </w:r>
+      <w:proofErr w:type="spellStart"/>
+      <w:r>
+        <w:t>keterbatasan</w:t>
+      </w:r>
+      <w:proofErr w:type="spellEnd"/>
+      <w:r>
+        <w:t xml:space="preserve"> </w:t>
+      </w:r>
+      <w:proofErr w:type="spellStart"/>
+      <w:r>
+        <w:t>teknologi</w:t>
+      </w:r>
+      <w:proofErr w:type="spellEnd"/>
+      <w:r>
+        <w:t>.</w:t>
+      </w:r>
+      <w:proofErr w:type="gramEnd"/>
+      <w:r>
+        <w:t xml:space="preserve"> </w:t>
+      </w:r>
+      <w:proofErr w:type="spellStart"/>
+      <w:r>
+        <w:t>Perubahan</w:t>
+      </w:r>
+      <w:proofErr w:type="spellEnd"/>
+      <w:r>
+        <w:t xml:space="preserve"> data </w:t>
+      </w:r>
+      <w:proofErr w:type="spellStart"/>
+      <w:r>
+        <w:t>pada</w:t>
+      </w:r>
+      <w:proofErr w:type="spellEnd"/>
+      <w:r>
+        <w:t xml:space="preserve"> </w:t>
+      </w:r>
+      <w:proofErr w:type="spellStart"/>
+      <w:r>
+        <w:t>satu</w:t>
+      </w:r>
+      <w:proofErr w:type="spellEnd"/>
+      <w:r>
+        <w:t xml:space="preserve"> </w:t>
+      </w:r>
+      <w:proofErr w:type="spellStart"/>
+      <w:r>
+        <w:t>perangkat</w:t>
+      </w:r>
+      <w:proofErr w:type="spellEnd"/>
+      <w:r>
+        <w:t xml:space="preserve"> </w:t>
+      </w:r>
+      <w:proofErr w:type="spellStart"/>
+      <w:r>
+        <w:t>tidak</w:t>
+      </w:r>
+      <w:proofErr w:type="spellEnd"/>
+      <w:r>
+        <w:t xml:space="preserve"> </w:t>
+      </w:r>
+      <w:proofErr w:type="spellStart"/>
+      <w:r>
+        <w:t>otomatis</w:t>
+      </w:r>
+      <w:proofErr w:type="spellEnd"/>
+      <w:r>
+        <w:t xml:space="preserve"> </w:t>
+      </w:r>
+      <w:proofErr w:type="spellStart"/>
+      <w:r>
+        <w:t>tersink</w:t>
+      </w:r>
+      <w:r>
+        <w:t>ronisasi</w:t>
+      </w:r>
+      <w:proofErr w:type="spellEnd"/>
+      <w:r>
+        <w:t xml:space="preserve"> </w:t>
+      </w:r>
+      <w:proofErr w:type="spellStart"/>
+      <w:r>
+        <w:t>dengan</w:t>
+      </w:r>
+      <w:proofErr w:type="spellEnd"/>
+      <w:r>
+        <w:t xml:space="preserve"> </w:t>
+      </w:r>
+      <w:proofErr w:type="spellStart"/>
+      <w:r>
+        <w:t>perangkat</w:t>
+      </w:r>
+      <w:proofErr w:type="spellEnd"/>
+      <w:r>
+        <w:t xml:space="preserve"> </w:t>
+      </w:r>
+      <w:proofErr w:type="spellStart"/>
+      <w:proofErr w:type="gramStart"/>
+      <w:r>
+        <w:t>lain</w:t>
+      </w:r>
+      <w:proofErr w:type="spellEnd"/>
+      <w:proofErr w:type="gramEnd"/>
+      <w:r>
+        <w:t xml:space="preserve">, </w:t>
+      </w:r>
+      <w:proofErr w:type="spellStart"/>
+      <w:r>
+        <w:t>sehingga</w:t>
+      </w:r>
+      <w:proofErr w:type="spellEnd"/>
+      <w:r>
+        <w:t xml:space="preserve"> </w:t>
+      </w:r>
+      <w:proofErr w:type="spellStart"/>
+      <w:r>
+        <w:t>sering</w:t>
+      </w:r>
+      <w:proofErr w:type="spellEnd"/>
+      <w:r>
+        <w:t xml:space="preserve"> </w:t>
+      </w:r>
+      <w:proofErr w:type="spellStart"/>
+      <w:r>
+        <w:t>menimbulkan</w:t>
+      </w:r>
+      <w:proofErr w:type="spellEnd"/>
+      <w:r>
+        <w:t xml:space="preserve"> </w:t>
+      </w:r>
+      <w:proofErr w:type="spellStart"/>
+      <w:r>
+        <w:t>ketidaksesuaian</w:t>
+      </w:r>
+      <w:proofErr w:type="spellEnd"/>
+      <w:r>
+        <w:t xml:space="preserve"> data. </w:t>
+      </w:r>
+      <w:proofErr w:type="gramStart"/>
+      <w:r>
+        <w:t xml:space="preserve">Hal </w:t>
+      </w:r>
+      <w:proofErr w:type="spellStart"/>
+      <w:r>
+        <w:t>ini</w:t>
+      </w:r>
+      <w:proofErr w:type="spellEnd"/>
+      <w:r>
+        <w:t xml:space="preserve"> </w:t>
+      </w:r>
+      <w:proofErr w:type="spellStart"/>
+      <w:r>
+        <w:t>menyebabkan</w:t>
+      </w:r>
+      <w:proofErr w:type="spellEnd"/>
+      <w:r>
+        <w:t xml:space="preserve"> </w:t>
+      </w:r>
+      <w:proofErr w:type="spellStart"/>
+      <w:r>
+        <w:t>kesulitan</w:t>
+      </w:r>
+      <w:proofErr w:type="spellEnd"/>
+      <w:r>
+        <w:t xml:space="preserve"> </w:t>
+      </w:r>
+      <w:proofErr w:type="spellStart"/>
+      <w:r>
+        <w:t>dalam</w:t>
+      </w:r>
+      <w:proofErr w:type="spellEnd"/>
+      <w:r>
+        <w:t xml:space="preserve"> </w:t>
+      </w:r>
+      <w:proofErr w:type="spellStart"/>
+      <w:r>
+        <w:t>pencatatan</w:t>
+      </w:r>
+      <w:proofErr w:type="spellEnd"/>
+      <w:r>
+        <w:t xml:space="preserve"> </w:t>
+      </w:r>
+      <w:proofErr w:type="spellStart"/>
+      <w:r>
+        <w:t>dan</w:t>
+      </w:r>
+      <w:proofErr w:type="spellEnd"/>
+      <w:r>
+        <w:t xml:space="preserve"> </w:t>
+      </w:r>
+      <w:proofErr w:type="spellStart"/>
+      <w:r>
+        <w:t>pengecekan</w:t>
+      </w:r>
+      <w:proofErr w:type="spellEnd"/>
+      <w:r>
+        <w:t xml:space="preserve"> </w:t>
+      </w:r>
+      <w:proofErr w:type="spellStart"/>
+      <w:r>
+        <w:t>stok</w:t>
+      </w:r>
+      <w:proofErr w:type="spellEnd"/>
+      <w:r>
+        <w:t xml:space="preserve"> </w:t>
+      </w:r>
+      <w:proofErr w:type="spellStart"/>
+      <w:r>
+        <w:t>barang</w:t>
+      </w:r>
+      <w:proofErr w:type="spellEnd"/>
+      <w:r>
+        <w:t>.</w:t>
+      </w:r>
+      <w:proofErr w:type="gramEnd"/>
+      <w:r>
+        <w:t xml:space="preserve"> </w:t>
+      </w:r>
+      <w:proofErr w:type="spellStart"/>
+      <w:r>
+        <w:t>Kedua</w:t>
+      </w:r>
+      <w:proofErr w:type="spellEnd"/>
+      <w:r>
+        <w:t xml:space="preserve">, </w:t>
+      </w:r>
+      <w:proofErr w:type="spellStart"/>
+      <w:r>
+        <w:t>perubahan</w:t>
+      </w:r>
+      <w:proofErr w:type="spellEnd"/>
+      <w:r>
+        <w:t xml:space="preserve"> </w:t>
+      </w:r>
+      <w:proofErr w:type="spellStart"/>
+      <w:r>
+        <w:t>dalam</w:t>
+      </w:r>
+      <w:proofErr w:type="spellEnd"/>
+      <w:r>
+        <w:t xml:space="preserve"> </w:t>
+      </w:r>
+      <w:proofErr w:type="spellStart"/>
+      <w:r>
+        <w:t>satu</w:t>
+      </w:r>
+      <w:proofErr w:type="spellEnd"/>
+      <w:r>
+        <w:t xml:space="preserve"> file </w:t>
+      </w:r>
+      <w:proofErr w:type="spellStart"/>
+      <w:r>
+        <w:t>hanya</w:t>
+      </w:r>
+      <w:proofErr w:type="spellEnd"/>
+      <w:r>
+        <w:t xml:space="preserve"> </w:t>
+      </w:r>
+      <w:proofErr w:type="spellStart"/>
+      <w:r>
+        <w:t>berlaku</w:t>
+      </w:r>
+      <w:proofErr w:type="spellEnd"/>
+      <w:r>
+        <w:t xml:space="preserve"> </w:t>
+      </w:r>
+      <w:proofErr w:type="spellStart"/>
+      <w:r>
+        <w:t>untuk</w:t>
+      </w:r>
+      <w:proofErr w:type="spellEnd"/>
+      <w:r>
+        <w:t xml:space="preserve"> file </w:t>
+      </w:r>
+      <w:proofErr w:type="spellStart"/>
+      <w:r>
+        <w:t>tersebut</w:t>
+      </w:r>
+      <w:proofErr w:type="spellEnd"/>
+      <w:r>
+        <w:t xml:space="preserve">, </w:t>
+      </w:r>
+      <w:proofErr w:type="spellStart"/>
+      <w:r>
+        <w:t>sedangkan</w:t>
+      </w:r>
+      <w:proofErr w:type="spellEnd"/>
+      <w:r>
+        <w:t xml:space="preserve"> file </w:t>
+      </w:r>
+      <w:proofErr w:type="spellStart"/>
+      <w:r>
+        <w:t>lainnya</w:t>
+      </w:r>
+      <w:proofErr w:type="spellEnd"/>
+      <w:r>
+        <w:t xml:space="preserve"> </w:t>
+      </w:r>
+      <w:proofErr w:type="spellStart"/>
+      <w:r>
+        <w:t>tetap</w:t>
+      </w:r>
+      <w:proofErr w:type="spellEnd"/>
+      <w:r>
+        <w:t xml:space="preserve"> </w:t>
+      </w:r>
+      <w:proofErr w:type="spellStart"/>
+      <w:r>
+        <w:t>menggunakan</w:t>
+      </w:r>
+      <w:proofErr w:type="spellEnd"/>
+      <w:r>
+        <w:t xml:space="preserve"> data lama, </w:t>
+      </w:r>
+      <w:proofErr w:type="spellStart"/>
+      <w:r>
+        <w:lastRenderedPageBreak/>
+        <w:t>membuat</w:t>
+      </w:r>
+      <w:proofErr w:type="spellEnd"/>
+      <w:r>
+        <w:t xml:space="preserve"> proses </w:t>
+      </w:r>
+      <w:proofErr w:type="spellStart"/>
+      <w:r>
+        <w:t>pengelolaan</w:t>
+      </w:r>
+      <w:proofErr w:type="spellEnd"/>
+      <w:r>
+        <w:t xml:space="preserve"> </w:t>
+      </w:r>
+      <w:proofErr w:type="spellStart"/>
+      <w:r>
+        <w:t>menjadi</w:t>
+      </w:r>
+      <w:proofErr w:type="spellEnd"/>
+      <w:r>
+        <w:t xml:space="preserve"> </w:t>
+      </w:r>
+      <w:proofErr w:type="spellStart"/>
+      <w:r>
+        <w:t>tid</w:t>
+      </w:r>
+      <w:bookmarkStart w:id="0" w:name="_GoBack"/>
+      <w:bookmarkEnd w:id="0"/>
+      <w:r>
+        <w:t>ak</w:t>
+      </w:r>
+      <w:proofErr w:type="spellEnd"/>
+      <w:r>
+        <w:t xml:space="preserve"> </w:t>
+      </w:r>
+      <w:proofErr w:type="spellStart"/>
+      <w:r>
+        <w:t>efisien</w:t>
+      </w:r>
+      <w:proofErr w:type="spellEnd"/>
+      <w:r>
+        <w:t xml:space="preserve"> </w:t>
+      </w:r>
+      <w:proofErr w:type="spellStart"/>
+      <w:r>
+        <w:t>dan</w:t>
+      </w:r>
+      <w:proofErr w:type="spellEnd"/>
+      <w:r>
+        <w:t xml:space="preserve"> </w:t>
+      </w:r>
+      <w:proofErr w:type="spellStart"/>
+      <w:r>
+        <w:t>berpotensi</w:t>
+      </w:r>
+      <w:proofErr w:type="spellEnd"/>
+      <w:r>
+        <w:t xml:space="preserve"> </w:t>
+      </w:r>
+      <w:proofErr w:type="spellStart"/>
+      <w:r>
+        <w:t>menimbulkan</w:t>
+      </w:r>
+      <w:proofErr w:type="spellEnd"/>
+      <w:r>
+        <w:t xml:space="preserve"> </w:t>
+      </w:r>
+      <w:proofErr w:type="spellStart"/>
+      <w:r>
+        <w:t>kesalahan</w:t>
+      </w:r>
+      <w:proofErr w:type="spellEnd"/>
+      <w:r>
+        <w:t>.</w:t>
       </w:r>
     </w:p>
     <w:p>
-      <w:r>
-        <w:lastRenderedPageBreak/>
-        <w:t>D</w:t>
-      </w:r>
-      <w:r>
-        <w:t>alam situasi tersebut, perusahaan membutuhkan sistem yang lebih efisien, terstruktur, dan dapat diakses secara online untuk mempermudah pengelolaan inventori dan permintaan barang. Oleh karena itu, kami mengembangkan aplikasi berbasis web yang memungkinkan pemantauan stok barang secara real-time dan dapat diakses kapan saja dan di mana saja oleh pihak yang berkepentingan.</w:t>
-      </w:r>
+      <w:proofErr w:type="spellStart"/>
+      <w:proofErr w:type="gramStart"/>
+      <w:r>
+        <w:t>Sebagai</w:t>
+      </w:r>
+      <w:proofErr w:type="spellEnd"/>
+      <w:r>
+        <w:t xml:space="preserve"> </w:t>
+      </w:r>
+      <w:proofErr w:type="spellStart"/>
+      <w:r>
+        <w:t>perusahaan</w:t>
+      </w:r>
+      <w:proofErr w:type="spellEnd"/>
+      <w:r>
+        <w:t xml:space="preserve"> </w:t>
+      </w:r>
+      <w:proofErr w:type="spellStart"/>
+      <w:r>
+        <w:t>besar</w:t>
+      </w:r>
+      <w:proofErr w:type="spellEnd"/>
+      <w:r>
+        <w:t xml:space="preserve">, PT Semen Padang </w:t>
+      </w:r>
+      <w:proofErr w:type="spellStart"/>
+      <w:r>
+        <w:t>membutuhkan</w:t>
+      </w:r>
+      <w:proofErr w:type="spellEnd"/>
+      <w:r>
+        <w:t xml:space="preserve"> </w:t>
+      </w:r>
+      <w:proofErr w:type="spellStart"/>
+      <w:r>
+        <w:t>sistem</w:t>
+      </w:r>
+      <w:proofErr w:type="spellEnd"/>
+      <w:r>
+        <w:t xml:space="preserve"> </w:t>
+      </w:r>
+      <w:proofErr w:type="spellStart"/>
+      <w:r>
+        <w:t>pengelolaan</w:t>
+      </w:r>
+      <w:proofErr w:type="spellEnd"/>
+      <w:r>
+        <w:t xml:space="preserve"> </w:t>
+      </w:r>
+      <w:proofErr w:type="spellStart"/>
+      <w:r>
+        <w:t>inventori</w:t>
+      </w:r>
+      <w:proofErr w:type="spellEnd"/>
+      <w:r>
+        <w:t xml:space="preserve"> yang </w:t>
+      </w:r>
+      <w:proofErr w:type="spellStart"/>
+      <w:r>
+        <w:t>lebih</w:t>
+      </w:r>
+      <w:proofErr w:type="spellEnd"/>
+      <w:r>
+        <w:t xml:space="preserve"> </w:t>
+      </w:r>
+      <w:proofErr w:type="spellStart"/>
+      <w:r>
+        <w:t>efisien</w:t>
+      </w:r>
+      <w:proofErr w:type="spellEnd"/>
+      <w:r>
+        <w:t xml:space="preserve">, </w:t>
+      </w:r>
+      <w:proofErr w:type="spellStart"/>
+      <w:r>
+        <w:t>terstruktur</w:t>
+      </w:r>
+      <w:proofErr w:type="spellEnd"/>
+      <w:r>
+        <w:t xml:space="preserve">, </w:t>
+      </w:r>
+      <w:proofErr w:type="spellStart"/>
+      <w:r>
+        <w:t>dan</w:t>
+      </w:r>
+      <w:proofErr w:type="spellEnd"/>
+      <w:r>
+        <w:t xml:space="preserve"> </w:t>
+      </w:r>
+      <w:proofErr w:type="spellStart"/>
+      <w:r>
+        <w:t>terintegrasi</w:t>
+      </w:r>
+      <w:proofErr w:type="spellEnd"/>
+      <w:r>
+        <w:t xml:space="preserve"> </w:t>
+      </w:r>
+      <w:proofErr w:type="spellStart"/>
+      <w:r>
+        <w:t>untuk</w:t>
+      </w:r>
+      <w:proofErr w:type="spellEnd"/>
+      <w:r>
+        <w:t xml:space="preserve"> </w:t>
+      </w:r>
+      <w:proofErr w:type="spellStart"/>
+      <w:r>
+        <w:t>mendukung</w:t>
+      </w:r>
+      <w:proofErr w:type="spellEnd"/>
+      <w:r>
+        <w:t xml:space="preserve"> </w:t>
+      </w:r>
+      <w:proofErr w:type="spellStart"/>
+      <w:r>
+        <w:t>kelancaran</w:t>
+      </w:r>
+      <w:proofErr w:type="spellEnd"/>
+      <w:r>
+        <w:t xml:space="preserve"> </w:t>
+      </w:r>
+      <w:proofErr w:type="spellStart"/>
+      <w:r>
+        <w:t>operasionalnya</w:t>
+      </w:r>
+      <w:proofErr w:type="spellEnd"/>
+      <w:r>
+        <w:t>.</w:t>
+      </w:r>
+      <w:proofErr w:type="gramEnd"/>
+      <w:r>
+        <w:t xml:space="preserve"> </w:t>
+      </w:r>
+      <w:proofErr w:type="spellStart"/>
+      <w:proofErr w:type="gramStart"/>
+      <w:r>
+        <w:t>Sistem</w:t>
+      </w:r>
+      <w:proofErr w:type="spellEnd"/>
+      <w:r>
+        <w:t xml:space="preserve"> yang </w:t>
+      </w:r>
+      <w:proofErr w:type="spellStart"/>
+      <w:r>
+        <w:t>ada</w:t>
+      </w:r>
+      <w:proofErr w:type="spellEnd"/>
+      <w:r>
+        <w:t xml:space="preserve"> </w:t>
+      </w:r>
+      <w:proofErr w:type="spellStart"/>
+      <w:r>
+        <w:t>saat</w:t>
+      </w:r>
+      <w:proofErr w:type="spellEnd"/>
+      <w:r>
+        <w:t xml:space="preserve"> </w:t>
+      </w:r>
+      <w:proofErr w:type="spellStart"/>
+      <w:r>
+        <w:t>ini</w:t>
+      </w:r>
+      <w:proofErr w:type="spellEnd"/>
+      <w:r>
+        <w:t xml:space="preserve"> </w:t>
+      </w:r>
+      <w:proofErr w:type="spellStart"/>
+      <w:r>
+        <w:t>belum</w:t>
+      </w:r>
+      <w:proofErr w:type="spellEnd"/>
+      <w:r>
+        <w:t xml:space="preserve"> </w:t>
+      </w:r>
+      <w:proofErr w:type="spellStart"/>
+      <w:r>
+        <w:t>mampu</w:t>
+      </w:r>
+      <w:proofErr w:type="spellEnd"/>
+      <w:r>
+        <w:t xml:space="preserve"> </w:t>
+      </w:r>
+      <w:proofErr w:type="spellStart"/>
+      <w:r>
+        <w:t>memenuhi</w:t>
+      </w:r>
+      <w:proofErr w:type="spellEnd"/>
+      <w:r>
+        <w:t xml:space="preserve"> </w:t>
+      </w:r>
+      <w:proofErr w:type="spellStart"/>
+      <w:r>
+        <w:t>kebutuhan</w:t>
+      </w:r>
+      <w:proofErr w:type="spellEnd"/>
+      <w:r>
+        <w:t xml:space="preserve"> </w:t>
+      </w:r>
+      <w:proofErr w:type="spellStart"/>
+      <w:r>
+        <w:t>pemantauan</w:t>
+      </w:r>
+      <w:proofErr w:type="spellEnd"/>
+      <w:r>
+        <w:t xml:space="preserve"> </w:t>
+      </w:r>
+      <w:proofErr w:type="spellStart"/>
+      <w:r>
+        <w:t>stok</w:t>
+      </w:r>
+      <w:proofErr w:type="spellEnd"/>
+      <w:r>
+        <w:t xml:space="preserve"> </w:t>
+      </w:r>
+      <w:proofErr w:type="spellStart"/>
+      <w:r>
+        <w:t>barang</w:t>
+      </w:r>
+      <w:proofErr w:type="spellEnd"/>
+      <w:r>
+        <w:t xml:space="preserve"> </w:t>
+      </w:r>
+      <w:proofErr w:type="spellStart"/>
+      <w:r>
+        <w:t>secara</w:t>
+      </w:r>
+      <w:proofErr w:type="spellEnd"/>
+      <w:r>
+        <w:t xml:space="preserve"> real-time yang </w:t>
+      </w:r>
+      <w:proofErr w:type="spellStart"/>
+      <w:r>
+        <w:t>akurat</w:t>
+      </w:r>
+      <w:proofErr w:type="spellEnd"/>
+      <w:r>
+        <w:t xml:space="preserve"> </w:t>
+      </w:r>
+      <w:proofErr w:type="spellStart"/>
+      <w:r>
+        <w:t>dan</w:t>
+      </w:r>
+      <w:proofErr w:type="spellEnd"/>
+      <w:r>
+        <w:t xml:space="preserve"> </w:t>
+      </w:r>
+      <w:proofErr w:type="spellStart"/>
+      <w:r>
+        <w:t>mudah</w:t>
+      </w:r>
+      <w:proofErr w:type="spellEnd"/>
+      <w:r>
+        <w:t xml:space="preserve"> </w:t>
+      </w:r>
+      <w:proofErr w:type="spellStart"/>
+      <w:r>
+        <w:t>diakses</w:t>
+      </w:r>
+      <w:proofErr w:type="spellEnd"/>
+      <w:r>
+        <w:t xml:space="preserve"> </w:t>
+      </w:r>
+      <w:proofErr w:type="spellStart"/>
+      <w:r>
+        <w:t>oleh</w:t>
+      </w:r>
+      <w:proofErr w:type="spellEnd"/>
+      <w:r>
+        <w:t xml:space="preserve"> </w:t>
+      </w:r>
+      <w:proofErr w:type="spellStart"/>
+      <w:r>
+        <w:t>pihak</w:t>
+      </w:r>
+      <w:proofErr w:type="spellEnd"/>
+      <w:r>
+        <w:t xml:space="preserve"> </w:t>
+      </w:r>
+      <w:proofErr w:type="spellStart"/>
+      <w:r>
+        <w:t>berkepentingan</w:t>
+      </w:r>
+      <w:proofErr w:type="spellEnd"/>
+      <w:r>
+        <w:t>.</w:t>
+      </w:r>
+      <w:proofErr w:type="gramEnd"/>
+      <w:r>
+        <w:t xml:space="preserve"> </w:t>
+      </w:r>
+      <w:proofErr w:type="spellStart"/>
+      <w:proofErr w:type="gramStart"/>
+      <w:r>
+        <w:t>Dalam</w:t>
+      </w:r>
+      <w:proofErr w:type="spellEnd"/>
+      <w:r>
+        <w:t xml:space="preserve"> </w:t>
+      </w:r>
+      <w:proofErr w:type="spellStart"/>
+      <w:r>
+        <w:t>situasi</w:t>
+      </w:r>
+      <w:proofErr w:type="spellEnd"/>
+      <w:r>
+        <w:t xml:space="preserve"> </w:t>
+      </w:r>
+      <w:proofErr w:type="spellStart"/>
+      <w:r>
+        <w:t>ini</w:t>
+      </w:r>
+      <w:proofErr w:type="spellEnd"/>
+      <w:r>
+        <w:t xml:space="preserve">, </w:t>
+      </w:r>
+      <w:proofErr w:type="spellStart"/>
+      <w:r>
+        <w:t>pengembangan</w:t>
+      </w:r>
+      <w:proofErr w:type="spellEnd"/>
+      <w:r>
+        <w:t xml:space="preserve"> </w:t>
+      </w:r>
+      <w:proofErr w:type="spellStart"/>
+      <w:r>
+        <w:t>sistem</w:t>
+      </w:r>
+      <w:proofErr w:type="spellEnd"/>
+      <w:r>
+        <w:t xml:space="preserve"> </w:t>
+      </w:r>
+      <w:proofErr w:type="spellStart"/>
+      <w:r>
+        <w:t>berbasis</w:t>
+      </w:r>
+      <w:proofErr w:type="spellEnd"/>
+      <w:r>
+        <w:t xml:space="preserve"> web </w:t>
+      </w:r>
+      <w:proofErr w:type="spellStart"/>
+      <w:r>
+        <w:t>menjadi</w:t>
+      </w:r>
+      <w:proofErr w:type="spellEnd"/>
+      <w:r>
+        <w:t xml:space="preserve"> </w:t>
+      </w:r>
+      <w:proofErr w:type="spellStart"/>
+      <w:r>
+        <w:t>solusi</w:t>
+      </w:r>
+      <w:proofErr w:type="spellEnd"/>
+      <w:r>
+        <w:t xml:space="preserve"> yang </w:t>
+      </w:r>
+      <w:proofErr w:type="spellStart"/>
+      <w:r>
+        <w:t>tepat</w:t>
+      </w:r>
+      <w:proofErr w:type="spellEnd"/>
+      <w:r>
+        <w:t xml:space="preserve"> </w:t>
+      </w:r>
+      <w:proofErr w:type="spellStart"/>
+      <w:r>
+        <w:t>untuk</w:t>
+      </w:r>
+      <w:proofErr w:type="spellEnd"/>
+      <w:r>
+        <w:t xml:space="preserve"> </w:t>
+      </w:r>
+      <w:proofErr w:type="spellStart"/>
+      <w:r>
+        <w:t>menggantikan</w:t>
+      </w:r>
+      <w:proofErr w:type="spellEnd"/>
+      <w:r>
+        <w:t xml:space="preserve"> </w:t>
+      </w:r>
+      <w:proofErr w:type="spellStart"/>
+      <w:r>
+        <w:t>metode</w:t>
+      </w:r>
+      <w:proofErr w:type="spellEnd"/>
+      <w:r>
+        <w:t xml:space="preserve"> manual yang </w:t>
+      </w:r>
+      <w:proofErr w:type="spellStart"/>
+      <w:r>
+        <w:t>digunakan</w:t>
+      </w:r>
+      <w:proofErr w:type="spellEnd"/>
+      <w:r>
+        <w:t>.</w:t>
+      </w:r>
+      <w:proofErr w:type="gramEnd"/>
+      <w:r>
+        <w:t xml:space="preserve"> </w:t>
+      </w:r>
+      <w:proofErr w:type="spellStart"/>
+      <w:proofErr w:type="gramStart"/>
+      <w:r>
+        <w:t>Sistem</w:t>
+      </w:r>
+      <w:proofErr w:type="spellEnd"/>
+      <w:r>
+        <w:t xml:space="preserve"> </w:t>
+      </w:r>
+      <w:proofErr w:type="spellStart"/>
+      <w:r>
+        <w:t>ini</w:t>
+      </w:r>
+      <w:proofErr w:type="spellEnd"/>
+      <w:r>
+        <w:t xml:space="preserve"> </w:t>
+      </w:r>
+      <w:proofErr w:type="spellStart"/>
+      <w:r>
+        <w:t>dirancang</w:t>
+      </w:r>
+      <w:proofErr w:type="spellEnd"/>
+      <w:r>
+        <w:t xml:space="preserve"> </w:t>
+      </w:r>
+      <w:proofErr w:type="spellStart"/>
+      <w:r>
+        <w:t>untuk</w:t>
+      </w:r>
+      <w:proofErr w:type="spellEnd"/>
+      <w:r>
+        <w:t xml:space="preserve"> </w:t>
+      </w:r>
+      <w:proofErr w:type="spellStart"/>
+      <w:r>
+        <w:t>mempermudah</w:t>
+      </w:r>
+      <w:proofErr w:type="spellEnd"/>
+      <w:r>
+        <w:t xml:space="preserve"> </w:t>
+      </w:r>
+      <w:proofErr w:type="spellStart"/>
+      <w:r>
+        <w:t>pengelolaan</w:t>
+      </w:r>
+      <w:proofErr w:type="spellEnd"/>
+      <w:r>
+        <w:t xml:space="preserve"> </w:t>
+      </w:r>
+      <w:proofErr w:type="spellStart"/>
+      <w:r>
+        <w:t>inventori</w:t>
+      </w:r>
+      <w:proofErr w:type="spellEnd"/>
+      <w:r>
+        <w:t xml:space="preserve"> </w:t>
+      </w:r>
+      <w:proofErr w:type="spellStart"/>
+      <w:r>
+        <w:t>dan</w:t>
+      </w:r>
+      <w:proofErr w:type="spellEnd"/>
+      <w:r>
+        <w:t xml:space="preserve"> </w:t>
+      </w:r>
+      <w:proofErr w:type="spellStart"/>
+      <w:r>
+        <w:t>permintaan</w:t>
+      </w:r>
+      <w:proofErr w:type="spellEnd"/>
+      <w:r>
+        <w:t xml:space="preserve"> </w:t>
+      </w:r>
+      <w:proofErr w:type="spellStart"/>
+      <w:r>
+        <w:t>barang</w:t>
+      </w:r>
+      <w:proofErr w:type="spellEnd"/>
+      <w:r>
+        <w:t xml:space="preserve"> </w:t>
+      </w:r>
+      <w:proofErr w:type="spellStart"/>
+      <w:r>
+        <w:t>dengan</w:t>
+      </w:r>
+      <w:proofErr w:type="spellEnd"/>
+      <w:r>
+        <w:t xml:space="preserve"> </w:t>
+      </w:r>
+      <w:proofErr w:type="spellStart"/>
+      <w:r>
+        <w:t>menyediakan</w:t>
+      </w:r>
+      <w:proofErr w:type="spellEnd"/>
+      <w:r>
+        <w:t xml:space="preserve"> </w:t>
+      </w:r>
+      <w:proofErr w:type="spellStart"/>
+      <w:r>
+        <w:t>informasi</w:t>
+      </w:r>
+      <w:proofErr w:type="spellEnd"/>
+      <w:r>
+        <w:t xml:space="preserve"> yang </w:t>
+      </w:r>
+      <w:proofErr w:type="spellStart"/>
+      <w:r>
+        <w:t>dapat</w:t>
+      </w:r>
+      <w:proofErr w:type="spellEnd"/>
+      <w:r>
+        <w:t xml:space="preserve"> </w:t>
+      </w:r>
+      <w:proofErr w:type="spellStart"/>
+      <w:r>
+        <w:t>diakses</w:t>
+      </w:r>
+      <w:proofErr w:type="spellEnd"/>
+      <w:r>
+        <w:t xml:space="preserve"> </w:t>
+      </w:r>
+      <w:proofErr w:type="spellStart"/>
+      <w:r>
+        <w:t>kapan</w:t>
+      </w:r>
+      <w:proofErr w:type="spellEnd"/>
+      <w:r>
+        <w:t xml:space="preserve"> </w:t>
+      </w:r>
+      <w:proofErr w:type="spellStart"/>
+      <w:r>
+        <w:t>saja</w:t>
+      </w:r>
+      <w:proofErr w:type="spellEnd"/>
+      <w:r>
+        <w:t xml:space="preserve"> </w:t>
+      </w:r>
+      <w:proofErr w:type="spellStart"/>
+      <w:r>
+        <w:t>dan</w:t>
+      </w:r>
+      <w:proofErr w:type="spellEnd"/>
+      <w:r>
+        <w:t xml:space="preserve"> di </w:t>
+      </w:r>
+      <w:proofErr w:type="spellStart"/>
+      <w:r>
+        <w:t>mana</w:t>
+      </w:r>
+      <w:proofErr w:type="spellEnd"/>
+      <w:r>
+        <w:t xml:space="preserve"> </w:t>
+      </w:r>
+      <w:proofErr w:type="spellStart"/>
+      <w:r>
+        <w:t>saja</w:t>
+      </w:r>
+      <w:proofErr w:type="spellEnd"/>
+      <w:r>
+        <w:t xml:space="preserve">, </w:t>
+      </w:r>
+      <w:proofErr w:type="spellStart"/>
+      <w:r>
+        <w:t>sehingga</w:t>
+      </w:r>
+      <w:proofErr w:type="spellEnd"/>
+      <w:r>
+        <w:t xml:space="preserve"> </w:t>
+      </w:r>
+      <w:proofErr w:type="spellStart"/>
+      <w:r>
+        <w:t>mendukung</w:t>
+      </w:r>
+      <w:proofErr w:type="spellEnd"/>
+      <w:r>
+        <w:t xml:space="preserve"> </w:t>
+      </w:r>
+      <w:proofErr w:type="spellStart"/>
+      <w:r>
+        <w:t>pengambilan</w:t>
+      </w:r>
+      <w:proofErr w:type="spellEnd"/>
+      <w:r>
+        <w:t xml:space="preserve"> </w:t>
+      </w:r>
+      <w:proofErr w:type="spellStart"/>
+      <w:r>
+        <w:t>keputusan</w:t>
+      </w:r>
+      <w:proofErr w:type="spellEnd"/>
+      <w:r>
+        <w:t xml:space="preserve"> yang </w:t>
+      </w:r>
+      <w:proofErr w:type="spellStart"/>
+      <w:r>
+        <w:t>lebih</w:t>
+      </w:r>
+      <w:proofErr w:type="spellEnd"/>
+      <w:r>
+        <w:t xml:space="preserve"> </w:t>
+      </w:r>
+      <w:proofErr w:type="spellStart"/>
+      <w:r>
+        <w:t>cepat</w:t>
+      </w:r>
+      <w:proofErr w:type="spellEnd"/>
+      <w:r>
+        <w:t xml:space="preserve"> </w:t>
+      </w:r>
+      <w:proofErr w:type="spellStart"/>
+      <w:r>
+        <w:t>dan</w:t>
+      </w:r>
+      <w:proofErr w:type="spellEnd"/>
+      <w:r>
+        <w:t xml:space="preserve"> </w:t>
+      </w:r>
+      <w:proofErr w:type="spellStart"/>
+      <w:r>
+        <w:t>berbasis</w:t>
+      </w:r>
+      <w:proofErr w:type="spellEnd"/>
+      <w:r>
+        <w:t xml:space="preserve"> data.</w:t>
+      </w:r>
+      <w:proofErr w:type="gramEnd"/>
     </w:p>
     <w:p>
-      <w:r>
-        <w:t>Sistem ini diharapkan dapat meningkatkan kemudahan, efisiensi, dan ketepatan dalam pengelolaan barang gudang. Selain itu, aplikasi ini juga dirancang untuk meningkatkan akurasi data, mempercepat pengambilan keputusan, dan mempermudah pemantauan ketersediaan stok barang tanpa kendala waktu maupun lokasi.</w:t>
+      <w:proofErr w:type="spellStart"/>
+      <w:r>
+        <w:t>Proyek</w:t>
+      </w:r>
+      <w:proofErr w:type="spellEnd"/>
+      <w:r>
+        <w:t xml:space="preserve"> </w:t>
+      </w:r>
+      <w:proofErr w:type="spellStart"/>
+      <w:r>
+        <w:t>ini</w:t>
+      </w:r>
+      <w:proofErr w:type="spellEnd"/>
+      <w:r>
+        <w:t xml:space="preserve"> </w:t>
+      </w:r>
+      <w:proofErr w:type="spellStart"/>
+      <w:r>
+        <w:t>bertujuan</w:t>
+      </w:r>
+      <w:proofErr w:type="spellEnd"/>
+      <w:r>
+        <w:t xml:space="preserve"> </w:t>
+      </w:r>
+      <w:proofErr w:type="spellStart"/>
+      <w:r>
+        <w:t>untuk</w:t>
+      </w:r>
+      <w:proofErr w:type="spellEnd"/>
+      <w:r>
+        <w:t xml:space="preserve"> </w:t>
+      </w:r>
+      <w:proofErr w:type="spellStart"/>
+      <w:r>
+        <w:t>mengembangkan</w:t>
+      </w:r>
+      <w:proofErr w:type="spellEnd"/>
+      <w:r>
+        <w:t xml:space="preserve"> </w:t>
+      </w:r>
+      <w:proofErr w:type="spellStart"/>
+      <w:r>
+        <w:t>aplikasi</w:t>
+      </w:r>
+      <w:proofErr w:type="spellEnd"/>
+      <w:r>
+        <w:t xml:space="preserve"> </w:t>
+      </w:r>
+      <w:proofErr w:type="spellStart"/>
+      <w:r>
+        <w:t>berbasis</w:t>
+      </w:r>
+      <w:proofErr w:type="spellEnd"/>
+      <w:r>
+        <w:t xml:space="preserve"> web yang </w:t>
+      </w:r>
+      <w:proofErr w:type="spellStart"/>
+      <w:r>
+        <w:t>dapat</w:t>
+      </w:r>
+      <w:proofErr w:type="spellEnd"/>
+      <w:r>
+        <w:t xml:space="preserve"> </w:t>
+      </w:r>
+      <w:proofErr w:type="spellStart"/>
+      <w:r>
+        <w:t>menggantikan</w:t>
+      </w:r>
+      <w:proofErr w:type="spellEnd"/>
+      <w:r>
+        <w:t xml:space="preserve"> proses manual </w:t>
+      </w:r>
+      <w:proofErr w:type="spellStart"/>
+      <w:r>
+        <w:t>menggunakan</w:t>
+      </w:r>
+      <w:proofErr w:type="spellEnd"/>
+      <w:r>
+        <w:t xml:space="preserve"> Excel. </w:t>
+      </w:r>
+      <w:proofErr w:type="spellStart"/>
+      <w:proofErr w:type="gramStart"/>
+      <w:r>
+        <w:t>Aplikasi</w:t>
+      </w:r>
+      <w:proofErr w:type="spellEnd"/>
+      <w:r>
+        <w:t xml:space="preserve"> </w:t>
+      </w:r>
+      <w:proofErr w:type="spellStart"/>
+      <w:r>
+        <w:t>ini</w:t>
+      </w:r>
+      <w:proofErr w:type="spellEnd"/>
+      <w:r>
+        <w:t xml:space="preserve"> </w:t>
+      </w:r>
+      <w:proofErr w:type="spellStart"/>
+      <w:r>
+        <w:t>diharapkan</w:t>
+      </w:r>
+      <w:proofErr w:type="spellEnd"/>
+      <w:r>
+        <w:t xml:space="preserve"> </w:t>
+      </w:r>
+      <w:proofErr w:type="spellStart"/>
+      <w:r>
+        <w:t>mampu</w:t>
+      </w:r>
+      <w:proofErr w:type="spellEnd"/>
+      <w:r>
+        <w:t xml:space="preserve"> </w:t>
+      </w:r>
+      <w:proofErr w:type="spellStart"/>
+      <w:r>
+        <w:t>meningkatkan</w:t>
+      </w:r>
+      <w:proofErr w:type="spellEnd"/>
+      <w:r>
+        <w:t xml:space="preserve"> </w:t>
+      </w:r>
+      <w:proofErr w:type="spellStart"/>
+      <w:r>
+        <w:t>efisiensi</w:t>
+      </w:r>
+      <w:proofErr w:type="spellEnd"/>
+      <w:r>
+        <w:t xml:space="preserve">, </w:t>
+      </w:r>
+      <w:proofErr w:type="spellStart"/>
+      <w:r>
+        <w:t>akurasi</w:t>
+      </w:r>
+      <w:proofErr w:type="spellEnd"/>
+      <w:r>
+        <w:t xml:space="preserve">, </w:t>
+      </w:r>
+      <w:proofErr w:type="spellStart"/>
+      <w:r>
+        <w:t>dan</w:t>
+      </w:r>
+      <w:proofErr w:type="spellEnd"/>
+      <w:r>
+        <w:t xml:space="preserve"> </w:t>
+      </w:r>
+      <w:proofErr w:type="spellStart"/>
+      <w:r>
+        <w:t>kecepatan</w:t>
+      </w:r>
+      <w:proofErr w:type="spellEnd"/>
+      <w:r>
+        <w:t xml:space="preserve"> </w:t>
+      </w:r>
+      <w:proofErr w:type="spellStart"/>
+      <w:r>
+        <w:t>dalam</w:t>
+      </w:r>
+      <w:proofErr w:type="spellEnd"/>
+      <w:r>
+        <w:t xml:space="preserve"> </w:t>
+      </w:r>
+      <w:proofErr w:type="spellStart"/>
+      <w:r>
+        <w:t>pengelolaan</w:t>
+      </w:r>
+      <w:proofErr w:type="spellEnd"/>
+      <w:r>
+        <w:t xml:space="preserve"> </w:t>
+      </w:r>
+      <w:proofErr w:type="spellStart"/>
+      <w:r>
+        <w:t>inventori</w:t>
+      </w:r>
+      <w:proofErr w:type="spellEnd"/>
+      <w:r>
+        <w:t xml:space="preserve"> di PT Semen Padang.</w:t>
+      </w:r>
+      <w:proofErr w:type="gramEnd"/>
+      <w:r>
+        <w:t xml:space="preserve"> </w:t>
+      </w:r>
+      <w:proofErr w:type="spellStart"/>
+      <w:r>
+        <w:t>Selain</w:t>
+      </w:r>
+      <w:proofErr w:type="spellEnd"/>
+      <w:r>
+        <w:t xml:space="preserve"> </w:t>
+      </w:r>
+      <w:proofErr w:type="spellStart"/>
+      <w:r>
+        <w:t>itu</w:t>
+      </w:r>
+      <w:proofErr w:type="spellEnd"/>
+      <w:r>
+        <w:t xml:space="preserve">, </w:t>
+      </w:r>
+      <w:proofErr w:type="spellStart"/>
+      <w:r>
+        <w:t>aplikasi</w:t>
+      </w:r>
+      <w:proofErr w:type="spellEnd"/>
+      <w:r>
+        <w:t xml:space="preserve"> </w:t>
+      </w:r>
+      <w:proofErr w:type="spellStart"/>
+      <w:r>
+        <w:t>ini</w:t>
+      </w:r>
+      <w:proofErr w:type="spellEnd"/>
+      <w:r>
+        <w:t xml:space="preserve"> </w:t>
+      </w:r>
+      <w:proofErr w:type="spellStart"/>
+      <w:r>
+        <w:t>dirancang</w:t>
+      </w:r>
+      <w:proofErr w:type="spellEnd"/>
+      <w:r>
+        <w:t xml:space="preserve"> </w:t>
+      </w:r>
+      <w:proofErr w:type="spellStart"/>
+      <w:r>
+        <w:t>untuk</w:t>
+      </w:r>
+      <w:proofErr w:type="spellEnd"/>
+      <w:r>
+        <w:t xml:space="preserve"> </w:t>
+      </w:r>
+      <w:proofErr w:type="spellStart"/>
+      <w:r>
+        <w:t>menerapkan</w:t>
+      </w:r>
+      <w:proofErr w:type="spellEnd"/>
+      <w:r>
+        <w:t xml:space="preserve"> </w:t>
+      </w:r>
+      <w:proofErr w:type="spellStart"/>
+      <w:r>
+        <w:t>algoritma</w:t>
+      </w:r>
+      <w:proofErr w:type="spellEnd"/>
+      <w:r>
+        <w:t xml:space="preserve"> K-Means Clustering, yang </w:t>
+      </w:r>
+      <w:proofErr w:type="spellStart"/>
+      <w:r>
+        <w:t>berfungsi</w:t>
+      </w:r>
+      <w:proofErr w:type="spellEnd"/>
+      <w:r>
+        <w:t xml:space="preserve"> </w:t>
+      </w:r>
+      <w:proofErr w:type="spellStart"/>
+      <w:r>
+        <w:t>untuk</w:t>
+      </w:r>
+      <w:proofErr w:type="spellEnd"/>
+      <w:r>
+        <w:t xml:space="preserve"> </w:t>
+      </w:r>
+      <w:proofErr w:type="spellStart"/>
+      <w:r>
+        <w:t>mengelompokkan</w:t>
+      </w:r>
+      <w:proofErr w:type="spellEnd"/>
+      <w:r>
+        <w:t xml:space="preserve"> </w:t>
+      </w:r>
+      <w:proofErr w:type="spellStart"/>
+      <w:r>
+        <w:t>pola</w:t>
+      </w:r>
+      <w:proofErr w:type="spellEnd"/>
+      <w:r>
+        <w:t xml:space="preserve"> </w:t>
+      </w:r>
+      <w:proofErr w:type="spellStart"/>
+      <w:r>
+        <w:t>permintaan</w:t>
+      </w:r>
+      <w:proofErr w:type="spellEnd"/>
+      <w:r>
+        <w:t xml:space="preserve"> </w:t>
+      </w:r>
+      <w:proofErr w:type="spellStart"/>
+      <w:r>
+        <w:t>barang</w:t>
+      </w:r>
+      <w:proofErr w:type="spellEnd"/>
+      <w:r>
+        <w:t xml:space="preserve"> </w:t>
+      </w:r>
+      <w:proofErr w:type="spellStart"/>
+      <w:r>
+        <w:t>berdasarkan</w:t>
+      </w:r>
+      <w:proofErr w:type="spellEnd"/>
+      <w:r>
+        <w:t xml:space="preserve"> data </w:t>
+      </w:r>
+      <w:proofErr w:type="spellStart"/>
+      <w:r>
+        <w:t>historis</w:t>
+      </w:r>
+      <w:proofErr w:type="spellEnd"/>
+      <w:r>
+        <w:t xml:space="preserve"> </w:t>
+      </w:r>
+      <w:proofErr w:type="spellStart"/>
+      <w:r>
+        <w:t>guna</w:t>
+      </w:r>
+      <w:proofErr w:type="spellEnd"/>
+      <w:r>
+        <w:t xml:space="preserve"> </w:t>
+      </w:r>
+      <w:proofErr w:type="spellStart"/>
+      <w:r>
+        <w:t>mendukung</w:t>
+      </w:r>
+      <w:proofErr w:type="spellEnd"/>
+      <w:r>
+        <w:t xml:space="preserve"> </w:t>
+      </w:r>
+      <w:proofErr w:type="spellStart"/>
+      <w:r>
+        <w:t>pengambilan</w:t>
+      </w:r>
+      <w:proofErr w:type="spellEnd"/>
+      <w:r>
+        <w:t xml:space="preserve"> </w:t>
+      </w:r>
+      <w:proofErr w:type="spellStart"/>
+      <w:r>
+        <w:t>keputusan</w:t>
+      </w:r>
+      <w:proofErr w:type="spellEnd"/>
+      <w:r>
+        <w:t xml:space="preserve"> yang </w:t>
+      </w:r>
+      <w:proofErr w:type="spellStart"/>
+      <w:r>
+        <w:t>lebih</w:t>
+      </w:r>
+      <w:proofErr w:type="spellEnd"/>
+      <w:r>
+        <w:t xml:space="preserve"> </w:t>
+      </w:r>
+      <w:proofErr w:type="spellStart"/>
+      <w:r>
+        <w:t>baik</w:t>
+      </w:r>
+      <w:proofErr w:type="spellEnd"/>
+      <w:r>
+        <w:t>.</w:t>
       </w:r>
     </w:p>
     <w:p>
       <w:pPr>
         <w:pStyle w:val="Heading2"/>
       </w:pPr>
-      <w:r>
-        <w:t>Rumusan Masalah</w:t>
-      </w:r>
+      <w:proofErr w:type="spellStart"/>
+      <w:r>
+        <w:t>Rumusan</w:t>
+      </w:r>
+      <w:proofErr w:type="spellEnd"/>
+      <w:r>
+        <w:t xml:space="preserve"> </w:t>
+      </w:r>
+      <w:proofErr w:type="spellStart"/>
+      <w:r>
+        <w:t>Masalah</w:t>
+      </w:r>
+      <w:proofErr w:type="spellEnd"/>
     </w:p>
     <w:p>
-      <w:r>
-        <w:t>Berdasarkan latar belakang di atas, rumusan masalah dalam penelitian ini adalah:</w:t>
+      <w:proofErr w:type="spellStart"/>
+      <w:r>
+        <w:t>Berdasarkan</w:t>
+      </w:r>
+      <w:proofErr w:type="spellEnd"/>
+      <w:r>
+        <w:t xml:space="preserve"> </w:t>
+      </w:r>
+      <w:proofErr w:type="spellStart"/>
+      <w:r>
+        <w:t>latar</w:t>
+      </w:r>
+      <w:proofErr w:type="spellEnd"/>
+      <w:r>
+        <w:t xml:space="preserve"> </w:t>
+      </w:r>
+      <w:proofErr w:type="spellStart"/>
+      <w:r>
+        <w:t>belakang</w:t>
+      </w:r>
+      <w:proofErr w:type="spellEnd"/>
+      <w:r>
+        <w:t xml:space="preserve"> di </w:t>
+      </w:r>
+      <w:proofErr w:type="spellStart"/>
+      <w:r>
+        <w:t>atas</w:t>
+      </w:r>
+      <w:proofErr w:type="spellEnd"/>
+      <w:r>
+        <w:t xml:space="preserve">, </w:t>
+      </w:r>
+      <w:proofErr w:type="spellStart"/>
+      <w:r>
+        <w:t>rumusan</w:t>
+      </w:r>
+      <w:proofErr w:type="spellEnd"/>
+      <w:r>
+        <w:t xml:space="preserve"> </w:t>
+      </w:r>
+      <w:proofErr w:type="spellStart"/>
+      <w:r>
+        <w:t>masalah</w:t>
+      </w:r>
+      <w:proofErr w:type="spellEnd"/>
+      <w:r>
+        <w:t xml:space="preserve"> </w:t>
+      </w:r>
+      <w:proofErr w:type="spellStart"/>
+      <w:r>
+        <w:t>dalam</w:t>
+      </w:r>
+      <w:proofErr w:type="spellEnd"/>
+      <w:r>
+        <w:t xml:space="preserve"> </w:t>
+      </w:r>
+      <w:proofErr w:type="spellStart"/>
+      <w:r>
+        <w:t>penelitian</w:t>
+      </w:r>
+      <w:proofErr w:type="spellEnd"/>
+      <w:r>
+        <w:t xml:space="preserve"> </w:t>
+      </w:r>
+      <w:proofErr w:type="spellStart"/>
+      <w:r>
+        <w:t>ini</w:t>
+      </w:r>
+      <w:proofErr w:type="spellEnd"/>
+      <w:r>
+        <w:t xml:space="preserve"> </w:t>
+      </w:r>
+      <w:proofErr w:type="spellStart"/>
+      <w:r>
+        <w:t>adalah</w:t>
+      </w:r>
+      <w:proofErr w:type="spellEnd"/>
+      <w:r>
+        <w:t>:</w:t>
       </w:r>
     </w:p>
     <w:p>
@@ -472,8 +3452,101 @@
           <w:numId w:val="17"/>
         </w:numPr>
       </w:pPr>
-      <w:r>
-        <w:t>Bagaimana merancang sistem manajemen inventori berbasis web yang dapat mengatasi kendala efisiensi dan sinkronisasi data?</w:t>
+      <w:proofErr w:type="spellStart"/>
+      <w:r>
+        <w:t>Bagaimana</w:t>
+      </w:r>
+      <w:proofErr w:type="spellEnd"/>
+      <w:r>
+        <w:t xml:space="preserve"> </w:t>
+      </w:r>
+      <w:proofErr w:type="spellStart"/>
+      <w:r>
+        <w:t>merancang</w:t>
+      </w:r>
+      <w:proofErr w:type="spellEnd"/>
+      <w:r>
+        <w:t xml:space="preserve"> </w:t>
+      </w:r>
+      <w:proofErr w:type="spellStart"/>
+      <w:r>
+        <w:t>sistem</w:t>
+      </w:r>
+      <w:proofErr w:type="spellEnd"/>
+      <w:r>
+        <w:t xml:space="preserve"> </w:t>
+      </w:r>
+      <w:proofErr w:type="spellStart"/>
+      <w:r>
+        <w:t>manajemen</w:t>
+      </w:r>
+      <w:proofErr w:type="spellEnd"/>
+      <w:r>
+        <w:t xml:space="preserve"> </w:t>
+      </w:r>
+      <w:proofErr w:type="spellStart"/>
+      <w:r>
+        <w:t>inventori</w:t>
+      </w:r>
+      <w:proofErr w:type="spellEnd"/>
+      <w:r>
+        <w:t xml:space="preserve"> </w:t>
+      </w:r>
+      <w:proofErr w:type="spellStart"/>
+      <w:r>
+        <w:t>berbasis</w:t>
+      </w:r>
+      <w:proofErr w:type="spellEnd"/>
+      <w:r>
+        <w:t xml:space="preserve"> web yang </w:t>
+      </w:r>
+      <w:proofErr w:type="spellStart"/>
+      <w:r>
+        <w:t>dapat</w:t>
+      </w:r>
+      <w:proofErr w:type="spellEnd"/>
+      <w:r>
+        <w:t xml:space="preserve"> </w:t>
+      </w:r>
+      <w:proofErr w:type="spellStart"/>
+      <w:r>
+        <w:t>mengatasi</w:t>
+      </w:r>
+      <w:proofErr w:type="spellEnd"/>
+      <w:r>
+        <w:t xml:space="preserve"> </w:t>
+      </w:r>
+      <w:proofErr w:type="spellStart"/>
+      <w:r>
+        <w:t>kendala</w:t>
+      </w:r>
+      <w:proofErr w:type="spellEnd"/>
+      <w:r>
+        <w:t xml:space="preserve"> </w:t>
+      </w:r>
+      <w:proofErr w:type="spellStart"/>
+      <w:r>
+        <w:t>efisiensi</w:t>
+      </w:r>
+      <w:proofErr w:type="spellEnd"/>
+      <w:r>
+        <w:t xml:space="preserve"> </w:t>
+      </w:r>
+      <w:proofErr w:type="spellStart"/>
+      <w:r>
+        <w:t>dan</w:t>
+      </w:r>
+      <w:proofErr w:type="spellEnd"/>
+      <w:r>
+        <w:t xml:space="preserve"> </w:t>
+      </w:r>
+      <w:proofErr w:type="spellStart"/>
+      <w:r>
+        <w:t>sinkronisasi</w:t>
+      </w:r>
+      <w:proofErr w:type="spellEnd"/>
+      <w:r>
+        <w:t xml:space="preserve"> data?</w:t>
       </w:r>
     </w:p>
     <w:p>
@@ -484,21 +3557,93 @@
           <w:numId w:val="17"/>
         </w:numPr>
       </w:pPr>
-      <w:r>
-        <w:t>Bagaimana menerapkan algoritma K-Means Clustering untuk mengelompokkan pola permintaan barang guna mendukung pengambilan keputusan?</w:t>
-      </w:r>
-    </w:p>
-    <w:p>
-      <w:pPr>
-        <w:pStyle w:val="Heading2"/>
-      </w:pPr>
-      <w:r>
-        <w:t>Tujuan Penelitian</w:t>
-      </w:r>
-    </w:p>
-    <w:p>
-      <w:r>
-        <w:t>Penelitian ini bertujuan untuk:</w:t>
+      <w:proofErr w:type="spellStart"/>
+      <w:r>
+        <w:t>Bagaimana</w:t>
+      </w:r>
+      <w:proofErr w:type="spellEnd"/>
+      <w:r>
+        <w:t xml:space="preserve"> </w:t>
+      </w:r>
+      <w:proofErr w:type="spellStart"/>
+      <w:r>
+        <w:t>merancang</w:t>
+      </w:r>
+      <w:proofErr w:type="spellEnd"/>
+      <w:r>
+        <w:t xml:space="preserve"> </w:t>
+      </w:r>
+      <w:proofErr w:type="spellStart"/>
+      <w:r>
+        <w:t>sistem</w:t>
+      </w:r>
+      <w:proofErr w:type="spellEnd"/>
+      <w:r>
+        <w:t xml:space="preserve"> yang </w:t>
+      </w:r>
+      <w:proofErr w:type="spellStart"/>
+      <w:r>
+        <w:t>dapat</w:t>
+      </w:r>
+      <w:proofErr w:type="spellEnd"/>
+      <w:r>
+        <w:t xml:space="preserve"> </w:t>
+      </w:r>
+      <w:proofErr w:type="spellStart"/>
+      <w:r>
+        <w:t>mempermudah</w:t>
+      </w:r>
+      <w:proofErr w:type="spellEnd"/>
+      <w:r>
+        <w:t xml:space="preserve"> </w:t>
+      </w:r>
+      <w:proofErr w:type="spellStart"/>
+      <w:r>
+        <w:t>dalam</w:t>
+      </w:r>
+      <w:proofErr w:type="spellEnd"/>
+      <w:r>
+        <w:t xml:space="preserve"> </w:t>
+      </w:r>
+      <w:proofErr w:type="spellStart"/>
+      <w:r>
+        <w:t>melakukan</w:t>
+      </w:r>
+      <w:proofErr w:type="spellEnd"/>
+      <w:r>
+        <w:t xml:space="preserve"> </w:t>
+      </w:r>
+      <w:proofErr w:type="spellStart"/>
+      <w:r>
+        <w:t>permintaan</w:t>
+      </w:r>
+      <w:proofErr w:type="spellEnd"/>
+      <w:r>
+        <w:t xml:space="preserve"> </w:t>
+      </w:r>
+      <w:proofErr w:type="spellStart"/>
+      <w:r>
+        <w:t>barang</w:t>
+      </w:r>
+      <w:proofErr w:type="spellEnd"/>
+      <w:r>
+        <w:t xml:space="preserve"> yang </w:t>
+      </w:r>
+      <w:proofErr w:type="spellStart"/>
+      <w:r>
+        <w:t>ada</w:t>
+      </w:r>
+      <w:proofErr w:type="spellEnd"/>
+      <w:r>
+        <w:t xml:space="preserve"> di </w:t>
+      </w:r>
+      <w:proofErr w:type="spellStart"/>
+      <w:r>
+        <w:t>gudang</w:t>
+      </w:r>
+      <w:proofErr w:type="spellEnd"/>
+      <w:r>
+        <w:t xml:space="preserve"> di PT Semen Padang?</w:t>
       </w:r>
     </w:p>
     <w:p>
@@ -509,8 +3654,101 @@
           <w:numId w:val="17"/>
         </w:numPr>
       </w:pPr>
-      <w:r>
-        <w:t>Mengembangkan sistem manajemen inventori berbasis web yang terintegrasi dan dapat diakses secara online.</w:t>
+      <w:proofErr w:type="spellStart"/>
+      <w:r>
+        <w:t>Bagaimana</w:t>
+      </w:r>
+      <w:proofErr w:type="spellEnd"/>
+      <w:r>
+        <w:t xml:space="preserve"> </w:t>
+      </w:r>
+      <w:proofErr w:type="spellStart"/>
+      <w:r>
+        <w:t>menerapkan</w:t>
+      </w:r>
+      <w:proofErr w:type="spellEnd"/>
+      <w:r>
+        <w:t xml:space="preserve"> </w:t>
+      </w:r>
+      <w:proofErr w:type="spellStart"/>
+      <w:r>
+        <w:t>algoritma</w:t>
+      </w:r>
+      <w:proofErr w:type="spellEnd"/>
+      <w:r>
+        <w:t xml:space="preserve"> K-Means Clustering </w:t>
+      </w:r>
+      <w:proofErr w:type="spellStart"/>
+      <w:r>
+        <w:t>untuk</w:t>
+      </w:r>
+      <w:proofErr w:type="spellEnd"/>
+      <w:r>
+        <w:t xml:space="preserve"> </w:t>
+      </w:r>
+      <w:proofErr w:type="spellStart"/>
+      <w:r>
+        <w:t>mengelompokkan</w:t>
+      </w:r>
+      <w:proofErr w:type="spellEnd"/>
+      <w:r>
+        <w:t xml:space="preserve"> </w:t>
+      </w:r>
+      <w:proofErr w:type="spellStart"/>
+      <w:r>
+        <w:t>pola</w:t>
+      </w:r>
+      <w:proofErr w:type="spellEnd"/>
+      <w:r>
+        <w:t xml:space="preserve"> </w:t>
+      </w:r>
+      <w:proofErr w:type="spellStart"/>
+      <w:r>
+        <w:t>permintaan</w:t>
+      </w:r>
+      <w:proofErr w:type="spellEnd"/>
+      <w:r>
+        <w:t xml:space="preserve"> </w:t>
+      </w:r>
+      <w:proofErr w:type="spellStart"/>
+      <w:r>
+        <w:t>barang</w:t>
+      </w:r>
+      <w:proofErr w:type="spellEnd"/>
+      <w:r>
+        <w:t xml:space="preserve"> </w:t>
+      </w:r>
+      <w:proofErr w:type="spellStart"/>
+      <w:r>
+        <w:t>guna</w:t>
+      </w:r>
+      <w:proofErr w:type="spellEnd"/>
+      <w:r>
+        <w:t xml:space="preserve"> </w:t>
+      </w:r>
+      <w:proofErr w:type="spellStart"/>
+      <w:r>
+        <w:t>mendukung</w:t>
+      </w:r>
+      <w:proofErr w:type="spellEnd"/>
+      <w:r>
+        <w:t xml:space="preserve"> </w:t>
+      </w:r>
+      <w:proofErr w:type="spellStart"/>
+      <w:r>
+        <w:t>pengambilan</w:t>
+      </w:r>
+      <w:proofErr w:type="spellEnd"/>
+      <w:r>
+        <w:t xml:space="preserve"> </w:t>
+      </w:r>
+      <w:proofErr w:type="spellStart"/>
+      <w:r>
+        <w:t>keputusan</w:t>
+      </w:r>
+      <w:proofErr w:type="spellEnd"/>
+      <w:r>
+        <w:t>?</w:t>
       </w:r>
     </w:p>
     <w:p>
@@ -521,8 +3759,162 @@
           <w:numId w:val="17"/>
         </w:numPr>
       </w:pPr>
-      <w:r>
-        <w:t>Menerapkan algoritma K-Means Clustering untuk mengelompokkan pola permintaan barang berdasarkan data permintaan sebelumnya.</w:t>
+      <w:proofErr w:type="spellStart"/>
+      <w:r>
+        <w:lastRenderedPageBreak/>
+        <w:t>Bagaimana</w:t>
+      </w:r>
+      <w:proofErr w:type="spellEnd"/>
+      <w:r>
+        <w:t xml:space="preserve"> </w:t>
+      </w:r>
+      <w:proofErr w:type="spellStart"/>
+      <w:r>
+        <w:t>sistem</w:t>
+      </w:r>
+      <w:proofErr w:type="spellEnd"/>
+      <w:r>
+        <w:t xml:space="preserve"> </w:t>
+      </w:r>
+      <w:proofErr w:type="spellStart"/>
+      <w:r>
+        <w:t>ini</w:t>
+      </w:r>
+      <w:proofErr w:type="spellEnd"/>
+      <w:r>
+        <w:t xml:space="preserve"> </w:t>
+      </w:r>
+      <w:proofErr w:type="spellStart"/>
+      <w:r>
+        <w:t>dapat</w:t>
+      </w:r>
+      <w:proofErr w:type="spellEnd"/>
+      <w:r>
+        <w:t xml:space="preserve"> </w:t>
+      </w:r>
+      <w:proofErr w:type="spellStart"/>
+      <w:r>
+        <w:t>membantu</w:t>
+      </w:r>
+      <w:proofErr w:type="spellEnd"/>
+      <w:r>
+        <w:t xml:space="preserve"> </w:t>
+      </w:r>
+      <w:proofErr w:type="spellStart"/>
+      <w:r>
+        <w:t>meningkatkan</w:t>
+      </w:r>
+      <w:proofErr w:type="spellEnd"/>
+      <w:r>
+        <w:t xml:space="preserve"> </w:t>
+      </w:r>
+      <w:proofErr w:type="spellStart"/>
+      <w:r>
+        <w:t>akurasi</w:t>
+      </w:r>
+      <w:proofErr w:type="spellEnd"/>
+      <w:r>
+        <w:t xml:space="preserve">, </w:t>
+      </w:r>
+      <w:proofErr w:type="spellStart"/>
+      <w:r>
+        <w:t>efisiensi</w:t>
+      </w:r>
+      <w:proofErr w:type="spellEnd"/>
+      <w:r>
+        <w:t xml:space="preserve">, </w:t>
+      </w:r>
+      <w:proofErr w:type="spellStart"/>
+      <w:r>
+        <w:t>dan</w:t>
+      </w:r>
+      <w:proofErr w:type="spellEnd"/>
+      <w:r>
+        <w:t xml:space="preserve"> </w:t>
+      </w:r>
+      <w:proofErr w:type="spellStart"/>
+      <w:r>
+        <w:t>aksesibilitas</w:t>
+      </w:r>
+      <w:proofErr w:type="spellEnd"/>
+      <w:r>
+        <w:t xml:space="preserve"> </w:t>
+      </w:r>
+      <w:proofErr w:type="spellStart"/>
+      <w:r>
+        <w:t>dalam</w:t>
+      </w:r>
+      <w:proofErr w:type="spellEnd"/>
+      <w:r>
+        <w:t xml:space="preserve"> </w:t>
+      </w:r>
+      <w:proofErr w:type="spellStart"/>
+      <w:r>
+        <w:t>pengelolaan</w:t>
+      </w:r>
+      <w:proofErr w:type="spellEnd"/>
+      <w:r>
+        <w:t xml:space="preserve"> </w:t>
+      </w:r>
+      <w:proofErr w:type="spellStart"/>
+      <w:r>
+        <w:t>barang</w:t>
+      </w:r>
+      <w:proofErr w:type="spellEnd"/>
+      <w:r>
+        <w:t xml:space="preserve"> di PT Semen Padang?</w:t>
+      </w:r>
+    </w:p>
+    <w:p>
+      <w:pPr>
+        <w:pStyle w:val="Heading2"/>
+      </w:pPr>
+      <w:proofErr w:type="spellStart"/>
+      <w:r>
+        <w:t>Tujuan</w:t>
+      </w:r>
+      <w:proofErr w:type="spellEnd"/>
+      <w:r>
+        <w:t xml:space="preserve"> </w:t>
+      </w:r>
+      <w:proofErr w:type="spellStart"/>
+      <w:r>
+        <w:t>Penelitian</w:t>
+      </w:r>
+      <w:proofErr w:type="spellEnd"/>
+    </w:p>
+    <w:p>
+      <w:proofErr w:type="spellStart"/>
+      <w:r>
+        <w:t>Penelitian</w:t>
+      </w:r>
+      <w:proofErr w:type="spellEnd"/>
+      <w:r>
+        <w:t xml:space="preserve"> </w:t>
+      </w:r>
+      <w:proofErr w:type="spellStart"/>
+      <w:r>
+        <w:t>ini</w:t>
+      </w:r>
+      <w:proofErr w:type="spellEnd"/>
+      <w:r>
+        <w:t xml:space="preserve"> </w:t>
+      </w:r>
+      <w:proofErr w:type="spellStart"/>
+      <w:r>
+        <w:t>bertujuan</w:t>
+      </w:r>
+      <w:proofErr w:type="spellEnd"/>
+      <w:r>
+        <w:t xml:space="preserve"> </w:t>
+      </w:r>
+      <w:proofErr w:type="spellStart"/>
+      <w:r>
+        <w:t>untuk</w:t>
+      </w:r>
+      <w:proofErr w:type="spellEnd"/>
+      <w:r>
+        <w:t>:</w:t>
       </w:r>
     </w:p>
     <w:p>
@@ -530,11 +3922,339 @@
         <w:pStyle w:val="ListParagraph"/>
         <w:numPr>
           <w:ilvl w:val="0"/>
-          <w:numId w:val="17"/>
+          <w:numId w:val="22"/>
         </w:numPr>
       </w:pPr>
-      <w:r>
-        <w:t>Menyediakan sistem yang dapat meningkatkan efisiensi, akurasi, dan kecepatan proses manajemen inventori di PT Semen Padang.</w:t>
+      <w:proofErr w:type="spellStart"/>
+      <w:r>
+        <w:t>Mengembangkan</w:t>
+      </w:r>
+      <w:proofErr w:type="spellEnd"/>
+      <w:r>
+        <w:t xml:space="preserve"> </w:t>
+      </w:r>
+      <w:proofErr w:type="spellStart"/>
+      <w:r>
+        <w:t>sistem</w:t>
+      </w:r>
+      <w:proofErr w:type="spellEnd"/>
+      <w:r>
+        <w:t xml:space="preserve"> </w:t>
+      </w:r>
+      <w:proofErr w:type="spellStart"/>
+      <w:r>
+        <w:t>manajemen</w:t>
+      </w:r>
+      <w:proofErr w:type="spellEnd"/>
+      <w:r>
+        <w:t xml:space="preserve"> </w:t>
+      </w:r>
+      <w:proofErr w:type="spellStart"/>
+      <w:r>
+        <w:t>inventori</w:t>
+      </w:r>
+      <w:proofErr w:type="spellEnd"/>
+      <w:r>
+        <w:t xml:space="preserve"> </w:t>
+      </w:r>
+      <w:proofErr w:type="spellStart"/>
+      <w:r>
+        <w:t>berbasis</w:t>
+      </w:r>
+      <w:proofErr w:type="spellEnd"/>
+      <w:r>
+        <w:t xml:space="preserve"> web yang </w:t>
+      </w:r>
+      <w:proofErr w:type="spellStart"/>
+      <w:r>
+        <w:t>terintegrasi</w:t>
+      </w:r>
+      <w:proofErr w:type="spellEnd"/>
+      <w:r>
+        <w:t xml:space="preserve"> </w:t>
+      </w:r>
+      <w:proofErr w:type="spellStart"/>
+      <w:r>
+        <w:t>dan</w:t>
+      </w:r>
+      <w:proofErr w:type="spellEnd"/>
+      <w:r>
+        <w:t xml:space="preserve"> </w:t>
+      </w:r>
+      <w:proofErr w:type="spellStart"/>
+      <w:r>
+        <w:t>dapat</w:t>
+      </w:r>
+      <w:proofErr w:type="spellEnd"/>
+      <w:r>
+        <w:t xml:space="preserve"> </w:t>
+      </w:r>
+      <w:proofErr w:type="spellStart"/>
+      <w:r>
+        <w:t>diakses</w:t>
+      </w:r>
+      <w:proofErr w:type="spellEnd"/>
+      <w:r>
+        <w:t xml:space="preserve"> </w:t>
+      </w:r>
+      <w:proofErr w:type="spellStart"/>
+      <w:r>
+        <w:t>secara</w:t>
+      </w:r>
+      <w:proofErr w:type="spellEnd"/>
+      <w:r>
+        <w:t xml:space="preserve"> online.</w:t>
+      </w:r>
+    </w:p>
+    <w:p>
+      <w:pPr>
+        <w:pStyle w:val="ListParagraph"/>
+        <w:numPr>
+          <w:ilvl w:val="0"/>
+          <w:numId w:val="22"/>
+        </w:numPr>
+      </w:pPr>
+      <w:proofErr w:type="spellStart"/>
+      <w:r>
+        <w:t>Mengembangkan</w:t>
+      </w:r>
+      <w:proofErr w:type="spellEnd"/>
+      <w:r>
+        <w:t xml:space="preserve"> </w:t>
+      </w:r>
+      <w:proofErr w:type="spellStart"/>
+      <w:r>
+        <w:t>sistem</w:t>
+      </w:r>
+      <w:proofErr w:type="spellEnd"/>
+      <w:r>
+        <w:t xml:space="preserve"> </w:t>
+      </w:r>
+      <w:proofErr w:type="spellStart"/>
+      <w:r>
+        <w:t>untuk</w:t>
+      </w:r>
+      <w:proofErr w:type="spellEnd"/>
+      <w:r>
+        <w:t xml:space="preserve"> </w:t>
+      </w:r>
+      <w:proofErr w:type="spellStart"/>
+      <w:r>
+        <w:t>melakukan</w:t>
+      </w:r>
+      <w:proofErr w:type="spellEnd"/>
+      <w:r>
+        <w:t xml:space="preserve"> </w:t>
+      </w:r>
+      <w:proofErr w:type="spellStart"/>
+      <w:r>
+        <w:t>permintaan</w:t>
+      </w:r>
+      <w:proofErr w:type="spellEnd"/>
+      <w:r>
+        <w:t xml:space="preserve"> </w:t>
+      </w:r>
+      <w:proofErr w:type="spellStart"/>
+      <w:r>
+        <w:t>barang</w:t>
+      </w:r>
+      <w:proofErr w:type="spellEnd"/>
+      <w:r>
+        <w:t xml:space="preserve"> yang </w:t>
+      </w:r>
+      <w:proofErr w:type="spellStart"/>
+      <w:r>
+        <w:t>ada</w:t>
+      </w:r>
+      <w:proofErr w:type="spellEnd"/>
+      <w:r>
+        <w:t xml:space="preserve"> di </w:t>
+      </w:r>
+      <w:proofErr w:type="spellStart"/>
+      <w:r>
+        <w:t>gudang</w:t>
+      </w:r>
+      <w:proofErr w:type="spellEnd"/>
+      <w:r>
+        <w:t xml:space="preserve"> di PT Semen Padang.</w:t>
+      </w:r>
+    </w:p>
+    <w:p>
+      <w:pPr>
+        <w:pStyle w:val="ListParagraph"/>
+        <w:numPr>
+          <w:ilvl w:val="0"/>
+          <w:numId w:val="22"/>
+        </w:numPr>
+      </w:pPr>
+      <w:proofErr w:type="spellStart"/>
+      <w:r>
+        <w:t>Menerapkan</w:t>
+      </w:r>
+      <w:proofErr w:type="spellEnd"/>
+      <w:r>
+        <w:t xml:space="preserve"> </w:t>
+      </w:r>
+      <w:proofErr w:type="spellStart"/>
+      <w:r>
+        <w:t>algoritma</w:t>
+      </w:r>
+      <w:proofErr w:type="spellEnd"/>
+      <w:r>
+        <w:t xml:space="preserve"> K-Means Clustering </w:t>
+      </w:r>
+      <w:proofErr w:type="spellStart"/>
+      <w:r>
+        <w:t>untuk</w:t>
+      </w:r>
+      <w:proofErr w:type="spellEnd"/>
+      <w:r>
+        <w:t xml:space="preserve"> </w:t>
+      </w:r>
+      <w:proofErr w:type="spellStart"/>
+      <w:r>
+        <w:t>mengelompokkan</w:t>
+      </w:r>
+      <w:proofErr w:type="spellEnd"/>
+      <w:r>
+        <w:t xml:space="preserve"> </w:t>
+      </w:r>
+      <w:proofErr w:type="spellStart"/>
+      <w:r>
+        <w:t>pola</w:t>
+      </w:r>
+      <w:proofErr w:type="spellEnd"/>
+      <w:r>
+        <w:t xml:space="preserve"> </w:t>
+      </w:r>
+      <w:proofErr w:type="spellStart"/>
+      <w:r>
+        <w:t>permintaan</w:t>
+      </w:r>
+      <w:proofErr w:type="spellEnd"/>
+      <w:r>
+        <w:t xml:space="preserve"> </w:t>
+      </w:r>
+      <w:proofErr w:type="spellStart"/>
+      <w:r>
+        <w:t>barang</w:t>
+      </w:r>
+      <w:proofErr w:type="spellEnd"/>
+      <w:r>
+        <w:t xml:space="preserve"> </w:t>
+      </w:r>
+      <w:proofErr w:type="spellStart"/>
+      <w:r>
+        <w:t>berdasarkan</w:t>
+      </w:r>
+      <w:proofErr w:type="spellEnd"/>
+      <w:r>
+        <w:t xml:space="preserve"> data </w:t>
+      </w:r>
+      <w:proofErr w:type="spellStart"/>
+      <w:r>
+        <w:t>permintaan</w:t>
+      </w:r>
+      <w:proofErr w:type="spellEnd"/>
+      <w:r>
+        <w:t xml:space="preserve"> </w:t>
+      </w:r>
+      <w:proofErr w:type="spellStart"/>
+      <w:r>
+        <w:t>sebelumnya</w:t>
+      </w:r>
+      <w:proofErr w:type="spellEnd"/>
+      <w:r>
+        <w:t>.</w:t>
+      </w:r>
+    </w:p>
+    <w:p>
+      <w:pPr>
+        <w:pStyle w:val="ListParagraph"/>
+        <w:numPr>
+          <w:ilvl w:val="0"/>
+          <w:numId w:val="22"/>
+        </w:numPr>
+      </w:pPr>
+      <w:proofErr w:type="spellStart"/>
+      <w:r>
+        <w:t>Menyediakan</w:t>
+      </w:r>
+      <w:proofErr w:type="spellEnd"/>
+      <w:r>
+        <w:t xml:space="preserve"> </w:t>
+      </w:r>
+      <w:proofErr w:type="spellStart"/>
+      <w:r>
+        <w:t>sistem</w:t>
+      </w:r>
+      <w:proofErr w:type="spellEnd"/>
+      <w:r>
+        <w:t xml:space="preserve"> yang </w:t>
+      </w:r>
+      <w:proofErr w:type="spellStart"/>
+      <w:r>
+        <w:t>dapat</w:t>
+      </w:r>
+      <w:proofErr w:type="spellEnd"/>
+      <w:r>
+        <w:t xml:space="preserve"> </w:t>
+      </w:r>
+      <w:proofErr w:type="spellStart"/>
+      <w:r>
+        <w:t>meningkatkan</w:t>
+      </w:r>
+      <w:proofErr w:type="spellEnd"/>
+      <w:r>
+        <w:t xml:space="preserve"> </w:t>
+      </w:r>
+      <w:proofErr w:type="spellStart"/>
+      <w:r>
+        <w:t>efisiensi</w:t>
+      </w:r>
+      <w:proofErr w:type="spellEnd"/>
+      <w:r>
+        <w:t xml:space="preserve">, </w:t>
+      </w:r>
+      <w:proofErr w:type="spellStart"/>
+      <w:r>
+        <w:t>akurasi</w:t>
+      </w:r>
+      <w:proofErr w:type="spellEnd"/>
+      <w:r>
+        <w:t xml:space="preserve">, </w:t>
+      </w:r>
+      <w:proofErr w:type="spellStart"/>
+      <w:r>
+        <w:t>dan</w:t>
+      </w:r>
+      <w:proofErr w:type="spellEnd"/>
+      <w:r>
+        <w:t xml:space="preserve"> </w:t>
+      </w:r>
+      <w:proofErr w:type="spellStart"/>
+      <w:r>
+        <w:t>kecepatan</w:t>
+      </w:r>
+      <w:proofErr w:type="spellEnd"/>
+      <w:r>
+        <w:t xml:space="preserve"> proses </w:t>
+      </w:r>
+      <w:proofErr w:type="spellStart"/>
+      <w:r>
+        <w:t>manajemen</w:t>
+      </w:r>
+      <w:proofErr w:type="spellEnd"/>
+      <w:r>
+        <w:t xml:space="preserve"> </w:t>
+      </w:r>
+      <w:proofErr w:type="spellStart"/>
+      <w:r>
+        <w:t>inventori</w:t>
+      </w:r>
+      <w:proofErr w:type="spellEnd"/>
+      <w:r>
+        <w:t xml:space="preserve"> di PT Semen Padang.</w:t>
       </w:r>
     </w:p>
     <w:p/>
@@ -542,13 +4262,76 @@
       <w:pPr>
         <w:pStyle w:val="Heading2"/>
       </w:pPr>
-      <w:r>
-        <w:t>Manfaat Penelitian</w:t>
-      </w:r>
+      <w:proofErr w:type="spellStart"/>
+      <w:r>
+        <w:t>Manfaat</w:t>
+      </w:r>
+      <w:proofErr w:type="spellEnd"/>
+      <w:r>
+        <w:t xml:space="preserve"> </w:t>
+      </w:r>
+      <w:proofErr w:type="spellStart"/>
+      <w:r>
+        <w:t>Penelitian</w:t>
+      </w:r>
+      <w:proofErr w:type="spellEnd"/>
     </w:p>
     <w:p>
-      <w:r>
-        <w:t>Adapun manfaat yang diharapkan dari penelitian ini adalah:</w:t>
+      <w:proofErr w:type="spellStart"/>
+      <w:r>
+        <w:t>Adapun</w:t>
+      </w:r>
+      <w:proofErr w:type="spellEnd"/>
+      <w:r>
+        <w:t xml:space="preserve"> </w:t>
+      </w:r>
+      <w:proofErr w:type="spellStart"/>
+      <w:r>
+        <w:t>manfaat</w:t>
+      </w:r>
+      <w:proofErr w:type="spellEnd"/>
+      <w:r>
+        <w:t xml:space="preserve"> yang </w:t>
+      </w:r>
+      <w:proofErr w:type="spellStart"/>
+      <w:r>
+        <w:t>diharapkan</w:t>
+      </w:r>
+      <w:proofErr w:type="spellEnd"/>
+      <w:r>
+        <w:t xml:space="preserve"> </w:t>
+      </w:r>
+      <w:proofErr w:type="spellStart"/>
+      <w:r>
+        <w:t>dari</w:t>
+      </w:r>
+      <w:proofErr w:type="spellEnd"/>
+      <w:r>
+        <w:t xml:space="preserve"> </w:t>
+      </w:r>
+      <w:proofErr w:type="spellStart"/>
+      <w:r>
+        <w:t>penelitian</w:t>
+      </w:r>
+      <w:proofErr w:type="spellEnd"/>
+      <w:r>
+        <w:t xml:space="preserve"> </w:t>
+      </w:r>
+      <w:proofErr w:type="spellStart"/>
+      <w:r>
+        <w:t>ini</w:t>
+      </w:r>
+      <w:proofErr w:type="spellEnd"/>
+      <w:r>
+        <w:t xml:space="preserve"> </w:t>
+      </w:r>
+      <w:proofErr w:type="spellStart"/>
+      <w:r>
+        <w:t>adalah</w:t>
+      </w:r>
+      <w:proofErr w:type="spellEnd"/>
+      <w:r>
+        <w:t>:</w:t>
       </w:r>
     </w:p>
     <w:p>
@@ -562,12 +4345,19 @@
           <w:b/>
         </w:rPr>
       </w:pPr>
+      <w:proofErr w:type="spellStart"/>
       <w:r>
         <w:rPr>
           <w:b/>
         </w:rPr>
-        <w:lastRenderedPageBreak/>
-        <w:t>Bagi Perusahaan</w:t>
+        <w:t>Bagi</w:t>
+      </w:r>
+      <w:proofErr w:type="spellEnd"/>
+      <w:r>
+        <w:rPr>
+          <w:b/>
+        </w:rPr>
+        <w:t xml:space="preserve"> Perusahaan</w:t>
       </w:r>
     </w:p>
     <w:p>
@@ -578,8 +4368,69 @@
           <w:numId w:val="19"/>
         </w:numPr>
       </w:pPr>
-      <w:r>
-        <w:t>Meningkatkan efisiensi dalam pengelolaan barang dan permintaan barang.</w:t>
+      <w:proofErr w:type="spellStart"/>
+      <w:r>
+        <w:t>Meningkatkan</w:t>
+      </w:r>
+      <w:proofErr w:type="spellEnd"/>
+      <w:r>
+        <w:t xml:space="preserve"> </w:t>
+      </w:r>
+      <w:proofErr w:type="spellStart"/>
+      <w:r>
+        <w:t>efisiensi</w:t>
+      </w:r>
+      <w:proofErr w:type="spellEnd"/>
+      <w:r>
+        <w:t xml:space="preserve"> </w:t>
+      </w:r>
+      <w:proofErr w:type="spellStart"/>
+      <w:r>
+        <w:t>dalam</w:t>
+      </w:r>
+      <w:proofErr w:type="spellEnd"/>
+      <w:r>
+        <w:t xml:space="preserve"> </w:t>
+      </w:r>
+      <w:proofErr w:type="spellStart"/>
+      <w:r>
+        <w:t>pengelolaan</w:t>
+      </w:r>
+      <w:proofErr w:type="spellEnd"/>
+      <w:r>
+        <w:t xml:space="preserve"> </w:t>
+      </w:r>
+      <w:proofErr w:type="spellStart"/>
+      <w:r>
+        <w:t>barang</w:t>
+      </w:r>
+      <w:proofErr w:type="spellEnd"/>
+      <w:r>
+        <w:t xml:space="preserve"> </w:t>
+      </w:r>
+      <w:proofErr w:type="spellStart"/>
+      <w:r>
+        <w:t>dan</w:t>
+      </w:r>
+      <w:proofErr w:type="spellEnd"/>
+      <w:r>
+        <w:t xml:space="preserve"> </w:t>
+      </w:r>
+      <w:proofErr w:type="spellStart"/>
+      <w:r>
+        <w:t>permintaan</w:t>
+      </w:r>
+      <w:proofErr w:type="spellEnd"/>
+      <w:r>
+        <w:t xml:space="preserve"> </w:t>
+      </w:r>
+      <w:proofErr w:type="spellStart"/>
+      <w:r>
+        <w:t>barang</w:t>
+      </w:r>
+      <w:proofErr w:type="spellEnd"/>
+      <w:r>
+        <w:t>.</w:t>
       </w:r>
     </w:p>
     <w:p>
@@ -590,8 +4441,118 @@
           <w:numId w:val="19"/>
         </w:numPr>
       </w:pPr>
-      <w:r>
-        <w:t>Mendukung pengambilan keputusan berdasarkan data yang lebih akurat.</w:t>
+      <w:proofErr w:type="spellStart"/>
+      <w:r>
+        <w:t>Mempermudah</w:t>
+      </w:r>
+      <w:proofErr w:type="spellEnd"/>
+      <w:r>
+        <w:t xml:space="preserve"> </w:t>
+      </w:r>
+      <w:proofErr w:type="spellStart"/>
+      <w:r>
+        <w:t>dalam</w:t>
+      </w:r>
+      <w:proofErr w:type="spellEnd"/>
+      <w:r>
+        <w:t xml:space="preserve"> </w:t>
+      </w:r>
+      <w:proofErr w:type="spellStart"/>
+      <w:r>
+        <w:t>pendataan</w:t>
+      </w:r>
+      <w:proofErr w:type="spellEnd"/>
+      <w:r>
+        <w:t xml:space="preserve"> </w:t>
+      </w:r>
+      <w:proofErr w:type="spellStart"/>
+      <w:r>
+        <w:t>permintaan</w:t>
+      </w:r>
+      <w:proofErr w:type="spellEnd"/>
+      <w:r>
+        <w:t xml:space="preserve"> </w:t>
+      </w:r>
+      <w:proofErr w:type="spellStart"/>
+      <w:r>
+        <w:t>barang</w:t>
+      </w:r>
+      <w:proofErr w:type="spellEnd"/>
+      <w:r>
+        <w:t xml:space="preserve"> yang </w:t>
+      </w:r>
+      <w:proofErr w:type="spellStart"/>
+      <w:r>
+        <w:t>dilakukan</w:t>
+      </w:r>
+      <w:proofErr w:type="spellEnd"/>
+      <w:r>
+        <w:t xml:space="preserve"> </w:t>
+      </w:r>
+      <w:proofErr w:type="spellStart"/>
+      <w:r>
+        <w:t>oleh</w:t>
+      </w:r>
+      <w:proofErr w:type="spellEnd"/>
+      <w:r>
+        <w:t xml:space="preserve"> user.</w:t>
+      </w:r>
+    </w:p>
+    <w:p>
+      <w:pPr>
+        <w:pStyle w:val="ListParagraph"/>
+        <w:numPr>
+          <w:ilvl w:val="0"/>
+          <w:numId w:val="19"/>
+        </w:numPr>
+      </w:pPr>
+      <w:proofErr w:type="spellStart"/>
+      <w:r>
+        <w:t>Mendukung</w:t>
+      </w:r>
+      <w:proofErr w:type="spellEnd"/>
+      <w:r>
+        <w:t xml:space="preserve"> </w:t>
+      </w:r>
+      <w:proofErr w:type="spellStart"/>
+      <w:r>
+        <w:t>pengambilan</w:t>
+      </w:r>
+      <w:proofErr w:type="spellEnd"/>
+      <w:r>
+        <w:t xml:space="preserve"> </w:t>
+      </w:r>
+      <w:proofErr w:type="spellStart"/>
+      <w:r>
+        <w:t>keputusan</w:t>
+      </w:r>
+      <w:proofErr w:type="spellEnd"/>
+      <w:r>
+        <w:t xml:space="preserve"> </w:t>
+      </w:r>
+      <w:proofErr w:type="spellStart"/>
+      <w:r>
+        <w:t>berdasarkan</w:t>
+      </w:r>
+      <w:proofErr w:type="spellEnd"/>
+      <w:r>
+        <w:t xml:space="preserve"> data yang </w:t>
+      </w:r>
+      <w:proofErr w:type="spellStart"/>
+      <w:r>
+        <w:t>lebih</w:t>
+      </w:r>
+      <w:proofErr w:type="spellEnd"/>
+      <w:r>
+        <w:t xml:space="preserve"> </w:t>
+      </w:r>
+      <w:proofErr w:type="spellStart"/>
+      <w:r>
+        <w:t>akurat</w:t>
+      </w:r>
+      <w:proofErr w:type="spellEnd"/>
+      <w:r>
+        <w:t>.</w:t>
       </w:r>
     </w:p>
     <w:p>
@@ -605,12 +4566,28 @@
           <w:b/>
         </w:rPr>
       </w:pPr>
+      <w:proofErr w:type="spellStart"/>
       <w:r>
         <w:rPr>
           <w:b/>
         </w:rPr>
-        <w:t>Bagi Peneliti</w:t>
-      </w:r>
+        <w:t>Bagi</w:t>
+      </w:r>
+      <w:proofErr w:type="spellEnd"/>
+      <w:r>
+        <w:rPr>
+          <w:b/>
+        </w:rPr>
+        <w:t xml:space="preserve"> </w:t>
+      </w:r>
+      <w:proofErr w:type="spellStart"/>
+      <w:r>
+        <w:rPr>
+          <w:b/>
+        </w:rPr>
+        <w:t>Peneliti</w:t>
+      </w:r>
+      <w:proofErr w:type="spellEnd"/>
     </w:p>
     <w:p>
       <w:pPr>
@@ -620,8 +4597,77 @@
           <w:numId w:val="19"/>
         </w:numPr>
       </w:pPr>
-      <w:r>
-        <w:t>Memberikan pengalaman dalam mengembangkan aplikasi berbasis web dengan implementasi algoritma clustering.</w:t>
+      <w:proofErr w:type="spellStart"/>
+      <w:r>
+        <w:t>Memberikan</w:t>
+      </w:r>
+      <w:proofErr w:type="spellEnd"/>
+      <w:r>
+        <w:t xml:space="preserve"> </w:t>
+      </w:r>
+      <w:proofErr w:type="spellStart"/>
+      <w:r>
+        <w:t>pengalaman</w:t>
+      </w:r>
+      <w:proofErr w:type="spellEnd"/>
+      <w:r>
+        <w:t xml:space="preserve"> </w:t>
+      </w:r>
+      <w:proofErr w:type="spellStart"/>
+      <w:r>
+        <w:t>dalam</w:t>
+      </w:r>
+      <w:proofErr w:type="spellEnd"/>
+      <w:r>
+        <w:t xml:space="preserve"> </w:t>
+      </w:r>
+      <w:proofErr w:type="spellStart"/>
+      <w:r>
+        <w:t>mengembangkan</w:t>
+      </w:r>
+      <w:proofErr w:type="spellEnd"/>
+      <w:r>
+        <w:t xml:space="preserve"> </w:t>
+      </w:r>
+      <w:proofErr w:type="spellStart"/>
+      <w:r>
+        <w:t>aplikasi</w:t>
+      </w:r>
+      <w:proofErr w:type="spellEnd"/>
+      <w:r>
+        <w:t xml:space="preserve"> </w:t>
+      </w:r>
+      <w:proofErr w:type="spellStart"/>
+      <w:r>
+        <w:t>berbasis</w:t>
+      </w:r>
+      <w:proofErr w:type="spellEnd"/>
+      <w:r>
+        <w:t xml:space="preserve"> web </w:t>
+      </w:r>
+      <w:proofErr w:type="spellStart"/>
+      <w:r>
+        <w:t>dengan</w:t>
+      </w:r>
+      <w:proofErr w:type="spellEnd"/>
+      <w:r>
+        <w:t xml:space="preserve"> </w:t>
+      </w:r>
+      <w:proofErr w:type="spellStart"/>
+      <w:r>
+        <w:t>implementasi</w:t>
+      </w:r>
+      <w:proofErr w:type="spellEnd"/>
+      <w:r>
+        <w:t xml:space="preserve"> </w:t>
+      </w:r>
+      <w:proofErr w:type="spellStart"/>
+      <w:r>
+        <w:t>algoritma</w:t>
+      </w:r>
+      <w:proofErr w:type="spellEnd"/>
+      <w:r>
+        <w:t xml:space="preserve"> clustering.</w:t>
       </w:r>
     </w:p>
     <w:p>
@@ -632,8 +4678,77 @@
           <w:numId w:val="19"/>
         </w:numPr>
       </w:pPr>
-      <w:r>
-        <w:t>Memperluas wawasan terkait penerapan teknologi dalam sistem manajemen inventori.</w:t>
+      <w:proofErr w:type="spellStart"/>
+      <w:r>
+        <w:t>Memperluas</w:t>
+      </w:r>
+      <w:proofErr w:type="spellEnd"/>
+      <w:r>
+        <w:t xml:space="preserve"> </w:t>
+      </w:r>
+      <w:proofErr w:type="spellStart"/>
+      <w:r>
+        <w:t>wawasan</w:t>
+      </w:r>
+      <w:proofErr w:type="spellEnd"/>
+      <w:r>
+        <w:t xml:space="preserve"> </w:t>
+      </w:r>
+      <w:proofErr w:type="spellStart"/>
+      <w:r>
+        <w:t>terkait</w:t>
+      </w:r>
+      <w:proofErr w:type="spellEnd"/>
+      <w:r>
+        <w:t xml:space="preserve"> </w:t>
+      </w:r>
+      <w:proofErr w:type="spellStart"/>
+      <w:r>
+        <w:t>penerapan</w:t>
+      </w:r>
+      <w:proofErr w:type="spellEnd"/>
+      <w:r>
+        <w:t xml:space="preserve"> </w:t>
+      </w:r>
+      <w:proofErr w:type="spellStart"/>
+      <w:r>
+        <w:t>teknologi</w:t>
+      </w:r>
+      <w:proofErr w:type="spellEnd"/>
+      <w:r>
+        <w:t xml:space="preserve"> </w:t>
+      </w:r>
+      <w:proofErr w:type="spellStart"/>
+      <w:r>
+        <w:t>dalam</w:t>
+      </w:r>
+      <w:proofErr w:type="spellEnd"/>
+      <w:r>
+        <w:t xml:space="preserve"> </w:t>
+      </w:r>
+      <w:proofErr w:type="spellStart"/>
+      <w:r>
+        <w:t>sistem</w:t>
+      </w:r>
+      <w:proofErr w:type="spellEnd"/>
+      <w:r>
+        <w:t xml:space="preserve"> </w:t>
+      </w:r>
+      <w:proofErr w:type="spellStart"/>
+      <w:r>
+        <w:t>manajemen</w:t>
+      </w:r>
+      <w:proofErr w:type="spellEnd"/>
+      <w:r>
+        <w:t xml:space="preserve"> </w:t>
+      </w:r>
+      <w:proofErr w:type="spellStart"/>
+      <w:r>
+        <w:t>inventori</w:t>
+      </w:r>
+      <w:proofErr w:type="spellEnd"/>
+      <w:r>
+        <w:t>.</w:t>
       </w:r>
     </w:p>
     <w:p>
@@ -647,12 +4762,42 @@
           <w:b/>
         </w:rPr>
       </w:pPr>
+      <w:proofErr w:type="spellStart"/>
       <w:r>
         <w:rPr>
           <w:b/>
         </w:rPr>
-        <w:t>Bagi Dunia Akademik</w:t>
-      </w:r>
+        <w:t>Bagi</w:t>
+      </w:r>
+      <w:proofErr w:type="spellEnd"/>
+      <w:r>
+        <w:rPr>
+          <w:b/>
+        </w:rPr>
+        <w:t xml:space="preserve"> </w:t>
+      </w:r>
+      <w:proofErr w:type="spellStart"/>
+      <w:r>
+        <w:rPr>
+          <w:b/>
+        </w:rPr>
+        <w:t>Dunia</w:t>
+      </w:r>
+      <w:proofErr w:type="spellEnd"/>
+      <w:r>
+        <w:rPr>
+          <w:b/>
+        </w:rPr>
+        <w:t xml:space="preserve"> </w:t>
+      </w:r>
+      <w:proofErr w:type="spellStart"/>
+      <w:r>
+        <w:rPr>
+          <w:b/>
+        </w:rPr>
+        <w:t>Akademik</w:t>
+      </w:r>
+      <w:proofErr w:type="spellEnd"/>
     </w:p>
     <w:p>
       <w:pPr>
@@ -662,8 +4807,78 @@
           <w:numId w:val="19"/>
         </w:numPr>
       </w:pPr>
-      <w:r>
-        <w:t>Menambah referensi terkait pengembangan sistem berbasis web dengan penerapan algoritma K-Means Clustering.</w:t>
+      <w:proofErr w:type="spellStart"/>
+      <w:r>
+        <w:lastRenderedPageBreak/>
+        <w:t>Menambah</w:t>
+      </w:r>
+      <w:proofErr w:type="spellEnd"/>
+      <w:r>
+        <w:t xml:space="preserve"> </w:t>
+      </w:r>
+      <w:proofErr w:type="spellStart"/>
+      <w:r>
+        <w:t>referensi</w:t>
+      </w:r>
+      <w:proofErr w:type="spellEnd"/>
+      <w:r>
+        <w:t xml:space="preserve"> </w:t>
+      </w:r>
+      <w:proofErr w:type="spellStart"/>
+      <w:r>
+        <w:t>terkait</w:t>
+      </w:r>
+      <w:proofErr w:type="spellEnd"/>
+      <w:r>
+        <w:t xml:space="preserve"> </w:t>
+      </w:r>
+      <w:proofErr w:type="spellStart"/>
+      <w:r>
+        <w:t>pengembangan</w:t>
+      </w:r>
+      <w:proofErr w:type="spellEnd"/>
+      <w:r>
+        <w:t xml:space="preserve"> </w:t>
+      </w:r>
+      <w:proofErr w:type="spellStart"/>
+      <w:r>
+        <w:t>sistem</w:t>
+      </w:r>
+      <w:proofErr w:type="spellEnd"/>
+      <w:r>
+        <w:t xml:space="preserve"> </w:t>
+      </w:r>
+      <w:proofErr w:type="spellStart"/>
+      <w:r>
+        <w:t>berbasis</w:t>
+      </w:r>
+      <w:proofErr w:type="spellEnd"/>
+      <w:r>
+        <w:t xml:space="preserve"> web </w:t>
+      </w:r>
+      <w:proofErr w:type="spellStart"/>
+      <w:r>
+        <w:t>dengan</w:t>
+      </w:r>
+      <w:proofErr w:type="spellEnd"/>
+      <w:r>
+        <w:t xml:space="preserve"> </w:t>
+      </w:r>
+      <w:proofErr w:type="spellStart"/>
+      <w:r>
+        <w:t>penerapan</w:t>
+      </w:r>
+      <w:proofErr w:type="spellEnd"/>
+      <w:r>
+        <w:t xml:space="preserve"> </w:t>
+      </w:r>
+      <w:proofErr w:type="spellStart"/>
+      <w:r>
+        <w:t>algoritma</w:t>
+      </w:r>
+      <w:proofErr w:type="spellEnd"/>
+      <w:r>
+        <w:t xml:space="preserve"> K-Means Clustering.</w:t>
       </w:r>
     </w:p>
     <w:p>
@@ -674,8 +4889,6 @@
           <w:szCs w:val="32"/>
         </w:rPr>
       </w:pPr>
-      <w:bookmarkStart w:id="0" w:name="_GoBack"/>
-      <w:bookmarkEnd w:id="0"/>
       <w:r>
         <w:br w:type="page"/>
       </w:r>
@@ -1920,6 +6133,92 @@
     </w:lvl>
   </w:abstractNum>
   <w:abstractNum w:abstractNumId="11">
+    <w:nsid w:val="5F0929A4"/>
+    <w:multiLevelType w:val="hybridMultilevel"/>
+    <w:tmpl w:val="B6509A88"/>
+    <w:lvl w:ilvl="0" w:tplc="04090011">
+      <w:start w:val="1"/>
+      <w:numFmt w:val="decimal"/>
+      <w:lvlText w:val="%1)"/>
+      <w:lvlJc w:val="left"/>
+      <w:pPr>
+        <w:ind w:left="1440" w:hanging="360"/>
+      </w:pPr>
+    </w:lvl>
+    <w:lvl w:ilvl="1" w:tplc="04090019" w:tentative="1">
+      <w:start w:val="1"/>
+      <w:numFmt w:val="lowerLetter"/>
+      <w:lvlText w:val="%2."/>
+      <w:lvlJc w:val="left"/>
+      <w:pPr>
+        <w:ind w:left="2160" w:hanging="360"/>
+      </w:pPr>
+    </w:lvl>
+    <w:lvl w:ilvl="2" w:tplc="0409001B" w:tentative="1">
+      <w:start w:val="1"/>
+      <w:numFmt w:val="lowerRoman"/>
+      <w:lvlText w:val="%3."/>
+      <w:lvlJc w:val="right"/>
+      <w:pPr>
+        <w:ind w:left="2880" w:hanging="180"/>
+      </w:pPr>
+    </w:lvl>
+    <w:lvl w:ilvl="3" w:tplc="0409000F" w:tentative="1">
+      <w:start w:val="1"/>
+      <w:numFmt w:val="decimal"/>
+      <w:lvlText w:val="%4."/>
+      <w:lvlJc w:val="left"/>
+      <w:pPr>
+        <w:ind w:left="3600" w:hanging="360"/>
+      </w:pPr>
+    </w:lvl>
+    <w:lvl w:ilvl="4" w:tplc="04090019" w:tentative="1">
+      <w:start w:val="1"/>
+      <w:numFmt w:val="lowerLetter"/>
+      <w:lvlText w:val="%5."/>
+      <w:lvlJc w:val="left"/>
+      <w:pPr>
+        <w:ind w:left="4320" w:hanging="360"/>
+      </w:pPr>
+    </w:lvl>
+    <w:lvl w:ilvl="5" w:tplc="0409001B" w:tentative="1">
+      <w:start w:val="1"/>
+      <w:numFmt w:val="lowerRoman"/>
+      <w:lvlText w:val="%6."/>
+      <w:lvlJc w:val="right"/>
+      <w:pPr>
+        <w:ind w:left="5040" w:hanging="180"/>
+      </w:pPr>
+    </w:lvl>
+    <w:lvl w:ilvl="6" w:tplc="0409000F" w:tentative="1">
+      <w:start w:val="1"/>
+      <w:numFmt w:val="decimal"/>
+      <w:lvlText w:val="%7."/>
+      <w:lvlJc w:val="left"/>
+      <w:pPr>
+        <w:ind w:left="5760" w:hanging="360"/>
+      </w:pPr>
+    </w:lvl>
+    <w:lvl w:ilvl="7" w:tplc="04090019" w:tentative="1">
+      <w:start w:val="1"/>
+      <w:numFmt w:val="lowerLetter"/>
+      <w:lvlText w:val="%8."/>
+      <w:lvlJc w:val="left"/>
+      <w:pPr>
+        <w:ind w:left="6480" w:hanging="360"/>
+      </w:pPr>
+    </w:lvl>
+    <w:lvl w:ilvl="8" w:tplc="0409001B" w:tentative="1">
+      <w:start w:val="1"/>
+      <w:numFmt w:val="lowerRoman"/>
+      <w:lvlText w:val="%9."/>
+      <w:lvlJc w:val="right"/>
+      <w:pPr>
+        <w:ind w:left="7200" w:hanging="180"/>
+      </w:pPr>
+    </w:lvl>
+  </w:abstractNum>
+  <w:abstractNum w:abstractNumId="12">
     <w:nsid w:val="60E4456B"/>
     <w:multiLevelType w:val="hybridMultilevel"/>
     <w:tmpl w:val="B6509A88"/>
@@ -2005,7 +6304,7 @@
       </w:pPr>
     </w:lvl>
   </w:abstractNum>
-  <w:abstractNum w:abstractNumId="12">
+  <w:abstractNum w:abstractNumId="13">
     <w:nsid w:val="62633AD6"/>
     <w:multiLevelType w:val="hybridMultilevel"/>
     <w:tmpl w:val="C43AA27E"/>
@@ -2091,7 +6390,7 @@
       </w:pPr>
     </w:lvl>
   </w:abstractNum>
-  <w:abstractNum w:abstractNumId="13">
+  <w:abstractNum w:abstractNumId="14">
     <w:nsid w:val="6E730B4D"/>
     <w:multiLevelType w:val="multilevel"/>
     <w:tmpl w:val="79344F4E"/>
@@ -2208,7 +6507,7 @@
       </w:pPr>
     </w:lvl>
   </w:abstractNum>
-  <w:abstractNum w:abstractNumId="14">
+  <w:abstractNum w:abstractNumId="15">
     <w:nsid w:val="74301B95"/>
     <w:multiLevelType w:val="hybridMultilevel"/>
     <w:tmpl w:val="AE102398"/>
@@ -2304,7 +6603,7 @@
     <w:abstractNumId w:val="10"/>
   </w:num>
   <w:num w:numId="4">
-    <w:abstractNumId w:val="12"/>
+    <w:abstractNumId w:val="13"/>
   </w:num>
   <w:num w:numId="5">
     <w:abstractNumId w:val="7"/>
@@ -2355,19 +6654,22 @@
     <w:abstractNumId w:val="4"/>
   </w:num>
   <w:num w:numId="17">
-    <w:abstractNumId w:val="11"/>
+    <w:abstractNumId w:val="12"/>
   </w:num>
   <w:num w:numId="18">
-    <w:abstractNumId w:val="13"/>
+    <w:abstractNumId w:val="14"/>
   </w:num>
   <w:num w:numId="19">
-    <w:abstractNumId w:val="14"/>
+    <w:abstractNumId w:val="15"/>
   </w:num>
   <w:num w:numId="20">
     <w:abstractNumId w:val="3"/>
   </w:num>
   <w:num w:numId="21">
     <w:abstractNumId w:val="0"/>
+  </w:num>
+  <w:num w:numId="22">
+    <w:abstractNumId w:val="11"/>
   </w:num>
 </w:numbering>
 </file>
@@ -2620,7 +6922,6 @@
   <w:style w:type="character" w:default="1" w:styleId="DefaultParagraphFont">
     <w:name w:val="Default Paragraph Font"/>
     <w:uiPriority w:val="1"/>
-    <w:semiHidden/>
     <w:unhideWhenUsed/>
   </w:style>
   <w:style w:type="table" w:default="1" w:styleId="TableNormal">
@@ -3042,7 +7343,6 @@
   <w:style w:type="character" w:default="1" w:styleId="DefaultParagraphFont">
     <w:name w:val="Default Paragraph Font"/>
     <w:uiPriority w:val="1"/>
-    <w:semiHidden/>
     <w:unhideWhenUsed/>
   </w:style>
   <w:style w:type="table" w:default="1" w:styleId="TableNormal">

</xml_diff>

<commit_message>
BAB I fix 1
</commit_message>
<xml_diff>
--- a/Proposal Tugas Akhir.docx
+++ b/Proposal Tugas Akhir.docx
@@ -6,10 +6,6 @@
       <w:pPr>
         <w:ind w:firstLine="0"/>
         <w:jc w:val="center"/>
-      </w:pPr>
-      <w:bookmarkStart w:id="0" w:name="_GoBack"/>
-      <w:bookmarkEnd w:id="0"/>
-      <w:r>
         <w:rPr>
           <w:b/>
           <w:bCs/>
@@ -17,7 +13,129 @@
           <w:sz w:val="28"/>
           <w:szCs w:val="28"/>
         </w:rPr>
-        <w:t>Implementasi Algoritma K-Means Clustering untuk Pengelompokan Pola Permintaan Barang Gudang di Area Pabrik pada Sistem Manajemen Inventori Terintegrasi PT Semen Padang</w:t>
+      </w:pPr>
+      <w:r>
+        <w:rPr>
+          <w:b/>
+          <w:bCs/>
+          <w:color w:val="000000"/>
+          <w:sz w:val="28"/>
+          <w:szCs w:val="28"/>
+        </w:rPr>
+        <w:t xml:space="preserve">Implementasi Algoritma K-Means Clustering </w:t>
+      </w:r>
+      <w:proofErr w:type="gramStart"/>
+      <w:r>
+        <w:rPr>
+          <w:b/>
+          <w:bCs/>
+          <w:color w:val="000000"/>
+          <w:sz w:val="28"/>
+          <w:szCs w:val="28"/>
+        </w:rPr>
+        <w:t>untuk</w:t>
+      </w:r>
+      <w:r>
+        <w:rPr>
+          <w:b/>
+          <w:bCs/>
+          <w:color w:val="000000"/>
+          <w:sz w:val="28"/>
+          <w:szCs w:val="28"/>
+        </w:rPr>
+        <w:t xml:space="preserve"> </w:t>
+      </w:r>
+      <w:r>
+        <w:rPr>
+          <w:b/>
+          <w:bCs/>
+          <w:color w:val="000000"/>
+          <w:sz w:val="28"/>
+          <w:szCs w:val="28"/>
+        </w:rPr>
+        <w:t xml:space="preserve"> Pengelompokan</w:t>
+      </w:r>
+      <w:proofErr w:type="gramEnd"/>
+      <w:r>
+        <w:rPr>
+          <w:b/>
+          <w:bCs/>
+          <w:color w:val="000000"/>
+          <w:sz w:val="28"/>
+          <w:szCs w:val="28"/>
+        </w:rPr>
+        <w:t xml:space="preserve"> Pola Permintaan B</w:t>
+      </w:r>
+      <w:r>
+        <w:rPr>
+          <w:b/>
+          <w:bCs/>
+          <w:color w:val="000000"/>
+          <w:sz w:val="28"/>
+          <w:szCs w:val="28"/>
+        </w:rPr>
+        <w:t xml:space="preserve">arang </w:t>
+      </w:r>
+    </w:p>
+    <w:p>
+      <w:pPr>
+        <w:ind w:firstLine="0"/>
+        <w:jc w:val="center"/>
+        <w:rPr>
+          <w:b/>
+          <w:bCs/>
+          <w:color w:val="000000"/>
+          <w:sz w:val="28"/>
+          <w:szCs w:val="28"/>
+        </w:rPr>
+      </w:pPr>
+      <w:proofErr w:type="gramStart"/>
+      <w:r>
+        <w:rPr>
+          <w:b/>
+          <w:bCs/>
+          <w:color w:val="000000"/>
+          <w:sz w:val="28"/>
+          <w:szCs w:val="28"/>
+        </w:rPr>
+        <w:t xml:space="preserve">dalam </w:t>
+      </w:r>
+      <w:r>
+        <w:rPr>
+          <w:b/>
+          <w:bCs/>
+          <w:color w:val="000000"/>
+          <w:sz w:val="28"/>
+          <w:szCs w:val="28"/>
+        </w:rPr>
+        <w:t xml:space="preserve"> Sistem</w:t>
+      </w:r>
+      <w:proofErr w:type="gramEnd"/>
+      <w:r>
+        <w:rPr>
+          <w:b/>
+          <w:bCs/>
+          <w:color w:val="000000"/>
+          <w:sz w:val="28"/>
+          <w:szCs w:val="28"/>
+        </w:rPr>
+        <w:t xml:space="preserve"> Manajemen Inventori </w:t>
+      </w:r>
+    </w:p>
+    <w:p>
+      <w:pPr>
+        <w:ind w:firstLine="0"/>
+        <w:jc w:val="center"/>
+      </w:pPr>
+      <w:r>
+        <w:rPr>
+          <w:b/>
+          <w:bCs/>
+          <w:color w:val="000000"/>
+          <w:sz w:val="28"/>
+          <w:szCs w:val="28"/>
+        </w:rPr>
+        <w:t>PT Semen Padang</w:t>
       </w:r>
     </w:p>
     <w:p/>
@@ -91,7 +209,7 @@
                     </pic:cNvPicPr>
                   </pic:nvPicPr>
                   <pic:blipFill>
-                    <a:blip r:embed="rId7" cstate="print">
+                    <a:blip r:embed="rId9" cstate="print">
                       <a:extLst>
                         <a:ext uri="{28A0092B-C50C-407E-A947-70E740481C1C}">
                           <a14:useLocalDpi xmlns:a14="http://schemas.microsoft.com/office/drawing/2010/main" val="0"/>
@@ -302,19 +420,33 @@
           <w:sz w:val="28"/>
           <w:szCs w:val="28"/>
         </w:rPr>
-        <w:t>2024</w:t>
+        <w:t>2025</w:t>
       </w:r>
     </w:p>
     <w:p>
       <w:pPr>
         <w:pStyle w:val="Heading1"/>
-      </w:pPr>
-      <w:bookmarkStart w:id="1" w:name="_Toc185518745"/>
+        <w:sectPr>
+          <w:headerReference w:type="default" r:id="rId10"/>
+          <w:footerReference w:type="default" r:id="rId11"/>
+          <w:pgSz w:w="11907" w:h="16839" w:code="9"/>
+          <w:pgMar w:top="1701" w:right="1701" w:bottom="1701" w:left="2268" w:header="708" w:footer="708" w:gutter="0"/>
+          <w:cols w:space="708"/>
+          <w:titlePg/>
+          <w:docGrid w:linePitch="360"/>
+        </w:sectPr>
+      </w:pPr>
+      <w:bookmarkStart w:id="0" w:name="_Toc185518745"/>
+    </w:p>
+    <w:p>
+      <w:pPr>
+        <w:pStyle w:val="Heading1"/>
+      </w:pPr>
       <w:r>
         <w:lastRenderedPageBreak/>
         <w:t>DAFTAR PUSTAKA</w:t>
       </w:r>
-      <w:bookmarkEnd w:id="1"/>
+      <w:bookmarkEnd w:id="0"/>
     </w:p>
     <w:sdt>
       <w:sdtPr>
@@ -1766,8 +1898,24 @@
         <w:rPr>
           <w:rFonts w:eastAsia="Times New Roman"/>
         </w:rPr>
-      </w:pPr>
-      <w:bookmarkStart w:id="2" w:name="_Toc185518746"/>
+        <w:sectPr>
+          <w:pgSz w:w="11907" w:h="16839" w:code="9"/>
+          <w:pgMar w:top="1701" w:right="1701" w:bottom="1701" w:left="2268" w:header="708" w:footer="708" w:gutter="0"/>
+          <w:pgNumType w:fmt="lowerRoman" w:start="1"/>
+          <w:cols w:space="708"/>
+          <w:docGrid w:linePitch="360"/>
+        </w:sectPr>
+      </w:pPr>
+      <w:bookmarkStart w:id="1" w:name="_Toc185518746"/>
+    </w:p>
+    <w:p>
+      <w:pPr>
+        <w:pStyle w:val="Heading1"/>
+        <w:ind w:left="2977" w:right="2551" w:firstLine="0"/>
+        <w:rPr>
+          <w:rFonts w:eastAsia="Times New Roman"/>
+        </w:rPr>
+      </w:pPr>
       <w:r>
         <w:rPr>
           <w:rFonts w:eastAsia="Times New Roman"/>
@@ -1781,26 +1929,39 @@
         </w:rPr>
         <w:t>PENDAHULUAN</w:t>
       </w:r>
+      <w:bookmarkEnd w:id="1"/>
+    </w:p>
+    <w:p/>
+    <w:p>
+      <w:pPr>
+        <w:pStyle w:val="subbab1"/>
+      </w:pPr>
+      <w:bookmarkStart w:id="2" w:name="_Toc185518747"/>
+      <w:r>
+        <w:t>Latar Belakang</w:t>
+      </w:r>
       <w:bookmarkEnd w:id="2"/>
     </w:p>
-    <w:p/>
-    <w:p>
-      <w:pPr>
-        <w:pStyle w:val="subbab1"/>
-      </w:pPr>
-      <w:bookmarkStart w:id="3" w:name="_Toc185518747"/>
-      <w:r>
-        <w:t>Latar Belakang</w:t>
-      </w:r>
-      <w:bookmarkEnd w:id="3"/>
-    </w:p>
     <w:p>
       <w:r>
         <w:t>M</w:t>
       </w:r>
       <w:r>
-        <w:t>anajemen inventori merupakan proses mengelola pengadaan atau persediaan barang yang dimiliki oleh suatu perusahaan dalam mendukung kegiatan operasionalnya. Tanpa inventori yang terkelola dengan baik, proses operasional perusahaan dapat terhambat. Oleh karena itu, manajemen inventori yang efisien dan terstruktur menjadi hal yang sangat penting, terutama dengan perkembangan teknologi yang memungkinkan pengelolaan inventori dilakukan secara lebih canggih dan efektif.</w:t>
-      </w:r>
+        <w:t xml:space="preserve">anajemen inventori merupakan proses mengelola pengadaan atau persediaan barang yang dimiliki oleh suatu perusahaan dalam mendukung kegiatan operasionalnya. </w:t>
+      </w:r>
+      <w:proofErr w:type="gramStart"/>
+      <w:r>
+        <w:t>Tanpa inventori yang terkelola dengan baik, proses operasional perusahaan dapat terhambat.</w:t>
+      </w:r>
+      <w:proofErr w:type="gramEnd"/>
+      <w:r>
+        <w:t xml:space="preserve"> </w:t>
+      </w:r>
+      <w:proofErr w:type="gramStart"/>
+      <w:r>
+        <w:t>Oleh karena itu, manajemen inventori yang efisien dan terstruktur menjadi hal yang sangat penting, terutama dengan perkembangan teknologi yang memungkinkan pengelolaan inventori dilakukan secara lebih canggih dan efektif.</w:t>
+      </w:r>
+      <w:proofErr w:type="gramEnd"/>
     </w:p>
     <w:p>
       <w:pPr>
@@ -1818,37 +1979,40 @@
           <w:szCs w:val="24"/>
           <w14:ligatures w14:val="none"/>
         </w:rPr>
-        <w:t>Menurut Heryanto A., Fuad H., dan Dananggi D. (2014), inventori adalah suatu teknik untuk manajemen material yang berkaitan dengan persediaan. Dalam konteks perusahaan besar seperti PT Semen Padang, pengelolaan inventori memegang peranan penting dalam memastikan kelancaran produksi, distribusi barang, dan pemenuhan kebutuhan operasional di berbagai area perusahaan.</w:t>
-      </w:r>
-    </w:p>
-    <w:p>
-      <w:pPr>
+        <w:t xml:space="preserve">Menurut Heryanto A., Fuad H., dan Dananggi D. (2014), inventori adalah suatu teknik untuk manajemen material yang berkaitan dengan persediaan. </w:t>
+      </w:r>
+      <w:proofErr w:type="gramStart"/>
+      <w:r>
         <w:rPr>
           <w:rFonts w:eastAsia="Times New Roman" w:cs="Times New Roman"/>
           <w:kern w:val="0"/>
           <w:szCs w:val="24"/>
           <w14:ligatures w14:val="none"/>
         </w:rPr>
-      </w:pPr>
-      <w:r>
+        <w:t>Dalam konteks perusahaan besar seperti PT Semen Padang, pengelolaan inventori memegang peranan penting dalam memastikan kelancaran produksi, distribusi barang, dan pemenuhan kebutuhan operasional di berbagai area perusahaan.</w:t>
+      </w:r>
+      <w:proofErr w:type="gramEnd"/>
+    </w:p>
+    <w:p>
+      <w:pPr>
         <w:rPr>
           <w:rFonts w:eastAsia="Times New Roman" w:cs="Times New Roman"/>
           <w:kern w:val="0"/>
           <w:szCs w:val="24"/>
           <w14:ligatures w14:val="none"/>
         </w:rPr>
-        <w:t>Berdasarkan hasil diskusi dengan salah satu staf PT Semen Padang, diketahui bahwa perusahaan saat ini belum memiliki sistem yang dapat mengelola dan memantau barang di gudang pada masing-masing area. Sistem yang ada sebelumnya hanya mencakup pengelolaan barang di gudang suku cadang, sehingga belum mampu memenuhi kebutuhan pengelolaan barang secara menyeluruh. Selain itu, belum ada sistem yang memungkinkan proses permintaan barang dilakukan secara otomatis. Semua permintaan barang dilakukan secara manual, menggunakan dokumen fisik atau komunikasi langsung, yang memakan waktu lebih lama dan rentan terhadap kesalahan pencatatan serta hilangnya data.</w:t>
-      </w:r>
-    </w:p>
-    <w:p>
-      <w:pPr>
+      </w:pPr>
+      <w:proofErr w:type="gramStart"/>
+      <w:r>
         <w:rPr>
           <w:rFonts w:eastAsia="Times New Roman" w:cs="Times New Roman"/>
           <w:kern w:val="0"/>
           <w:szCs w:val="24"/>
           <w14:ligatures w14:val="none"/>
         </w:rPr>
-      </w:pPr>
+        <w:t>Berdasarkan hasil diskusi dengan salah satu staf PT Semen Padang, diketahui bahwa perusahaan saat ini belum memiliki sistem yang dapat mengelola dan memantau barang di gudang pada masing-masing area.</w:t>
+      </w:r>
+      <w:proofErr w:type="gramEnd"/>
       <w:r>
         <w:rPr>
           <w:rFonts w:eastAsia="Times New Roman" w:cs="Times New Roman"/>
@@ -1856,8 +2020,9 @@
           <w:szCs w:val="24"/>
           <w14:ligatures w14:val="none"/>
         </w:rPr>
-        <w:t xml:space="preserve">Penggunaan Excel sebagai alat utama dalam pengelolaan inventori juga memiliki keterbatasan. Perubahan data yang dilakukan pada satu perangkat tidak otomatis tersinkronisasi dengan perangkat lain, sehingga sering menimbulkan ketidaksesuaian data antar pengguna. Selain itu, perubahan </w:t>
-      </w:r>
+        <w:t xml:space="preserve"> </w:t>
+      </w:r>
+      <w:proofErr w:type="gramStart"/>
       <w:r>
         <w:rPr>
           <w:rFonts w:eastAsia="Times New Roman" w:cs="Times New Roman"/>
@@ -1865,19 +2030,19 @@
           <w:szCs w:val="24"/>
           <w14:ligatures w14:val="none"/>
         </w:rPr>
-        <w:lastRenderedPageBreak/>
-        <w:t>dalam satu file hanya berlaku untuk file tersebut, sedangkan file lain tetap menggunakan data lama. Hal ini membuat proses pengelolaan menjadi tidak efisien dan berpotensi menimbulkan kesalahan yang dapat berdampak pada operasional perusahaan.</w:t>
-      </w:r>
-    </w:p>
-    <w:p>
-      <w:pPr>
+        <w:t>Sistem yang ada sebelumnya hanya mencakup pengelolaan barang di gudang suku cadang, sehingga belum mampu memenuhi kebutuhan pengelolaan barang secara menyeluruh.</w:t>
+      </w:r>
+      <w:proofErr w:type="gramEnd"/>
+      <w:r>
         <w:rPr>
           <w:rFonts w:eastAsia="Times New Roman" w:cs="Times New Roman"/>
           <w:kern w:val="0"/>
           <w:szCs w:val="24"/>
           <w14:ligatures w14:val="none"/>
         </w:rPr>
-      </w:pPr>
+        <w:t xml:space="preserve"> Selain itu, belum ada sistem yang memungkinkan proses permintaan barang dilakukan secara otomatis. </w:t>
+      </w:r>
+      <w:proofErr w:type="gramStart"/>
       <w:r>
         <w:rPr>
           <w:rFonts w:eastAsia="Times New Roman" w:cs="Times New Roman"/>
@@ -1885,8 +2050,9 @@
           <w:szCs w:val="24"/>
           <w14:ligatures w14:val="none"/>
         </w:rPr>
-        <w:t>Sebagai perusahaan besar, PT Semen Padang membutuhkan sistem pengelolaan inventori yang lebih efisien, terstruktur, dan terintegrasi untuk mendukung kelancaran operasionalnya. Sistem ini tidak hanya harus mampu mempermudah pemantauan stok barang secara real-time, tetapi juga memungkinkan proses permintaan barang dilakukan dengan lebih cepat dan mudah melalui aplikasi berbasis web.</w:t>
-      </w:r>
+        <w:t>Semua permintaan barang dilakukan secara manual, menggunakan dokumen fisik atau komunikasi langsung, yang memakan waktu lebih lama dan rentan terhadap kesalahan pencatatan serta hilangnya data.</w:t>
+      </w:r>
+      <w:proofErr w:type="gramEnd"/>
     </w:p>
     <w:p>
       <w:pPr>
@@ -1897,6 +2063,7 @@
           <w14:ligatures w14:val="none"/>
         </w:rPr>
       </w:pPr>
+      <w:proofErr w:type="gramStart"/>
       <w:r>
         <w:rPr>
           <w:rFonts w:eastAsia="Times New Roman" w:cs="Times New Roman"/>
@@ -1904,18 +2071,19 @@
           <w:szCs w:val="24"/>
           <w14:ligatures w14:val="none"/>
         </w:rPr>
-        <w:t>Proyek ini bertujuan untuk mengembangkan aplikasi berbasis web yang dirancang khusus untuk mengatasi permasalahan ini. Aplikasi ini akan memungkinkan pengelolaan dan pemantauan barang gudang di setiap area PT Semen Padang secara real-time dan terpusat. Selain itu, sistem ini juga akan mendukung proses permintaan barang secara otomatis, menggantikan metode manual yang selama ini digunakan. Dengan menerapkan algoritma K-Means Clustering, aplikasi ini diharapkan mampu mengelompokkan pola permintaan barang berdasarkan data historis, sehingga mendukung pengambilan keputusan yang lebih cepat, akurat, dan berbasis data.</w:t>
-      </w:r>
-    </w:p>
-    <w:p>
-      <w:pPr>
+        <w:t>Penggunaan Excel sebagai alat utama dalam pengelolaan inventori juga memiliki keterbatasan.</w:t>
+      </w:r>
+      <w:proofErr w:type="gramEnd"/>
+      <w:r>
         <w:rPr>
           <w:rFonts w:eastAsia="Times New Roman" w:cs="Times New Roman"/>
           <w:kern w:val="0"/>
           <w:szCs w:val="24"/>
           <w14:ligatures w14:val="none"/>
         </w:rPr>
-      </w:pPr>
+        <w:t xml:space="preserve"> Perubahan data yang dilakukan pada satu perangkat tidak otomatis tersinkronisasi dengan perangkat </w:t>
+      </w:r>
+      <w:proofErr w:type="gramStart"/>
       <w:r>
         <w:rPr>
           <w:rFonts w:eastAsia="Times New Roman" w:cs="Times New Roman"/>
@@ -1923,28 +2091,158 @@
           <w:szCs w:val="24"/>
           <w14:ligatures w14:val="none"/>
         </w:rPr>
-        <w:t>Dengan adanya sistem ini, PT Semen Padang diharapkan dapat meningkatkan efisiensi operasional, mengurangi risiko kesalahan pencatatan, serta memastikan ketersediaan barang sesuai kebutuhan di setiap area operasional perusahaan.</w:t>
-      </w:r>
-    </w:p>
-    <w:p>
-      <w:pPr>
+        <w:t>lain</w:t>
+      </w:r>
+      <w:proofErr w:type="gramEnd"/>
+      <w:r>
         <w:rPr>
           <w:rFonts w:eastAsia="Times New Roman" w:cs="Times New Roman"/>
           <w:kern w:val="0"/>
           <w:szCs w:val="24"/>
           <w14:ligatures w14:val="none"/>
         </w:rPr>
+        <w:t xml:space="preserve">, sehingga sering menimbulkan ketidaksesuaian data antar pengguna. Selain itu, perubahan </w:t>
+      </w:r>
+      <w:r>
+        <w:rPr>
+          <w:rFonts w:eastAsia="Times New Roman" w:cs="Times New Roman"/>
+          <w:kern w:val="0"/>
+          <w:szCs w:val="24"/>
+          <w14:ligatures w14:val="none"/>
+        </w:rPr>
+        <w:lastRenderedPageBreak/>
+        <w:t>dalam satu file hanya berlaku untuk file tersebut, sedangkan file lain tetap menggunakan data lama. Hal ini membuat proses pengelolaan menjadi tidak efisien dan berpotensi menimbulkan kesalahan yang dapat berdampak pada operasional perusahaan.</w:t>
+      </w:r>
+    </w:p>
+    <w:p>
+      <w:pPr>
+        <w:rPr>
+          <w:rFonts w:eastAsia="Times New Roman" w:cs="Times New Roman"/>
+          <w:kern w:val="0"/>
+          <w:szCs w:val="24"/>
+          <w14:ligatures w14:val="none"/>
+        </w:rPr>
+      </w:pPr>
+      <w:proofErr w:type="gramStart"/>
+      <w:r>
+        <w:rPr>
+          <w:rFonts w:eastAsia="Times New Roman" w:cs="Times New Roman"/>
+          <w:kern w:val="0"/>
+          <w:szCs w:val="24"/>
+          <w14:ligatures w14:val="none"/>
+        </w:rPr>
+        <w:t>Sebagai perusahaan besar, PT Semen Padang membutuhkan sistem pengelolaan inventori yang lebih efisien, terstruktur, dan terintegrasi untuk mendukung kelancaran operasionalnya.</w:t>
+      </w:r>
+      <w:proofErr w:type="gramEnd"/>
+      <w:r>
+        <w:rPr>
+          <w:rFonts w:eastAsia="Times New Roman" w:cs="Times New Roman"/>
+          <w:kern w:val="0"/>
+          <w:szCs w:val="24"/>
+          <w14:ligatures w14:val="none"/>
+        </w:rPr>
+        <w:t xml:space="preserve"> Sistem ini tidak hanya harus mampu mempermudah pemantauan stok barang secara real-time, tetapi juga memungkinkan proses permintaan barang dilakukan dengan lebih cepat dan mudah melalui aplikasi berbasis web.</w:t>
+      </w:r>
+    </w:p>
+    <w:p>
+      <w:pPr>
+        <w:rPr>
+          <w:rFonts w:eastAsia="Times New Roman" w:cs="Times New Roman"/>
+          <w:kern w:val="0"/>
+          <w:szCs w:val="24"/>
+          <w14:ligatures w14:val="none"/>
+        </w:rPr>
+      </w:pPr>
+      <w:r>
+        <w:rPr>
+          <w:rFonts w:eastAsia="Times New Roman" w:cs="Times New Roman"/>
+          <w:kern w:val="0"/>
+          <w:szCs w:val="24"/>
+          <w14:ligatures w14:val="none"/>
+        </w:rPr>
+        <w:t xml:space="preserve">Proyek ini bertujuan untuk mengembangkan aplikasi berbasis web yang dirancang khusus untuk mengatasi permasalahan ini. Aplikasi ini </w:t>
+      </w:r>
+      <w:proofErr w:type="gramStart"/>
+      <w:r>
+        <w:rPr>
+          <w:rFonts w:eastAsia="Times New Roman" w:cs="Times New Roman"/>
+          <w:kern w:val="0"/>
+          <w:szCs w:val="24"/>
+          <w14:ligatures w14:val="none"/>
+        </w:rPr>
+        <w:t>akan</w:t>
+      </w:r>
+      <w:proofErr w:type="gramEnd"/>
+      <w:r>
+        <w:rPr>
+          <w:rFonts w:eastAsia="Times New Roman" w:cs="Times New Roman"/>
+          <w:kern w:val="0"/>
+          <w:szCs w:val="24"/>
+          <w14:ligatures w14:val="none"/>
+        </w:rPr>
+        <w:t xml:space="preserve"> memungkinkan pengelolaan dan pemantauan barang gudang di setiap area PT Semen Padang secara real-time dan terpusat. Selain itu, sistem ini juga </w:t>
+      </w:r>
+      <w:proofErr w:type="gramStart"/>
+      <w:r>
+        <w:rPr>
+          <w:rFonts w:eastAsia="Times New Roman" w:cs="Times New Roman"/>
+          <w:kern w:val="0"/>
+          <w:szCs w:val="24"/>
+          <w14:ligatures w14:val="none"/>
+        </w:rPr>
+        <w:t>akan</w:t>
+      </w:r>
+      <w:proofErr w:type="gramEnd"/>
+      <w:r>
+        <w:rPr>
+          <w:rFonts w:eastAsia="Times New Roman" w:cs="Times New Roman"/>
+          <w:kern w:val="0"/>
+          <w:szCs w:val="24"/>
+          <w14:ligatures w14:val="none"/>
+        </w:rPr>
+        <w:t xml:space="preserve"> mendukung proses permintaan barang secara otomatis, menggantikan metode manual yang selama ini digunakan. Dengan menerapkan algoritma K-Means Clustering, aplikasi ini diharapkan mampu mengelompokkan pola permintaan barang berdasarkan data historis, sehingga mendukung pengambilan keputusan yang lebih cepat, akurat, dan berbasis data.</w:t>
+      </w:r>
+    </w:p>
+    <w:p>
+      <w:pPr>
+        <w:rPr>
+          <w:rFonts w:eastAsia="Times New Roman" w:cs="Times New Roman"/>
+          <w:kern w:val="0"/>
+          <w:szCs w:val="24"/>
+          <w14:ligatures w14:val="none"/>
+        </w:rPr>
+      </w:pPr>
+      <w:proofErr w:type="gramStart"/>
+      <w:r>
+        <w:rPr>
+          <w:rFonts w:eastAsia="Times New Roman" w:cs="Times New Roman"/>
+          <w:kern w:val="0"/>
+          <w:szCs w:val="24"/>
+          <w14:ligatures w14:val="none"/>
+        </w:rPr>
+        <w:t>Dengan adanya sistem ini, PT Semen Padang diharapkan dapat meningkatkan efisiensi operasional, mengurangi risiko kesalahan pencatatan, serta memastikan ketersediaan barang sesuai kebutuhan di setiap area operasional perusahaan.</w:t>
+      </w:r>
+      <w:proofErr w:type="gramEnd"/>
+    </w:p>
+    <w:p>
+      <w:pPr>
+        <w:rPr>
+          <w:rFonts w:eastAsia="Times New Roman" w:cs="Times New Roman"/>
+          <w:kern w:val="0"/>
+          <w:szCs w:val="24"/>
+          <w14:ligatures w14:val="none"/>
+        </w:rPr>
       </w:pPr>
     </w:p>
     <w:p>
       <w:pPr>
         <w:pStyle w:val="subbab1"/>
       </w:pPr>
-      <w:bookmarkStart w:id="4" w:name="_Toc185518748"/>
+      <w:bookmarkStart w:id="3" w:name="_Toc185518748"/>
       <w:r>
         <w:t>Identifikasi Masalah</w:t>
       </w:r>
-      <w:bookmarkEnd w:id="4"/>
+      <w:bookmarkEnd w:id="3"/>
     </w:p>
     <w:p>
       <w:r>
@@ -1954,7 +2252,23 @@
         <w:t xml:space="preserve"> pada masing masing </w:t>
       </w:r>
       <w:r>
-        <w:t>dan permintaan barang di PT Semen Padang saat ini masih dilakukan secara manual menggunakan file Excel. Berdasarkan hasil diskusi dengan staf PT Semen Padang, diketahui bahwa sistem pengelolaan ini belum mencakup kebutuhan pengelolaan barang di gudang pada masing-masing area. Proses manual ini menyebabkan sejumlah masalah yang memengaruhi efisiensi, akurasi data, dan kelancaran operasional. Berikut adalah identifikasi masalah yang dihadapi:</w:t>
+        <w:t xml:space="preserve">dan permintaan barang di PT Semen Padang saat ini masih dilakukan secara manual menggunakan file Excel. </w:t>
+      </w:r>
+      <w:proofErr w:type="gramStart"/>
+      <w:r>
+        <w:t>Berdasarkan hasil diskusi dengan staf PT Semen Padang, diketahui bahwa sistem pengelolaan ini belum mencakup kebutuhan pengelolaan barang di gudang pada masing-masing area.</w:t>
+      </w:r>
+      <w:proofErr w:type="gramEnd"/>
+      <w:r>
+        <w:t xml:space="preserve"> </w:t>
+      </w:r>
+      <w:proofErr w:type="gramStart"/>
+      <w:r>
+        <w:t>Proses manual ini menyebabkan sejumlah masalah yang memengaruhi efisiensi, akurasi data, dan kelancaran operasional.</w:t>
+      </w:r>
+      <w:proofErr w:type="gramEnd"/>
+      <w:r>
+        <w:t xml:space="preserve"> Berikut adalah identifikasi masalah yang dihadapi:</w:t>
       </w:r>
     </w:p>
     <w:p>
@@ -1981,8 +2295,13 @@
         <w:pStyle w:val="ListParagraph"/>
         <w:ind w:left="1440" w:firstLine="403"/>
       </w:pPr>
-      <w:r>
-        <w:t>PT Semen Padang belum memiliki sistem yang dapat mengelola dan memantau barang di gudang untuk setiap area. Sistem yang ada hanya terbatas pada gudang suku cadang, sehingga kebutuhan pengelolaan barang di area lain belum terakomodasi dengan baik.</w:t>
+      <w:proofErr w:type="gramStart"/>
+      <w:r>
+        <w:t>PT Semen Padang belum memiliki sistem yang dapat mengelola dan memantau barang di gudang untuk setiap area.</w:t>
+      </w:r>
+      <w:proofErr w:type="gramEnd"/>
+      <w:r>
+        <w:t xml:space="preserve"> Sistem yang ada hanya terbatas pada gudang suku cadang, sehingga kebutuhan pengelolaan barang di area lain belum terakomodasi dengan baik.</w:t>
       </w:r>
     </w:p>
     <w:p>
@@ -2008,9 +2327,19 @@
         <w:pStyle w:val="ListParagraph"/>
         <w:ind w:left="1440" w:firstLine="403"/>
       </w:pPr>
-      <w:r>
-        <w:t>Permintaan barang saat ini dilakukan secara manual melalui dokumen fisik atau komunikasi langsung, yang membutuhkan waktu lebih lama, rawan kesalahan pencatatan, dan berisiko terhadap kehilangan data. Hal ini menghambat kelancaran operasional, terutama ketika barang yang dibutuhkan tidak segera tersedia.</w:t>
-      </w:r>
+      <w:proofErr w:type="gramStart"/>
+      <w:r>
+        <w:t>Permintaan barang saat ini dilakukan secara manual melalui dokumen fisik atau komunikasi langsung, yang membutuhkan waktu lebih lama, rawan kesalahan pencatatan, dan berisiko terhadap kehilangan data.</w:t>
+      </w:r>
+      <w:proofErr w:type="gramEnd"/>
+      <w:r>
+        <w:t xml:space="preserve"> </w:t>
+      </w:r>
+      <w:proofErr w:type="gramStart"/>
+      <w:r>
+        <w:t>Hal ini menghambat kelancaran operasional, terutama ketika barang yang dibutuhkan tidak segera tersedia.</w:t>
+      </w:r>
+      <w:proofErr w:type="gramEnd"/>
     </w:p>
     <w:p>
       <w:pPr>
@@ -2035,9 +2364,19 @@
         <w:pStyle w:val="ListParagraph"/>
         <w:ind w:left="1440" w:firstLine="403"/>
       </w:pPr>
-      <w:r>
-        <w:t>Pengelolaan stok barang yang dilakukan secara manual menggunakan Excel mengakibatkan kesulitan dalam melakukan pencatatan dan pemantauan ketersediaan barang. Ketika jumlah barang berubah, data di Excel harus diperbarui secara manual, yang sering kali mengarah pada kesalahan pencatatan dan ketidaktepatan informasi mengenai stok barang yang tersedia.</w:t>
-      </w:r>
+      <w:proofErr w:type="gramStart"/>
+      <w:r>
+        <w:t>Pengelolaan stok barang yang dilakukan secara manual menggunakan Excel mengakibatkan kesulitan dalam melakukan pencatatan dan pemantauan ketersediaan barang.</w:t>
+      </w:r>
+      <w:proofErr w:type="gramEnd"/>
+      <w:r>
+        <w:t xml:space="preserve"> </w:t>
+      </w:r>
+      <w:proofErr w:type="gramStart"/>
+      <w:r>
+        <w:t>Ketika jumlah barang berubah, data di Excel harus diperbarui secara manual, yang sering kali mengarah pada kesalahan pencatatan dan ketidaktepatan informasi mengenai stok barang yang tersedia.</w:t>
+      </w:r>
+      <w:proofErr w:type="gramEnd"/>
     </w:p>
     <w:p>
       <w:pPr>
@@ -2090,11 +2429,19 @@
         <w:ind w:left="1440" w:firstLine="403"/>
       </w:pPr>
       <w:r>
-        <w:t>Sistem berbasis file Excel mengharuskan pengguna untuk bekerja pada file lokal di perangkat tertentu. Hal ini membatasi aksesibilitas data, sehingga menyulitkan pengguna untuk memantau atau memperbarui informasi stok barang secara real-</w:t>
+        <w:t xml:space="preserve">Sistem berbasis file Excel mengharuskan pengguna untuk bekerja pada file lokal di perangkat tertentu. </w:t>
+      </w:r>
+      <w:proofErr w:type="gramStart"/>
+      <w:r>
+        <w:t>Hal ini membatasi aksesibilitas data, sehingga menyulitkan pengguna untuk memantau atau memperbarui informasi stok barang secara real-</w:t>
       </w:r>
       <w:r>
         <w:lastRenderedPageBreak/>
-        <w:t>time. Proses ini juga tidak memungkinkan pengguna untuk mengakses data dari lokasi yang berbeda atau melalui perangkat lain.</w:t>
+        <w:t>time.</w:t>
+      </w:r>
+      <w:proofErr w:type="gramEnd"/>
+      <w:r>
+        <w:t xml:space="preserve"> Proses ini juga tidak memungkinkan pengguna untuk mengakses data dari lokasi yang berbeda atau melalui perangkat lain.</w:t>
       </w:r>
     </w:p>
     <w:p>
@@ -2121,8 +2468,13 @@
         <w:ind w:left="1440" w:firstLine="0"/>
       </w:pPr>
       <w:r>
-        <w:t>Proses pemantauan dan pembaruan stok barang dilakukan secara terpisah-pisah dan manual, tanpa adanya sistem terintegrasi yang menghubungkan semua data secara langsung. Hal ini menyulitkan staf dalam memastikan ketersediaan stok barang yang akurat, sehingga menghambat pengambilan keputusan yang cepat dan tepat.</w:t>
-      </w:r>
+        <w:t xml:space="preserve">Proses pemantauan dan pembaruan stok barang dilakukan secara terpisah-pisah dan manual, tanpa adanya sistem terintegrasi yang menghubungkan semua data secara langsung. </w:t>
+      </w:r>
+      <w:proofErr w:type="gramStart"/>
+      <w:r>
+        <w:t>Hal ini menyulitkan staf dalam memastikan ketersediaan stok barang yang akurat, sehingga menghambat pengambilan keputusan yang cepat dan tepat.</w:t>
+      </w:r>
+      <w:proofErr w:type="gramEnd"/>
     </w:p>
     <w:p>
       <w:pPr>
@@ -2148,19 +2500,32 @@
         <w:ind w:left="1440" w:firstLine="0"/>
       </w:pPr>
       <w:r>
-        <w:t>Penggunaan Excel sebagai solusi pengelolaan barang sangat terbatas dalam hal skalabilitas, efisiensi, dan integrasi dengan sistem lain. Seiring dengan bertambahnya data barang, file Excel menjadi lebih sulit untuk dikelola, memakan waktu, dan rawan kesalahan. Dibutuhkan sistem yang lebih canggih untuk menangani volume data yang besar dan menyediakan informasi secara akurat.</w:t>
-      </w:r>
+        <w:t xml:space="preserve">Penggunaan Excel sebagai solusi pengelolaan barang sangat terbatas dalam hal skalabilitas, efisiensi, dan integrasi dengan sistem lain. </w:t>
+      </w:r>
+      <w:proofErr w:type="gramStart"/>
+      <w:r>
+        <w:t>Seiring dengan bertambahnya data barang, file Excel menjadi lebih sulit untuk dikelola, memakan waktu, dan rawan kesalahan.</w:t>
+      </w:r>
+      <w:proofErr w:type="gramEnd"/>
+      <w:r>
+        <w:t xml:space="preserve"> </w:t>
+      </w:r>
+      <w:proofErr w:type="gramStart"/>
+      <w:r>
+        <w:t>Dibutuhkan sistem yang lebih canggih untuk menangani volume data yang besar dan menyediakan informasi secara akurat.</w:t>
+      </w:r>
+      <w:proofErr w:type="gramEnd"/>
     </w:p>
     <w:p/>
     <w:p>
       <w:pPr>
         <w:pStyle w:val="subbab1"/>
       </w:pPr>
-      <w:bookmarkStart w:id="5" w:name="_Toc185518749"/>
+      <w:bookmarkStart w:id="4" w:name="_Toc185518749"/>
       <w:r>
         <w:t>Rumusan Masalah</w:t>
       </w:r>
-      <w:bookmarkEnd w:id="5"/>
+      <w:bookmarkEnd w:id="4"/>
     </w:p>
     <w:p>
       <w:r>
@@ -2226,11 +2591,11 @@
       <w:pPr>
         <w:pStyle w:val="subbab1"/>
       </w:pPr>
-      <w:bookmarkStart w:id="6" w:name="_Toc185518750"/>
+      <w:bookmarkStart w:id="5" w:name="_Toc185518750"/>
       <w:r>
         <w:t>Tujuan Penelitian</w:t>
       </w:r>
-      <w:bookmarkEnd w:id="6"/>
+      <w:bookmarkEnd w:id="5"/>
     </w:p>
     <w:p>
       <w:r>
@@ -2359,11 +2724,11 @@
       <w:pPr>
         <w:pStyle w:val="subbab1"/>
       </w:pPr>
-      <w:bookmarkStart w:id="7" w:name="_Toc185518751"/>
+      <w:bookmarkStart w:id="6" w:name="_Toc185518751"/>
       <w:r>
         <w:t>Manfaat Penelitian</w:t>
       </w:r>
-      <w:bookmarkEnd w:id="7"/>
+      <w:bookmarkEnd w:id="6"/>
     </w:p>
     <w:p>
       <w:r>
@@ -2426,9 +2791,11 @@
         <w:pStyle w:val="ListParagraph"/>
         <w:ind w:left="1440" w:firstLine="403"/>
       </w:pPr>
+      <w:proofErr w:type="gramStart"/>
       <w:r>
         <w:t>Fitur permintaan barang otomatis memungkinkan user untuk melakukan permintaan barang dengan lebih cepat dan akurat tanpa menggunakan dokumen fisik, sehingga mengurangi risiko kesalahan dan kehilangan data.</w:t>
       </w:r>
+      <w:proofErr w:type="gramEnd"/>
     </w:p>
     <w:p>
       <w:pPr>
@@ -2448,9 +2815,11 @@
         <w:pStyle w:val="ListParagraph"/>
         <w:ind w:left="1440" w:firstLine="403"/>
       </w:pPr>
+      <w:proofErr w:type="gramStart"/>
       <w:r>
         <w:t>Algoritma K-Means Clustering yang diterapkan pada sistem ini memberikan wawasan terkait pola permintaan barang, yang dapat digunakan untuk menentukan strategi pengelolaan inventori dan pengadaan stok.</w:t>
       </w:r>
+      <w:proofErr w:type="gramEnd"/>
     </w:p>
     <w:p>
       <w:pPr>
@@ -2530,7 +2899,15 @@
         <w:ind w:left="1440" w:firstLine="403"/>
       </w:pPr>
       <w:r>
-        <w:t>Proyek ini memberikan pemahaman mendalam mengenai integrasi teknologi dalam pengelolaan inventori, termasuk cara mengatasi permasalahan operasional dengan solusi digital.</w:t>
+        <w:t xml:space="preserve">Proyek ini memberikan pemahaman mendalam mengenai integrasi teknologi dalam pengelolaan inventori, termasuk </w:t>
+      </w:r>
+      <w:proofErr w:type="gramStart"/>
+      <w:r>
+        <w:t>cara</w:t>
+      </w:r>
+      <w:proofErr w:type="gramEnd"/>
+      <w:r>
+        <w:t xml:space="preserve"> mengatasi permasalahan operasional dengan solusi digital.</w:t>
       </w:r>
     </w:p>
     <w:p>
@@ -2550,9 +2927,11 @@
         <w:pStyle w:val="ListParagraph"/>
         <w:ind w:left="1440" w:firstLine="403"/>
       </w:pPr>
+      <w:proofErr w:type="gramStart"/>
       <w:r>
         <w:t>Hasil penelitian ini tidak hanya menjadi pengalaman akademis tetapi juga berkontribusi nyata dalam memecahkan permasalahan di PT Semen Padang.</w:t>
       </w:r>
+      <w:proofErr w:type="gramEnd"/>
     </w:p>
     <w:p>
       <w:pPr>
@@ -2629,7 +3008,7 @@
         <w:pStyle w:val="Heading1"/>
         <w:ind w:left="2694" w:right="2268" w:firstLine="0"/>
       </w:pPr>
-      <w:bookmarkStart w:id="8" w:name="_Toc185518752"/>
+      <w:bookmarkStart w:id="7" w:name="_Toc185518752"/>
       <w:r>
         <w:lastRenderedPageBreak/>
         <w:t xml:space="preserve">BAB II </w:t>
@@ -2646,21 +3025,23 @@
         </w:rPr>
         <w:t>LANDASAN TEORI</w:t>
       </w:r>
+      <w:bookmarkEnd w:id="7"/>
+    </w:p>
+    <w:p>
+      <w:pPr>
+        <w:ind w:left="0" w:firstLine="0"/>
+      </w:pPr>
+    </w:p>
+    <w:p>
+      <w:pPr>
+        <w:pStyle w:val="subbab2"/>
+      </w:pPr>
+      <w:bookmarkStart w:id="8" w:name="_Toc185518753"/>
+      <w:r>
+        <w:t>Sub Bab 2</w:t>
+      </w:r>
+      <w:bookmarkStart w:id="9" w:name="_GoBack"/>
       <w:bookmarkEnd w:id="8"/>
-    </w:p>
-    <w:p>
-      <w:pPr>
-        <w:ind w:left="0" w:firstLine="0"/>
-      </w:pPr>
-    </w:p>
-    <w:p>
-      <w:pPr>
-        <w:pStyle w:val="subbab2"/>
-      </w:pPr>
-      <w:bookmarkStart w:id="9" w:name="_Toc185518753"/>
-      <w:r>
-        <w:t>Sub Bab 2</w:t>
-      </w:r>
       <w:bookmarkEnd w:id="9"/>
     </w:p>
     <w:p/>
@@ -2872,11 +3253,131 @@
     <w:sectPr>
       <w:pgSz w:w="11907" w:h="16839" w:code="9"/>
       <w:pgMar w:top="1701" w:right="1701" w:bottom="1701" w:left="2268" w:header="708" w:footer="708" w:gutter="0"/>
+      <w:pgNumType w:start="1"/>
       <w:cols w:space="708"/>
       <w:docGrid w:linePitch="360"/>
     </w:sectPr>
   </w:body>
 </w:document>
+</file>
+
+<file path=word/endnotes.xml><?xml version="1.0" encoding="utf-8"?>
+<w:endnotes xmlns:wpc="http://schemas.microsoft.com/office/word/2010/wordprocessingCanvas" xmlns:mc="http://schemas.openxmlformats.org/markup-compatibility/2006" xmlns:o="urn:schemas-microsoft-com:office:office" xmlns:r="http://schemas.openxmlformats.org/officeDocument/2006/relationships" xmlns:m="http://schemas.openxmlformats.org/officeDocument/2006/math" xmlns:v="urn:schemas-microsoft-com:vml" xmlns:wp14="http://schemas.microsoft.com/office/word/2010/wordprocessingDrawing" xmlns:wp="http://schemas.openxmlformats.org/drawingml/2006/wordprocessingDrawing" xmlns:w10="urn:schemas-microsoft-com:office:word" xmlns:w="http://schemas.openxmlformats.org/wordprocessingml/2006/main" xmlns:w14="http://schemas.microsoft.com/office/word/2010/wordml" xmlns:wpg="http://schemas.microsoft.com/office/word/2010/wordprocessingGroup" xmlns:wpi="http://schemas.microsoft.com/office/word/2010/wordprocessingInk" xmlns:wne="http://schemas.microsoft.com/office/word/2006/wordml" xmlns:wps="http://schemas.microsoft.com/office/word/2010/wordprocessingShape" mc:Ignorable="w14 wp14">
+  <w:endnote w:type="separator" w:id="-1">
+    <w:p>
+      <w:pPr>
+        <w:spacing w:line="240" w:lineRule="auto"/>
+      </w:pPr>
+      <w:r>
+        <w:separator/>
+      </w:r>
+    </w:p>
+  </w:endnote>
+  <w:endnote w:type="continuationSeparator" w:id="0">
+    <w:p>
+      <w:pPr>
+        <w:spacing w:line="240" w:lineRule="auto"/>
+      </w:pPr>
+      <w:r>
+        <w:continuationSeparator/>
+      </w:r>
+    </w:p>
+  </w:endnote>
+</w:endnotes>
+</file>
+
+<file path=word/footer1.xml><?xml version="1.0" encoding="utf-8"?>
+<w:ftr xmlns:wpc="http://schemas.microsoft.com/office/word/2010/wordprocessingCanvas" xmlns:mc="http://schemas.openxmlformats.org/markup-compatibility/2006" xmlns:o="urn:schemas-microsoft-com:office:office" xmlns:r="http://schemas.openxmlformats.org/officeDocument/2006/relationships" xmlns:m="http://schemas.openxmlformats.org/officeDocument/2006/math" xmlns:v="urn:schemas-microsoft-com:vml" xmlns:wp14="http://schemas.microsoft.com/office/word/2010/wordprocessingDrawing" xmlns:wp="http://schemas.openxmlformats.org/drawingml/2006/wordprocessingDrawing" xmlns:w10="urn:schemas-microsoft-com:office:word" xmlns:w="http://schemas.openxmlformats.org/wordprocessingml/2006/main" xmlns:w14="http://schemas.microsoft.com/office/word/2010/wordml" xmlns:wpg="http://schemas.microsoft.com/office/word/2010/wordprocessingGroup" xmlns:wpi="http://schemas.microsoft.com/office/word/2010/wordprocessingInk" xmlns:wne="http://schemas.microsoft.com/office/word/2006/wordml" xmlns:wps="http://schemas.microsoft.com/office/word/2010/wordprocessingShape" mc:Ignorable="w14 wp14">
+  <w:sdt>
+    <w:sdtPr>
+      <w:id w:val="283928734"/>
+      <w:docPartObj>
+        <w:docPartGallery w:val="Page Numbers (Bottom of Page)"/>
+        <w:docPartUnique/>
+      </w:docPartObj>
+    </w:sdtPr>
+    <w:sdtEndPr>
+      <w:rPr>
+        <w:noProof/>
+      </w:rPr>
+    </w:sdtEndPr>
+    <w:sdtContent>
+      <w:p>
+        <w:pPr>
+          <w:pStyle w:val="Footer"/>
+          <w:ind w:firstLine="0"/>
+          <w:jc w:val="center"/>
+        </w:pPr>
+        <w:r>
+          <w:fldChar w:fldCharType="begin"/>
+        </w:r>
+        <w:r>
+          <w:instrText xml:space="preserve"> PAGE   \* MERGEFORMAT </w:instrText>
+        </w:r>
+        <w:r>
+          <w:fldChar w:fldCharType="separate"/>
+        </w:r>
+        <w:r>
+          <w:rPr>
+            <w:noProof/>
+          </w:rPr>
+          <w:t>8</w:t>
+        </w:r>
+        <w:r>
+          <w:rPr>
+            <w:noProof/>
+          </w:rPr>
+          <w:fldChar w:fldCharType="end"/>
+        </w:r>
+      </w:p>
+    </w:sdtContent>
+  </w:sdt>
+  <w:p>
+    <w:pPr>
+      <w:pStyle w:val="Footer"/>
+      <w:ind w:firstLine="0"/>
+    </w:pPr>
+  </w:p>
+</w:ftr>
+</file>
+
+<file path=word/footnotes.xml><?xml version="1.0" encoding="utf-8"?>
+<w:footnotes xmlns:wpc="http://schemas.microsoft.com/office/word/2010/wordprocessingCanvas" xmlns:mc="http://schemas.openxmlformats.org/markup-compatibility/2006" xmlns:o="urn:schemas-microsoft-com:office:office" xmlns:r="http://schemas.openxmlformats.org/officeDocument/2006/relationships" xmlns:m="http://schemas.openxmlformats.org/officeDocument/2006/math" xmlns:v="urn:schemas-microsoft-com:vml" xmlns:wp14="http://schemas.microsoft.com/office/word/2010/wordprocessingDrawing" xmlns:wp="http://schemas.openxmlformats.org/drawingml/2006/wordprocessingDrawing" xmlns:w10="urn:schemas-microsoft-com:office:word" xmlns:w="http://schemas.openxmlformats.org/wordprocessingml/2006/main" xmlns:w14="http://schemas.microsoft.com/office/word/2010/wordml" xmlns:wpg="http://schemas.microsoft.com/office/word/2010/wordprocessingGroup" xmlns:wpi="http://schemas.microsoft.com/office/word/2010/wordprocessingInk" xmlns:wne="http://schemas.microsoft.com/office/word/2006/wordml" xmlns:wps="http://schemas.microsoft.com/office/word/2010/wordprocessingShape" mc:Ignorable="w14 wp14">
+  <w:footnote w:type="separator" w:id="-1">
+    <w:p>
+      <w:pPr>
+        <w:spacing w:line="240" w:lineRule="auto"/>
+      </w:pPr>
+      <w:r>
+        <w:separator/>
+      </w:r>
+    </w:p>
+  </w:footnote>
+  <w:footnote w:type="continuationSeparator" w:id="0">
+    <w:p>
+      <w:pPr>
+        <w:spacing w:line="240" w:lineRule="auto"/>
+      </w:pPr>
+      <w:r>
+        <w:continuationSeparator/>
+      </w:r>
+    </w:p>
+  </w:footnote>
+</w:footnotes>
+</file>
+
+<file path=word/header1.xml><?xml version="1.0" encoding="utf-8"?>
+<w:hdr xmlns:wpc="http://schemas.microsoft.com/office/word/2010/wordprocessingCanvas" xmlns:mc="http://schemas.openxmlformats.org/markup-compatibility/2006" xmlns:o="urn:schemas-microsoft-com:office:office" xmlns:r="http://schemas.openxmlformats.org/officeDocument/2006/relationships" xmlns:m="http://schemas.openxmlformats.org/officeDocument/2006/math" xmlns:v="urn:schemas-microsoft-com:vml" xmlns:wp14="http://schemas.microsoft.com/office/word/2010/wordprocessingDrawing" xmlns:wp="http://schemas.openxmlformats.org/drawingml/2006/wordprocessingDrawing" xmlns:w10="urn:schemas-microsoft-com:office:word" xmlns:w="http://schemas.openxmlformats.org/wordprocessingml/2006/main" xmlns:w14="http://schemas.microsoft.com/office/word/2010/wordml" xmlns:wpg="http://schemas.microsoft.com/office/word/2010/wordprocessingGroup" xmlns:wpi="http://schemas.microsoft.com/office/word/2010/wordprocessingInk" xmlns:wne="http://schemas.microsoft.com/office/word/2006/wordml" xmlns:wps="http://schemas.microsoft.com/office/word/2010/wordprocessingShape" mc:Ignorable="w14 wp14">
+  <w:p>
+    <w:pPr>
+      <w:pStyle w:val="Header"/>
+      <w:tabs>
+        <w:tab w:val="clear" w:pos="4680"/>
+        <w:tab w:val="clear" w:pos="9360"/>
+      </w:tabs>
+    </w:pPr>
+  </w:p>
+</w:hdr>
 </file>
 
 <file path=word/numbering.xml><?xml version="1.0" encoding="utf-8"?>
@@ -7322,6 +7823,7 @@
   <w:style w:type="character" w:default="1" w:styleId="DefaultParagraphFont">
     <w:name w:val="Default Paragraph Font"/>
     <w:uiPriority w:val="1"/>
+    <w:semiHidden/>
     <w:unhideWhenUsed/>
   </w:style>
   <w:style w:type="table" w:default="1" w:styleId="TableNormal">
@@ -7702,6 +8204,62 @@
       <w:u w:val="single"/>
     </w:rPr>
   </w:style>
+  <w:style w:type="paragraph" w:styleId="Header">
+    <w:name w:val="header"/>
+    <w:basedOn w:val="Normal"/>
+    <w:link w:val="HeaderChar"/>
+    <w:uiPriority w:val="99"/>
+    <w:unhideWhenUsed/>
+    <w:rsid w:val="00A00520"/>
+    <w:pPr>
+      <w:tabs>
+        <w:tab w:val="center" w:pos="4680"/>
+        <w:tab w:val="right" w:pos="9360"/>
+      </w:tabs>
+      <w:spacing w:line="240" w:lineRule="auto"/>
+    </w:pPr>
+  </w:style>
+  <w:style w:type="character" w:customStyle="1" w:styleId="HeaderChar">
+    <w:name w:val="Header Char"/>
+    <w:basedOn w:val="DefaultParagraphFont"/>
+    <w:link w:val="Header"/>
+    <w:uiPriority w:val="99"/>
+    <w:rsid w:val="00A00520"/>
+    <w:rPr>
+      <w:rFonts w:ascii="Times New Roman" w:hAnsi="Times New Roman"/>
+      <w:kern w:val="2"/>
+      <w:sz w:val="24"/>
+      <w14:ligatures w14:val="standardContextual"/>
+    </w:rPr>
+  </w:style>
+  <w:style w:type="paragraph" w:styleId="Footer">
+    <w:name w:val="footer"/>
+    <w:basedOn w:val="Normal"/>
+    <w:link w:val="FooterChar"/>
+    <w:uiPriority w:val="99"/>
+    <w:unhideWhenUsed/>
+    <w:rsid w:val="00A00520"/>
+    <w:pPr>
+      <w:tabs>
+        <w:tab w:val="center" w:pos="4680"/>
+        <w:tab w:val="right" w:pos="9360"/>
+      </w:tabs>
+      <w:spacing w:line="240" w:lineRule="auto"/>
+    </w:pPr>
+  </w:style>
+  <w:style w:type="character" w:customStyle="1" w:styleId="FooterChar">
+    <w:name w:val="Footer Char"/>
+    <w:basedOn w:val="DefaultParagraphFont"/>
+    <w:link w:val="Footer"/>
+    <w:uiPriority w:val="99"/>
+    <w:rsid w:val="00A00520"/>
+    <w:rPr>
+      <w:rFonts w:ascii="Times New Roman" w:hAnsi="Times New Roman"/>
+      <w:kern w:val="2"/>
+      <w:sz w:val="24"/>
+      <w14:ligatures w14:val="standardContextual"/>
+    </w:rPr>
+  </w:style>
 </w:styles>
 </file>
 
@@ -7952,6 +8510,7 @@
   <w:style w:type="character" w:default="1" w:styleId="DefaultParagraphFont">
     <w:name w:val="Default Paragraph Font"/>
     <w:uiPriority w:val="1"/>
+    <w:semiHidden/>
     <w:unhideWhenUsed/>
   </w:style>
   <w:style w:type="table" w:default="1" w:styleId="TableNormal">
@@ -8332,6 +8891,62 @@
       <w:u w:val="single"/>
     </w:rPr>
   </w:style>
+  <w:style w:type="paragraph" w:styleId="Header">
+    <w:name w:val="header"/>
+    <w:basedOn w:val="Normal"/>
+    <w:link w:val="HeaderChar"/>
+    <w:uiPriority w:val="99"/>
+    <w:unhideWhenUsed/>
+    <w:rsid w:val="00A00520"/>
+    <w:pPr>
+      <w:tabs>
+        <w:tab w:val="center" w:pos="4680"/>
+        <w:tab w:val="right" w:pos="9360"/>
+      </w:tabs>
+      <w:spacing w:line="240" w:lineRule="auto"/>
+    </w:pPr>
+  </w:style>
+  <w:style w:type="character" w:customStyle="1" w:styleId="HeaderChar">
+    <w:name w:val="Header Char"/>
+    <w:basedOn w:val="DefaultParagraphFont"/>
+    <w:link w:val="Header"/>
+    <w:uiPriority w:val="99"/>
+    <w:rsid w:val="00A00520"/>
+    <w:rPr>
+      <w:rFonts w:ascii="Times New Roman" w:hAnsi="Times New Roman"/>
+      <w:kern w:val="2"/>
+      <w:sz w:val="24"/>
+      <w14:ligatures w14:val="standardContextual"/>
+    </w:rPr>
+  </w:style>
+  <w:style w:type="paragraph" w:styleId="Footer">
+    <w:name w:val="footer"/>
+    <w:basedOn w:val="Normal"/>
+    <w:link w:val="FooterChar"/>
+    <w:uiPriority w:val="99"/>
+    <w:unhideWhenUsed/>
+    <w:rsid w:val="00A00520"/>
+    <w:pPr>
+      <w:tabs>
+        <w:tab w:val="center" w:pos="4680"/>
+        <w:tab w:val="right" w:pos="9360"/>
+      </w:tabs>
+      <w:spacing w:line="240" w:lineRule="auto"/>
+    </w:pPr>
+  </w:style>
+  <w:style w:type="character" w:customStyle="1" w:styleId="FooterChar">
+    <w:name w:val="Footer Char"/>
+    <w:basedOn w:val="DefaultParagraphFont"/>
+    <w:link w:val="Footer"/>
+    <w:uiPriority w:val="99"/>
+    <w:rsid w:val="00A00520"/>
+    <w:rPr>
+      <w:rFonts w:ascii="Times New Roman" w:hAnsi="Times New Roman"/>
+      <w:kern w:val="2"/>
+      <w:sz w:val="24"/>
+      <w14:ligatures w14:val="standardContextual"/>
+    </w:rPr>
+  </w:style>
 </w:styles>
 </file>
 
@@ -8625,7 +9240,7 @@
 </file>
 
 <file path=customXml/itemProps1.xml><?xml version="1.0" encoding="utf-8"?>
-<ds:datastoreItem xmlns:ds="http://schemas.openxmlformats.org/officeDocument/2006/customXml" ds:itemID="{8568CC97-CD05-4A20-A22D-E70EA466FE76}">
+<ds:datastoreItem xmlns:ds="http://schemas.openxmlformats.org/officeDocument/2006/customXml" ds:itemID="{9A9FCB73-EB16-4874-A159-5BF99E5151AD}">
   <ds:schemaRefs>
     <ds:schemaRef ds:uri="http://schemas.openxmlformats.org/officeDocument/2006/bibliography"/>
   </ds:schemaRefs>

</xml_diff>